<commit_message>
Correções de texto e movimentação do peixe.
</commit_message>
<xml_diff>
--- a/tcc_bcc_2021_2_carmachado_CarlosEduardoMachado-VF.docx
+++ b/tcc_bcc_2021_2_carmachado_CarlosEduardoMachado-VF.docx
@@ -539,7 +539,10 @@
         <w:t>,</w:t>
       </w:r>
       <w:r>
-        <w:t xml:space="preserve"> animação comportamental é definida por conter uma cena com personagens e objetos com comportamentos próprios, esses sendo capazes de alcançar objetivos. Para isso são utilizadas técnicas de Inteligência Artificial que os torna capaz de interagir com outros personagens e com o meio a sua volta.</w:t>
+        <w:t xml:space="preserve"> animação comportamental é definida por conter uma cena com personagens e objetos com comportamentos próprios, esses sendo capazes de alcançar objetivos.</w:t>
+      </w:r>
+      <w:r>
+        <w:t xml:space="preserve"> De acordo com Reynolds (1997), animação comportamental permite que personagens autônomos decidam suas próprias ações, dando a possibilidade de improvisação sem a necessidade de gerar animações para cada movimento do agente.</w:t>
       </w:r>
     </w:p>
     <w:p>
@@ -562,6 +565,89 @@
       </w:r>
       <w:r>
         <w:t xml:space="preserve"> a animação comportamental possui conceitos semelhantes aos de agentes inteligentes: percepção, raciocínio e ação. De acordo com Russel (2013) a percepção corresponde às entradas perceptíveis pelo agente através de sensores. O segundo conceito é o de raciocínio, que é a capacidade de decidir a ação a ser tomada baseado no conhecimento prévio do agente. Por fim o conceito da ação que trata de um comportamento de resposta a percepção através dos sensores.</w:t>
+      </w:r>
+    </w:p>
+    <w:p>
+      <w:pPr>
+        <w:pStyle w:val="TF-TEXTO"/>
+      </w:pPr>
+      <w:r>
+        <w:t>Thalmann</w:t>
+      </w:r>
+      <w:r>
+        <w:t xml:space="preserve"> (1990) </w:t>
+      </w:r>
+      <w:r>
+        <w:t>explica um dos</w:t>
+      </w:r>
+      <w:r>
+        <w:t xml:space="preserve"> métodos d</w:t>
+      </w:r>
+      <w:r>
+        <w:t>e</w:t>
+      </w:r>
+      <w:r>
+        <w:t xml:space="preserve"> animação comportamental</w:t>
+      </w:r>
+      <w:r>
+        <w:t xml:space="preserve">, </w:t>
+      </w:r>
+      <w:r>
+        <w:t>a animação de nível de tarefas</w:t>
+      </w:r>
+      <w:r>
+        <w:t>. Nesse modelo</w:t>
+      </w:r>
+      <w:r>
+        <w:t xml:space="preserve"> </w:t>
+      </w:r>
+      <w:r>
+        <w:t>tarefas são</w:t>
+      </w:r>
+      <w:r>
+        <w:t xml:space="preserve"> decididas pelo agente e essas</w:t>
+      </w:r>
+      <w:r>
+        <w:t xml:space="preserve"> </w:t>
+      </w:r>
+      <w:r>
+        <w:t xml:space="preserve">são </w:t>
+      </w:r>
+      <w:r>
+        <w:t>transformadas em</w:t>
+      </w:r>
+      <w:r>
+        <w:t xml:space="preserve"> pequenas </w:t>
+      </w:r>
+      <w:r>
+        <w:t xml:space="preserve">ações a serem </w:t>
+      </w:r>
+      <w:r>
+        <w:t>executadas</w:t>
+      </w:r>
+      <w:r>
+        <w:t>. São exemplos de tarefas andar de um ponto a outro e pegar um objeto e move até outro lugar.</w:t>
+      </w:r>
+      <w:r>
+        <w:t xml:space="preserve"> </w:t>
+      </w:r>
+      <w:r>
+        <w:t>Thalmann (1990</w:t>
+      </w:r>
+      <w:r>
+        <w:t xml:space="preserve">) descreve que mesmo no uso da animação de nível de </w:t>
+      </w:r>
+      <w:r>
+        <w:t>tarefas, os</w:t>
+      </w:r>
+      <w:r>
+        <w:t xml:space="preserve"> </w:t>
+      </w:r>
+      <w:r>
+        <w:t>objetos animados</w:t>
+      </w:r>
+      <w:r>
+        <w:t xml:space="preserve"> devem ser autônomos.</w:t>
       </w:r>
     </w:p>
     <w:p>
@@ -571,9 +657,29 @@
           <w:ilvl w:val="1"/>
           <w:numId w:val="13"/>
         </w:numPr>
-      </w:pPr>
-      <w:r>
-        <w:t>UNITY MACHINE LEARNING AGENTS TOOLKIT</w:t>
+        <w:rPr>
+          <w:lang w:val="en-US"/>
+        </w:rPr>
+      </w:pPr>
+      <w:r>
+        <w:rPr>
+          <w:lang w:val="en-US"/>
+        </w:rPr>
+        <w:t xml:space="preserve">UNITY MACHINE LEARNING </w:t>
+      </w:r>
+      <w:proofErr w:type="gramStart"/>
+      <w:r>
+        <w:rPr>
+          <w:lang w:val="en-US"/>
+        </w:rPr>
+        <w:t>AGENTS</w:t>
+      </w:r>
+      <w:proofErr w:type="gramEnd"/>
+      <w:r>
+        <w:rPr>
+          <w:lang w:val="en-US"/>
+        </w:rPr>
+        <w:t xml:space="preserve"> TOOLKIT</w:t>
       </w:r>
     </w:p>
     <w:p>
@@ -635,7 +741,13 @@
       </w:r>
       <w:proofErr w:type="spellEnd"/>
       <w:r>
-        <w:t xml:space="preserve"> Kit (SDK) com as funcionalidades necessárias para a construção de um ambiente de aprendizagem.</w:t>
+        <w:t xml:space="preserve"> Kit (SDK) com as funcionalidades necessárias para a construção de um ambiente de aprendizagem</w:t>
+      </w:r>
+      <w:r>
+        <w:t xml:space="preserve"> de máquina</w:t>
+      </w:r>
+      <w:r>
+        <w:t>.</w:t>
       </w:r>
     </w:p>
     <w:p>
@@ -695,7 +807,36 @@
         <w:t>Agent</w:t>
       </w:r>
       <w:r>
-        <w:t xml:space="preserve"> indica que o objeto é um agente, e esse pode adquirir informações do cenário através de seus sensores, executar ações e receber recompensas através do sistema de recompensa. A entidade </w:t>
+        <w:t xml:space="preserve"> indica que o objeto é um agente, e esse pode adquirir informações do cenário através de seus sensores, executar ações e receber recompensas através do sistema de recompensa</w:t>
+      </w:r>
+      <w:r>
+        <w:t>. Antes e após a execução de uma ação, o agente armazena as informações dos sensores juntamente com a quantidade de recompensa adquirida, dessa forma ele é capaz de analisar o impacto de sua ação no ambiente e utilizar esse aprendizado em suas próximas ações</w:t>
+      </w:r>
+      <w:r>
+        <w:t>.</w:t>
+      </w:r>
+      <w:r>
+        <w:t xml:space="preserve"> </w:t>
+      </w:r>
+      <w:r>
+        <w:t>Cada agente possuí um nome comportamental, esses nomes permitem</w:t>
+      </w:r>
+      <w:r>
+        <w:t xml:space="preserve"> que agentes sejam separados em tipos, com isso é aberta a possibilidade do treinamento de vários agentes em grupos diferentes.</w:t>
+      </w:r>
+    </w:p>
+    <w:p>
+      <w:pPr>
+        <w:pStyle w:val="TF-TEXTO"/>
+      </w:pPr>
+      <w:r>
+        <w:t>Juliani (2018)</w:t>
+      </w:r>
+      <w:r>
+        <w:t xml:space="preserve"> defini que a</w:t>
+      </w:r>
+      <w:r>
+        <w:t xml:space="preserve"> entidade </w:t>
       </w:r>
       <w:proofErr w:type="spellStart"/>
       <w:r>
@@ -706,7 +847,19 @@
       </w:r>
       <w:proofErr w:type="spellEnd"/>
       <w:r>
-        <w:t xml:space="preserve"> é responsável por gerenciar os agentes e acompanhar o número de passos deles. Ela também é capaz de alterar propriedades do ambiente em tempo de execução. O componente </w:t>
+        <w:t xml:space="preserve"> é responsável por gerenciar os agentes</w:t>
+      </w:r>
+      <w:r>
+        <w:t xml:space="preserve"> e</w:t>
+      </w:r>
+      <w:r>
+        <w:t xml:space="preserve"> acompanhar o número de passos deles. Ela também é capaz de alterar </w:t>
+      </w:r>
+      <w:r>
+        <w:t>variáveis ambientais</w:t>
+      </w:r>
+      <w:r>
+        <w:t xml:space="preserve"> em tempo de execução. O componente </w:t>
       </w:r>
       <w:r>
         <w:rPr>
@@ -840,27 +993,14 @@
         <w:lastRenderedPageBreak/>
         <w:t xml:space="preserve">Figura </w:t>
       </w:r>
-      <w:r>
-        <w:fldChar w:fldCharType="begin"/>
-      </w:r>
-      <w:r>
-        <w:instrText xml:space="preserve"> SEQ Figura \* ARABIC </w:instrText>
-      </w:r>
-      <w:r>
-        <w:fldChar w:fldCharType="separate"/>
-      </w:r>
-      <w:r>
-        <w:rPr>
-          <w:noProof/>
-        </w:rPr>
-        <w:t>1</w:t>
-      </w:r>
-      <w:r>
-        <w:rPr>
-          <w:noProof/>
-        </w:rPr>
-        <w:fldChar w:fldCharType="end"/>
-      </w:r>
+      <w:fldSimple w:instr=" SEQ Figura \* ARABIC ">
+        <w:r>
+          <w:rPr>
+            <w:noProof/>
+          </w:rPr>
+          <w:t>1</w:t>
+        </w:r>
+      </w:fldSimple>
       <w:bookmarkEnd w:id="17"/>
       <w:r>
         <w:t xml:space="preserve"> – </w:t>
@@ -1032,27 +1172,14 @@
       <w:r>
         <w:t xml:space="preserve">Figura </w:t>
       </w:r>
-      <w:r>
-        <w:fldChar w:fldCharType="begin"/>
-      </w:r>
-      <w:r>
-        <w:instrText xml:space="preserve"> SEQ Figura \* ARABIC </w:instrText>
-      </w:r>
-      <w:r>
-        <w:fldChar w:fldCharType="separate"/>
-      </w:r>
-      <w:r>
-        <w:rPr>
-          <w:noProof/>
-        </w:rPr>
-        <w:t>2</w:t>
-      </w:r>
-      <w:r>
-        <w:rPr>
-          <w:noProof/>
-        </w:rPr>
-        <w:fldChar w:fldCharType="end"/>
-      </w:r>
+      <w:fldSimple w:instr=" SEQ Figura \* ARABIC ">
+        <w:r>
+          <w:rPr>
+            <w:noProof/>
+          </w:rPr>
+          <w:t>2</w:t>
+        </w:r>
+      </w:fldSimple>
       <w:bookmarkEnd w:id="18"/>
       <w:r>
         <w:t xml:space="preserve"> – </w:t>
@@ -1250,27 +1377,14 @@
       <w:r>
         <w:t xml:space="preserve">Quadro </w:t>
       </w:r>
-      <w:r>
-        <w:fldChar w:fldCharType="begin"/>
-      </w:r>
-      <w:r>
-        <w:instrText xml:space="preserve"> SEQ Quadro \* ARABIC </w:instrText>
-      </w:r>
-      <w:r>
-        <w:fldChar w:fldCharType="separate"/>
-      </w:r>
-      <w:r>
-        <w:rPr>
-          <w:noProof/>
-        </w:rPr>
-        <w:t>1</w:t>
-      </w:r>
-      <w:r>
-        <w:rPr>
-          <w:noProof/>
-        </w:rPr>
-        <w:fldChar w:fldCharType="end"/>
-      </w:r>
+      <w:fldSimple w:instr=" SEQ Quadro \* ARABIC ">
+        <w:r>
+          <w:rPr>
+            <w:noProof/>
+          </w:rPr>
+          <w:t>1</w:t>
+        </w:r>
+      </w:fldSimple>
       <w:bookmarkEnd w:id="19"/>
       <w:r>
         <w:t xml:space="preserve"> – </w:t>
@@ -1743,27 +1857,14 @@
       <w:r>
         <w:t xml:space="preserve">Quadro </w:t>
       </w:r>
-      <w:r>
-        <w:fldChar w:fldCharType="begin"/>
-      </w:r>
-      <w:r>
-        <w:instrText xml:space="preserve"> SEQ Quadro \* ARABIC </w:instrText>
-      </w:r>
-      <w:r>
-        <w:fldChar w:fldCharType="separate"/>
-      </w:r>
-      <w:r>
-        <w:rPr>
-          <w:noProof/>
-        </w:rPr>
-        <w:t>2</w:t>
-      </w:r>
-      <w:r>
-        <w:rPr>
-          <w:noProof/>
-        </w:rPr>
-        <w:fldChar w:fldCharType="end"/>
-      </w:r>
+      <w:fldSimple w:instr=" SEQ Quadro \* ARABIC ">
+        <w:r>
+          <w:rPr>
+            <w:noProof/>
+          </w:rPr>
+          <w:t>2</w:t>
+        </w:r>
+      </w:fldSimple>
       <w:r>
         <w:t xml:space="preserve"> </w:t>
       </w:r>
@@ -2163,27 +2264,14 @@
       <w:r>
         <w:t xml:space="preserve">Quadro </w:t>
       </w:r>
-      <w:r>
-        <w:fldChar w:fldCharType="begin"/>
-      </w:r>
-      <w:r>
-        <w:instrText xml:space="preserve"> SEQ Quadro \* ARABIC </w:instrText>
-      </w:r>
-      <w:r>
-        <w:fldChar w:fldCharType="separate"/>
-      </w:r>
-      <w:r>
-        <w:rPr>
-          <w:noProof/>
-        </w:rPr>
-        <w:t>3</w:t>
-      </w:r>
-      <w:r>
-        <w:rPr>
-          <w:noProof/>
-        </w:rPr>
-        <w:fldChar w:fldCharType="end"/>
-      </w:r>
+      <w:fldSimple w:instr=" SEQ Quadro \* ARABIC ">
+        <w:r>
+          <w:rPr>
+            <w:noProof/>
+          </w:rPr>
+          <w:t>3</w:t>
+        </w:r>
+      </w:fldSimple>
       <w:r>
         <w:t xml:space="preserve"> – </w:t>
       </w:r>
@@ -2734,12 +2822,18 @@
         <w:t xml:space="preserve"> corretamente</w:t>
       </w:r>
       <w:r>
-        <w:t xml:space="preserve"> ou reprodu</w:t>
+        <w:t xml:space="preserve">, quando </w:t>
+      </w:r>
+      <w:r>
+        <w:t>reprodu</w:t>
       </w:r>
       <w:r>
         <w:t>z</w:t>
       </w:r>
       <w:r>
+        <w:t xml:space="preserve"> e quando descansa</w:t>
+      </w:r>
+      <w:r>
         <w:t>.</w:t>
       </w:r>
       <w:r>
@@ -2751,7 +2845,16 @@
         <w:pStyle w:val="TF-TEXTO"/>
       </w:pPr>
       <w:r>
-        <w:t>O desenvolvimento do software seguiu os principais Requisitos Funcionais (RF) e Requisitos Não Funcionais (RNF) destacados a seguir:</w:t>
+        <w:t>O</w:t>
+      </w:r>
+      <w:r>
+        <w:t>s principais Requisitos Funcionais (RF) e Requisitos Não Funcionais (RNF)</w:t>
+      </w:r>
+      <w:r>
+        <w:t xml:space="preserve"> realizados durante o trabalho estão</w:t>
+      </w:r>
+      <w:r>
+        <w:t xml:space="preserve"> destacados a seguir:</w:t>
       </w:r>
     </w:p>
     <w:p>
@@ -2767,7 +2870,13 @@
         <w:pStyle w:val="TF-ALNEA"/>
       </w:pPr>
       <w:r>
-        <w:t>processar o crescimento dos peixes após a saída do ovo, desde a larva até a morte natural (RF);</w:t>
+        <w:t xml:space="preserve">processar o crescimento dos peixes após a saída do ovo, desde </w:t>
+      </w:r>
+      <w:r>
+        <w:t>o nascimento</w:t>
+      </w:r>
+      <w:r>
+        <w:t xml:space="preserve"> até a morte natural (RF);</w:t>
       </w:r>
     </w:p>
     <w:p>
@@ -2783,7 +2892,13 @@
         <w:pStyle w:val="TF-ALNEA"/>
       </w:pPr>
       <w:r>
-        <w:t>reduzir a saúde dos peixes baseado na diversidade do aquário (RF);</w:t>
+        <w:t>reduzir a saúde dos peixes baseado na diversidade</w:t>
+      </w:r>
+      <w:r>
+        <w:t xml:space="preserve"> de temperatura</w:t>
+      </w:r>
+      <w:r>
+        <w:t xml:space="preserve"> do aquário (RF);</w:t>
       </w:r>
     </w:p>
     <w:p>
@@ -2838,7 +2953,13 @@
         <w:fldChar w:fldCharType="separate"/>
       </w:r>
       <w:r>
-        <w:t>Figura 3</w:t>
+        <w:t xml:space="preserve">Figura </w:t>
+      </w:r>
+      <w:r>
+        <w:rPr>
+          <w:noProof/>
+        </w:rPr>
+        <w:t>3</w:t>
       </w:r>
       <w:r>
         <w:fldChar w:fldCharType="end"/>
@@ -2885,17 +3006,27 @@
         <w:lastRenderedPageBreak/>
         <w:t xml:space="preserve">Figura </w:t>
       </w:r>
-      <w:fldSimple w:instr=" SEQ Figura \* ARABIC ">
-        <w:r>
-          <w:t>3</w:t>
-        </w:r>
-      </w:fldSimple>
+      <w:r>
+        <w:fldChar w:fldCharType="begin"/>
+      </w:r>
+      <w:r>
+        <w:instrText xml:space="preserve"> SEQ Figura \* ARABIC </w:instrText>
+      </w:r>
+      <w:r>
+        <w:fldChar w:fldCharType="separate"/>
+      </w:r>
+      <w:r>
+        <w:rPr>
+          <w:noProof/>
+        </w:rPr>
+        <w:t>3</w:t>
+      </w:r>
+      <w:r>
+        <w:fldChar w:fldCharType="end"/>
+      </w:r>
       <w:bookmarkEnd w:id="20"/>
       <w:r>
-        <w:t xml:space="preserve"> –</w:t>
-      </w:r>
-      <w:r>
-        <w:t xml:space="preserve"> </w:t>
+        <w:t xml:space="preserve"> – </w:t>
       </w:r>
       <w:r>
         <w:t xml:space="preserve">Fluxograma de inicialização do </w:t>
@@ -3004,7 +3135,7 @@
         <w:rPr>
           <w:noProof/>
         </w:rPr>
-        <w:t>3</w:t>
+        <w:t>4</w:t>
       </w:r>
       <w:r>
         <w:fldChar w:fldCharType="end"/>
@@ -3078,27 +3209,14 @@
       <w:r>
         <w:t xml:space="preserve">Figura </w:t>
       </w:r>
-      <w:r>
-        <w:fldChar w:fldCharType="begin"/>
-      </w:r>
-      <w:r>
-        <w:instrText xml:space="preserve"> SEQ Figura \* ARABIC </w:instrText>
-      </w:r>
-      <w:r>
-        <w:fldChar w:fldCharType="separate"/>
-      </w:r>
-      <w:r>
-        <w:rPr>
-          <w:noProof/>
-        </w:rPr>
-        <w:t>4</w:t>
-      </w:r>
-      <w:r>
-        <w:rPr>
-          <w:noProof/>
-        </w:rPr>
-        <w:fldChar w:fldCharType="end"/>
-      </w:r>
+      <w:fldSimple w:instr=" SEQ Figura \* ARABIC ">
+        <w:r>
+          <w:rPr>
+            <w:noProof/>
+          </w:rPr>
+          <w:t>4</w:t>
+        </w:r>
+      </w:fldSimple>
       <w:bookmarkEnd w:id="21"/>
       <w:r>
         <w:t xml:space="preserve"> – </w:t>
@@ -3216,7 +3334,7 @@
         <w:rPr>
           <w:noProof/>
         </w:rPr>
-        <w:t>4</w:t>
+        <w:t>5</w:t>
       </w:r>
       <w:r>
         <w:fldChar w:fldCharType="end"/>
@@ -3324,55 +3442,42 @@
       <w:r>
         <w:t xml:space="preserve">Figura </w:t>
       </w:r>
-      <w:r>
-        <w:fldChar w:fldCharType="begin"/>
-      </w:r>
-      <w:r>
-        <w:instrText xml:space="preserve"> SEQ Figura \* ARABIC </w:instrText>
-      </w:r>
-      <w:r>
-        <w:fldChar w:fldCharType="separate"/>
-      </w:r>
+      <w:fldSimple w:instr=" SEQ Figura \* ARABIC ">
+        <w:r>
+          <w:rPr>
+            <w:noProof/>
+          </w:rPr>
+          <w:t>5</w:t>
+        </w:r>
+      </w:fldSimple>
+      <w:bookmarkEnd w:id="22"/>
+      <w:r>
+        <w:t xml:space="preserve"> </w:t>
+      </w:r>
+      <w:r>
+        <w:t>–</w:t>
+      </w:r>
+      <w:r>
+        <w:t xml:space="preserve"> </w:t>
+      </w:r>
+      <w:r>
+        <w:t>Diagrama de classes das</w:t>
+      </w:r>
+      <w:r>
+        <w:t xml:space="preserve"> alterações relacionadas ao peixe</w:t>
+      </w:r>
+    </w:p>
+    <w:p>
+      <w:pPr>
+        <w:pStyle w:val="TF-FIGURA"/>
+      </w:pPr>
       <w:r>
         <w:rPr>
           <w:noProof/>
         </w:rPr>
-        <w:t>5</w:t>
-      </w:r>
-      <w:r>
-        <w:rPr>
-          <w:noProof/>
-        </w:rPr>
-        <w:fldChar w:fldCharType="end"/>
-      </w:r>
-      <w:bookmarkEnd w:id="22"/>
-      <w:r>
-        <w:t xml:space="preserve"> </w:t>
-      </w:r>
-      <w:r>
-        <w:t>–</w:t>
-      </w:r>
-      <w:r>
-        <w:t xml:space="preserve"> </w:t>
-      </w:r>
-      <w:r>
-        <w:t>Diagrama de classes das</w:t>
-      </w:r>
-      <w:r>
-        <w:t xml:space="preserve"> alterações relacionadas ao peixe</w:t>
-      </w:r>
-    </w:p>
-    <w:p>
-      <w:pPr>
-        <w:pStyle w:val="TF-FIGURA"/>
-      </w:pPr>
-      <w:r>
-        <w:rPr>
-          <w:noProof/>
-        </w:rPr>
         <w:drawing>
-          <wp:inline distT="0" distB="0" distL="0" distR="0" wp14:anchorId="479BC63C" wp14:editId="202DB709">
-            <wp:extent cx="4941971" cy="4086029"/>
+          <wp:inline distT="0" distB="0" distL="0" distR="0" wp14:anchorId="479BC63C" wp14:editId="1CCF5A3C">
+            <wp:extent cx="4941970" cy="4086029"/>
             <wp:effectExtent l="19050" t="19050" r="11430" b="10160"/>
             <wp:docPr id="10" name="Imagem 10"/>
             <wp:cNvGraphicFramePr>
@@ -3402,7 +3507,7 @@
                   <pic:spPr bwMode="auto">
                     <a:xfrm>
                       <a:off x="0" y="0"/>
-                      <a:ext cx="4941971" cy="4086029"/>
+                      <a:ext cx="4941970" cy="4086029"/>
                     </a:xfrm>
                     <a:prstGeom prst="rect">
                       <a:avLst/>
@@ -3601,7 +3706,7 @@
         <w:rPr>
           <w:noProof/>
         </w:rPr>
-        <w:t>5</w:t>
+        <w:t>6</w:t>
       </w:r>
       <w:r>
         <w:fldChar w:fldCharType="end"/>
@@ -3708,27 +3813,14 @@
       <w:r>
         <w:t xml:space="preserve">Figura </w:t>
       </w:r>
-      <w:r>
-        <w:fldChar w:fldCharType="begin"/>
-      </w:r>
-      <w:r>
-        <w:instrText xml:space="preserve"> SEQ Figura \* ARABIC </w:instrText>
-      </w:r>
-      <w:r>
-        <w:fldChar w:fldCharType="separate"/>
-      </w:r>
-      <w:r>
-        <w:rPr>
-          <w:noProof/>
-        </w:rPr>
-        <w:t>6</w:t>
-      </w:r>
-      <w:r>
-        <w:rPr>
-          <w:noProof/>
-        </w:rPr>
-        <w:fldChar w:fldCharType="end"/>
-      </w:r>
+      <w:fldSimple w:instr=" SEQ Figura \* ARABIC ">
+        <w:r>
+          <w:rPr>
+            <w:noProof/>
+          </w:rPr>
+          <w:t>6</w:t>
+        </w:r>
+      </w:fldSimple>
       <w:bookmarkEnd w:id="23"/>
       <w:r>
         <w:t xml:space="preserve"> </w:t>
@@ -3848,7 +3940,7 @@
         <w:rPr>
           <w:noProof/>
         </w:rPr>
-        <w:t>6</w:t>
+        <w:t>7</w:t>
       </w:r>
       <w:r>
         <w:fldChar w:fldCharType="end"/>
@@ -3901,47 +3993,34 @@
       <w:r>
         <w:t xml:space="preserve">Figura </w:t>
       </w:r>
-      <w:r>
-        <w:fldChar w:fldCharType="begin"/>
-      </w:r>
-      <w:r>
-        <w:instrText xml:space="preserve"> SEQ Figura \* ARABIC </w:instrText>
-      </w:r>
-      <w:r>
-        <w:fldChar w:fldCharType="separate"/>
-      </w:r>
+      <w:fldSimple w:instr=" SEQ Figura \* ARABIC ">
+        <w:r>
+          <w:rPr>
+            <w:noProof/>
+          </w:rPr>
+          <w:t>7</w:t>
+        </w:r>
+      </w:fldSimple>
+      <w:bookmarkEnd w:id="24"/>
+      <w:r>
+        <w:t xml:space="preserve"> – Controles de tela </w:t>
+      </w:r>
+      <w:r>
+        <w:t>ao marcar opção de interface iterativa</w:t>
+      </w:r>
+    </w:p>
+    <w:p>
+      <w:pPr>
+        <w:pStyle w:val="TF-FIGURA"/>
+      </w:pPr>
       <w:r>
         <w:rPr>
           <w:noProof/>
         </w:rPr>
-        <w:t>7</w:t>
-      </w:r>
-      <w:r>
-        <w:rPr>
-          <w:noProof/>
-        </w:rPr>
-        <w:fldChar w:fldCharType="end"/>
-      </w:r>
-      <w:bookmarkEnd w:id="24"/>
-      <w:r>
-        <w:t xml:space="preserve"> – Controles de tela </w:t>
-      </w:r>
-      <w:r>
-        <w:t>ao marcar opção de interface iterativa</w:t>
-      </w:r>
-    </w:p>
-    <w:p>
-      <w:pPr>
-        <w:pStyle w:val="TF-FIGURA"/>
-      </w:pPr>
-      <w:r>
-        <w:rPr>
-          <w:noProof/>
-        </w:rPr>
         <w:drawing>
-          <wp:inline distT="0" distB="0" distL="0" distR="0" wp14:anchorId="627D1FC6" wp14:editId="547AFF8A">
-            <wp:extent cx="4036641" cy="2699600"/>
-            <wp:effectExtent l="19050" t="19050" r="21590" b="24765"/>
+          <wp:inline distT="0" distB="0" distL="0" distR="0" wp14:anchorId="627D1FC6" wp14:editId="51A0E944">
+            <wp:extent cx="4437046" cy="3314734"/>
+            <wp:effectExtent l="19050" t="19050" r="20955" b="19050"/>
             <wp:docPr id="5" name="Imagem 5"/>
             <wp:cNvGraphicFramePr>
               <a:graphicFrameLocks xmlns:a="http://schemas.openxmlformats.org/drawingml/2006/main" noChangeAspect="1"/>
@@ -3970,7 +4049,7 @@
                   <pic:spPr bwMode="auto">
                     <a:xfrm>
                       <a:off x="0" y="0"/>
-                      <a:ext cx="4036641" cy="2699600"/>
+                      <a:ext cx="4437046" cy="3314734"/>
                     </a:xfrm>
                     <a:prstGeom prst="rect">
                       <a:avLst/>
@@ -4056,7 +4135,7 @@
         <w:rPr>
           <w:noProof/>
         </w:rPr>
-        <w:t>7</w:t>
+        <w:t>8</w:t>
       </w:r>
       <w:r>
         <w:fldChar w:fldCharType="end"/>
@@ -4185,27 +4264,14 @@
         <w:lastRenderedPageBreak/>
         <w:t xml:space="preserve">Figura </w:t>
       </w:r>
-      <w:r>
-        <w:fldChar w:fldCharType="begin"/>
-      </w:r>
-      <w:r>
-        <w:instrText xml:space="preserve"> SEQ Figura \* ARABIC </w:instrText>
-      </w:r>
-      <w:r>
-        <w:fldChar w:fldCharType="separate"/>
-      </w:r>
-      <w:r>
-        <w:rPr>
-          <w:noProof/>
-        </w:rPr>
-        <w:t>8</w:t>
-      </w:r>
-      <w:r>
-        <w:rPr>
-          <w:noProof/>
-        </w:rPr>
-        <w:fldChar w:fldCharType="end"/>
-      </w:r>
+      <w:fldSimple w:instr=" SEQ Figura \* ARABIC ">
+        <w:r>
+          <w:rPr>
+            <w:noProof/>
+          </w:rPr>
+          <w:t>8</w:t>
+        </w:r>
+      </w:fldSimple>
       <w:bookmarkEnd w:id="25"/>
       <w:r>
         <w:t xml:space="preserve"> – </w:t>
@@ -4301,7 +4367,7 @@
         <w:rPr>
           <w:noProof/>
         </w:rPr>
-        <w:t>8</w:t>
+        <w:t>9</w:t>
       </w:r>
       <w:r>
         <w:fldChar w:fldCharType="end"/>
@@ -4461,6 +4527,9 @@
       </w:r>
       <w:r>
         <w:t>, que serão coletados antes e depois da decisão do agente</w:t>
+      </w:r>
+      <w:r>
+        <w:t>, além disso é possível definir o modelo que o agente usará na execução das ações, esse modelo é gerado durante o treinamento</w:t>
       </w:r>
       <w:r>
         <w:t xml:space="preserve">. </w:t>
@@ -4584,56 +4653,43 @@
       <w:r>
         <w:t xml:space="preserve">Figura </w:t>
       </w:r>
-      <w:r>
-        <w:fldChar w:fldCharType="begin"/>
-      </w:r>
-      <w:r>
-        <w:instrText xml:space="preserve"> SEQ Figura \* ARABIC </w:instrText>
-      </w:r>
-      <w:r>
-        <w:fldChar w:fldCharType="separate"/>
-      </w:r>
+      <w:fldSimple w:instr=" SEQ Figura \* ARABIC ">
+        <w:r>
+          <w:rPr>
+            <w:noProof/>
+          </w:rPr>
+          <w:t>9</w:t>
+        </w:r>
+      </w:fldSimple>
+      <w:bookmarkEnd w:id="26"/>
+      <w:r>
+        <w:t xml:space="preserve"> </w:t>
+      </w:r>
+      <w:r>
+        <w:t>–</w:t>
+      </w:r>
+      <w:r>
+        <w:t xml:space="preserve"> </w:t>
+      </w:r>
+      <w:r>
+        <w:t>Propriedades do</w:t>
+      </w:r>
+      <w:r>
+        <w:t>s peixes</w:t>
+      </w:r>
+    </w:p>
+    <w:p>
+      <w:pPr>
+        <w:pStyle w:val="TF-FIGURA"/>
+      </w:pPr>
       <w:r>
         <w:rPr>
           <w:noProof/>
         </w:rPr>
-        <w:t>9</w:t>
-      </w:r>
-      <w:r>
-        <w:rPr>
-          <w:noProof/>
-        </w:rPr>
-        <w:fldChar w:fldCharType="end"/>
-      </w:r>
-      <w:bookmarkEnd w:id="26"/>
-      <w:r>
-        <w:t xml:space="preserve"> </w:t>
-      </w:r>
-      <w:r>
-        <w:t>–</w:t>
-      </w:r>
-      <w:r>
-        <w:t xml:space="preserve"> </w:t>
-      </w:r>
-      <w:r>
-        <w:t>Propriedades do</w:t>
-      </w:r>
-      <w:r>
-        <w:t>s peixes</w:t>
-      </w:r>
-    </w:p>
-    <w:p>
-      <w:pPr>
-        <w:pStyle w:val="TF-FIGURA"/>
-      </w:pPr>
-      <w:r>
-        <w:rPr>
-          <w:noProof/>
-        </w:rPr>
         <w:drawing>
-          <wp:inline distT="0" distB="0" distL="0" distR="0" wp14:anchorId="2EEEACB6" wp14:editId="2D092183">
-            <wp:extent cx="3657600" cy="4341921"/>
-            <wp:effectExtent l="19050" t="19050" r="19050" b="20955"/>
+          <wp:inline distT="0" distB="0" distL="0" distR="0" wp14:anchorId="2EEEACB6" wp14:editId="1626ADCA">
+            <wp:extent cx="3409950" cy="4047937"/>
+            <wp:effectExtent l="19050" t="19050" r="19050" b="10160"/>
             <wp:docPr id="17" name="Imagem 17"/>
             <wp:cNvGraphicFramePr>
               <a:graphicFrameLocks xmlns:a="http://schemas.openxmlformats.org/drawingml/2006/main" noChangeAspect="1"/>
@@ -4663,7 +4719,7 @@
                   <pic:spPr bwMode="auto">
                     <a:xfrm>
                       <a:off x="0" y="0"/>
-                      <a:ext cx="3674310" cy="4361757"/>
+                      <a:ext cx="3427663" cy="4068964"/>
                     </a:xfrm>
                     <a:prstGeom prst="rect">
                       <a:avLst/>
@@ -4935,27 +4991,14 @@
       <w:r>
         <w:t xml:space="preserve">Quadro </w:t>
       </w:r>
-      <w:r>
-        <w:fldChar w:fldCharType="begin"/>
-      </w:r>
-      <w:r>
-        <w:instrText xml:space="preserve"> SEQ Quadro \* ARABIC </w:instrText>
-      </w:r>
-      <w:r>
-        <w:fldChar w:fldCharType="separate"/>
-      </w:r>
-      <w:r>
-        <w:rPr>
-          <w:noProof/>
-        </w:rPr>
-        <w:t>4</w:t>
-      </w:r>
-      <w:r>
-        <w:rPr>
-          <w:noProof/>
-        </w:rPr>
-        <w:fldChar w:fldCharType="end"/>
-      </w:r>
+      <w:fldSimple w:instr=" SEQ Quadro \* ARABIC ">
+        <w:r>
+          <w:rPr>
+            <w:noProof/>
+          </w:rPr>
+          <w:t>4</w:t>
+        </w:r>
+      </w:fldSimple>
       <w:bookmarkEnd w:id="27"/>
       <w:r>
         <w:t xml:space="preserve"> – Rotina de movimentação do agente</w:t>
@@ -5232,27 +5275,14 @@
       <w:r>
         <w:t xml:space="preserve">Quadro </w:t>
       </w:r>
-      <w:r>
-        <w:fldChar w:fldCharType="begin"/>
-      </w:r>
-      <w:r>
-        <w:instrText xml:space="preserve"> SEQ Quadro \* ARABIC </w:instrText>
-      </w:r>
-      <w:r>
-        <w:fldChar w:fldCharType="separate"/>
-      </w:r>
-      <w:r>
-        <w:rPr>
-          <w:noProof/>
-        </w:rPr>
-        <w:t>5</w:t>
-      </w:r>
-      <w:r>
-        <w:rPr>
-          <w:noProof/>
-        </w:rPr>
-        <w:fldChar w:fldCharType="end"/>
-      </w:r>
+      <w:fldSimple w:instr=" SEQ Quadro \* ARABIC ">
+        <w:r>
+          <w:rPr>
+            <w:noProof/>
+          </w:rPr>
+          <w:t>5</w:t>
+        </w:r>
+      </w:fldSimple>
       <w:bookmarkEnd w:id="29"/>
       <w:r>
         <w:t xml:space="preserve"> </w:t>
@@ -5804,27 +5834,14 @@
       <w:r>
         <w:t xml:space="preserve">Tabela </w:t>
       </w:r>
-      <w:r>
-        <w:fldChar w:fldCharType="begin"/>
-      </w:r>
-      <w:r>
-        <w:instrText xml:space="preserve"> SEQ Tabela \* ARABIC </w:instrText>
-      </w:r>
-      <w:r>
-        <w:fldChar w:fldCharType="separate"/>
-      </w:r>
-      <w:r>
-        <w:rPr>
-          <w:noProof/>
-        </w:rPr>
-        <w:t>1</w:t>
-      </w:r>
-      <w:r>
-        <w:rPr>
-          <w:noProof/>
-        </w:rPr>
-        <w:fldChar w:fldCharType="end"/>
-      </w:r>
+      <w:fldSimple w:instr=" SEQ Tabela \* ARABIC ">
+        <w:r>
+          <w:rPr>
+            <w:noProof/>
+          </w:rPr>
+          <w:t>1</w:t>
+        </w:r>
+      </w:fldSimple>
       <w:bookmarkEnd w:id="30"/>
       <w:r>
         <w:t xml:space="preserve"> – </w:t>
@@ -6334,27 +6351,14 @@
       <w:r>
         <w:t xml:space="preserve">Quadro </w:t>
       </w:r>
-      <w:r>
-        <w:fldChar w:fldCharType="begin"/>
-      </w:r>
-      <w:r>
-        <w:instrText xml:space="preserve"> SEQ Quadro \* ARABIC </w:instrText>
-      </w:r>
-      <w:r>
-        <w:fldChar w:fldCharType="separate"/>
-      </w:r>
-      <w:r>
-        <w:rPr>
-          <w:noProof/>
-        </w:rPr>
-        <w:t>6</w:t>
-      </w:r>
-      <w:r>
-        <w:rPr>
-          <w:noProof/>
-        </w:rPr>
-        <w:fldChar w:fldCharType="end"/>
-      </w:r>
+      <w:fldSimple w:instr=" SEQ Quadro \* ARABIC ">
+        <w:r>
+          <w:rPr>
+            <w:noProof/>
+          </w:rPr>
+          <w:t>6</w:t>
+        </w:r>
+      </w:fldSimple>
       <w:r>
         <w:t xml:space="preserve"> – </w:t>
       </w:r>
@@ -6523,27 +6527,14 @@
         <w:lastRenderedPageBreak/>
         <w:t xml:space="preserve">Quadro </w:t>
       </w:r>
-      <w:r>
-        <w:fldChar w:fldCharType="begin"/>
-      </w:r>
-      <w:r>
-        <w:instrText xml:space="preserve"> SEQ Quadro \* ARABIC </w:instrText>
-      </w:r>
-      <w:r>
-        <w:fldChar w:fldCharType="separate"/>
-      </w:r>
-      <w:r>
-        <w:rPr>
-          <w:noProof/>
-        </w:rPr>
-        <w:t>7</w:t>
-      </w:r>
-      <w:r>
-        <w:rPr>
-          <w:noProof/>
-        </w:rPr>
-        <w:fldChar w:fldCharType="end"/>
-      </w:r>
+      <w:fldSimple w:instr=" SEQ Quadro \* ARABIC ">
+        <w:r>
+          <w:rPr>
+            <w:noProof/>
+          </w:rPr>
+          <w:t>7</w:t>
+        </w:r>
+      </w:fldSimple>
       <w:bookmarkEnd w:id="32"/>
       <w:r>
         <w:t xml:space="preserve"> </w:t>
@@ -6650,7 +6641,7 @@
         <w:rPr>
           <w:noProof/>
         </w:rPr>
-        <w:t>9</w:t>
+        <w:t>10</w:t>
       </w:r>
       <w:r>
         <w:fldChar w:fldCharType="end"/>
@@ -6727,27 +6718,14 @@
       <w:r>
         <w:t xml:space="preserve">Figura </w:t>
       </w:r>
-      <w:r>
-        <w:fldChar w:fldCharType="begin"/>
-      </w:r>
-      <w:r>
-        <w:instrText xml:space="preserve"> SEQ Figura \* ARABIC </w:instrText>
-      </w:r>
-      <w:r>
-        <w:fldChar w:fldCharType="separate"/>
-      </w:r>
-      <w:r>
-        <w:rPr>
-          <w:noProof/>
-        </w:rPr>
-        <w:t>10</w:t>
-      </w:r>
-      <w:r>
-        <w:rPr>
-          <w:noProof/>
-        </w:rPr>
-        <w:fldChar w:fldCharType="end"/>
-      </w:r>
+      <w:fldSimple w:instr=" SEQ Figura \* ARABIC ">
+        <w:r>
+          <w:rPr>
+            <w:noProof/>
+          </w:rPr>
+          <w:t>10</w:t>
+        </w:r>
+      </w:fldSimple>
       <w:bookmarkEnd w:id="33"/>
       <w:r>
         <w:t xml:space="preserve"> – Peixe recém-nascido e ovo no fundo do aquário</w:t>
@@ -7561,6 +7539,12 @@
         <w:t>; Criar animações para alimentação e o envelhecimento do peixe</w:t>
       </w:r>
       <w:r>
+        <w:t>; Limitar a reprodução dos peixes para ambientes ideais</w:t>
+      </w:r>
+      <w:r>
+        <w:t>; Desenvolver o processo larval do peixe</w:t>
+      </w:r>
+      <w:r>
         <w:t>.</w:t>
       </w:r>
       <w:r>
@@ -7995,34 +7979,86 @@
     <w:p>
       <w:pPr>
         <w:pStyle w:val="TF-REFERNCIASITEM"/>
-      </w:pPr>
-      <w:r>
-        <w:t>PISKE</w:t>
-      </w:r>
-      <w:r>
-        <w:t xml:space="preserve">, </w:t>
-      </w:r>
-      <w:r>
-        <w:t>K.</w:t>
-      </w:r>
-      <w:r>
-        <w:t xml:space="preserve"> E</w:t>
-      </w:r>
-      <w:r>
+        <w:rPr>
+          <w:lang w:val="en-US"/>
+        </w:rPr>
+      </w:pPr>
+      <w:r>
+        <w:rPr>
+          <w:lang w:val="en-US"/>
+        </w:rPr>
+        <w:t xml:space="preserve">THALMANN, </w:t>
+      </w:r>
+      <w:r>
+        <w:rPr>
+          <w:lang w:val="en-US"/>
+        </w:rPr>
+        <w:t>N. M.</w:t>
+      </w:r>
+      <w:r>
+        <w:rPr>
+          <w:lang w:val="en-US"/>
+        </w:rPr>
+        <w:t xml:space="preserve">; THALMANN, </w:t>
+      </w:r>
+      <w:r>
+        <w:rPr>
+          <w:lang w:val="en-US"/>
+        </w:rPr>
+        <w:t>D</w:t>
+      </w:r>
+      <w:r>
+        <w:rPr>
+          <w:lang w:val="en-US"/>
+        </w:rPr>
         <w:t xml:space="preserve">. </w:t>
       </w:r>
       <w:r>
         <w:rPr>
           <w:b/>
           <w:bCs/>
-        </w:rPr>
-        <w:t>VISEDU</w:t>
+          <w:lang w:val="en-US"/>
+        </w:rPr>
+        <w:t>Computer animation ´90</w:t>
+      </w:r>
+      <w:r>
+        <w:rPr>
+          <w:lang w:val="en-US"/>
+        </w:rPr>
+        <w:t>. Tokyo: Springer, 1990.</w:t>
+      </w:r>
+    </w:p>
+    <w:p>
+      <w:pPr>
+        <w:pStyle w:val="TF-REFERNCIASITEM"/>
+      </w:pPr>
+      <w:r>
+        <w:t>PISKE</w:t>
+      </w:r>
+      <w:r>
+        <w:t xml:space="preserve">, </w:t>
+      </w:r>
+      <w:r>
+        <w:t>K.</w:t>
+      </w:r>
+      <w:r>
+        <w:t xml:space="preserve"> E</w:t>
+      </w:r>
+      <w:r>
+        <w:t xml:space="preserve">. </w:t>
       </w:r>
       <w:r>
         <w:rPr>
           <w:b/>
           <w:bCs/>
         </w:rPr>
+        <w:t>VISEDU</w:t>
+      </w:r>
+      <w:r>
+        <w:rPr>
+          <w:b/>
+          <w:bCs/>
+        </w:rPr>
         <w:t xml:space="preserve"> – aquário virtual: </w:t>
       </w:r>
       <w:r>
@@ -8045,6 +8081,104 @@
       </w:r>
       <w:r>
         <w:t xml:space="preserve"> 2015. Trabalho de Conclusão de Curso (Bacharelado em Ciência da Computação) - Centro de Ciências Exatas e Naturais, Universidade Regional de Blumenau, Blumenau. 2015.</w:t>
+      </w:r>
+    </w:p>
+    <w:p>
+      <w:pPr>
+        <w:pStyle w:val="TF-REFERNCIASITEM"/>
+      </w:pPr>
+      <w:r>
+        <w:rPr>
+          <w:lang w:val="en-US"/>
+        </w:rPr>
+        <w:t xml:space="preserve">REYNOLDS, </w:t>
+      </w:r>
+      <w:r>
+        <w:rPr>
+          <w:lang w:val="en-US"/>
+        </w:rPr>
+        <w:t>C</w:t>
+      </w:r>
+      <w:r>
+        <w:rPr>
+          <w:lang w:val="en-US"/>
+        </w:rPr>
+        <w:t xml:space="preserve">. </w:t>
+      </w:r>
+      <w:proofErr w:type="spellStart"/>
+      <w:r>
+        <w:rPr>
+          <w:b/>
+          <w:bCs/>
+        </w:rPr>
+        <w:t>Behavioral</w:t>
+      </w:r>
+      <w:proofErr w:type="spellEnd"/>
+      <w:r>
+        <w:rPr>
+          <w:b/>
+          <w:bCs/>
+        </w:rPr>
+        <w:t xml:space="preserve"> </w:t>
+      </w:r>
+      <w:proofErr w:type="spellStart"/>
+      <w:r>
+        <w:rPr>
+          <w:b/>
+          <w:bCs/>
+        </w:rPr>
+        <w:t>animation</w:t>
+      </w:r>
+      <w:proofErr w:type="spellEnd"/>
+      <w:r>
+        <w:t xml:space="preserve">. </w:t>
+      </w:r>
+      <w:r>
+        <w:t>[</w:t>
+      </w:r>
+      <w:proofErr w:type="spellStart"/>
+      <w:r>
+        <w:t>S.l</w:t>
+      </w:r>
+      <w:proofErr w:type="spellEnd"/>
+      <w:r>
+        <w:t>.]</w:t>
+      </w:r>
+      <w:r>
+        <w:t>, [</w:t>
+      </w:r>
+      <w:r>
+        <w:t>1997</w:t>
+      </w:r>
+      <w:r>
+        <w:t>]</w:t>
+      </w:r>
+      <w:r>
+        <w:t xml:space="preserve">. </w:t>
+      </w:r>
+      <w:r>
+        <w:t xml:space="preserve">Disponível em: </w:t>
+      </w:r>
+      <w:r>
+        <w:t>http://www.red3d.com/cwr/behave.html</w:t>
+      </w:r>
+      <w:r>
+        <w:t xml:space="preserve">/. </w:t>
+      </w:r>
+      <w:r>
+        <w:t xml:space="preserve">Acesso em: 2 </w:t>
+      </w:r>
+      <w:r>
+        <w:t>dez</w:t>
+      </w:r>
+      <w:r>
+        <w:t xml:space="preserve">. </w:t>
+      </w:r>
+      <w:r>
+        <w:t>2021</w:t>
+      </w:r>
+      <w:r>
+        <w:t>.</w:t>
       </w:r>
     </w:p>
     <w:p>
@@ -9781,7 +9915,6 @@
   <w:style w:type="character" w:default="1" w:styleId="Fontepargpadro">
     <w:name w:val="Default Paragraph Font"/>
     <w:uiPriority w:val="1"/>
-    <w:semiHidden/>
     <w:unhideWhenUsed/>
   </w:style>
   <w:style w:type="table" w:default="1" w:styleId="Tabelanormal">
@@ -10505,6 +10638,18 @@
       <w:bCs/>
     </w:rPr>
   </w:style>
+  <w:style w:type="character" w:styleId="MenoPendente">
+    <w:name w:val="Unresolved Mention"/>
+    <w:basedOn w:val="Fontepargpadro"/>
+    <w:uiPriority w:val="99"/>
+    <w:semiHidden/>
+    <w:unhideWhenUsed/>
+    <w:rsid w:val="00633D80"/>
+    <w:rPr>
+      <w:color w:val="605E5C"/>
+      <w:shd w:val="clear" w:color="auto" w:fill="E1DFDD"/>
+    </w:rPr>
+  </w:style>
 </w:styles>
 </file>
 
@@ -10804,15 +10949,6 @@
 </file>
 
 <file path=customXml/item1.xml><?xml version="1.0" encoding="utf-8"?>
-<?mso-contentType ?>
-<FormTemplates xmlns="http://schemas.microsoft.com/sharepoint/v3/contenttype/forms">
-  <Display>DocumentLibraryForm</Display>
-  <Edit>DocumentLibraryForm</Edit>
-  <New>DocumentLibraryForm</New>
-</FormTemplates>
-</file>
-
-<file path=customXml/item2.xml><?xml version="1.0" encoding="utf-8"?>
 <ct:contentTypeSchema xmlns:ct="http://schemas.microsoft.com/office/2006/metadata/contentType" xmlns:ma="http://schemas.microsoft.com/office/2006/metadata/properties/metaAttributes" ct:_="" ma:_="" ma:contentTypeName="Documento" ma:contentTypeID="0x010100F13453D0801D5E45B1745A09551F1C32" ma:contentTypeVersion="28" ma:contentTypeDescription="Crie um novo documento." ma:contentTypeScope="" ma:versionID="fa9ef3803bb4ef638f344296fd7d9170">
   <xsd:schema xmlns:xsd="http://www.w3.org/2001/XMLSchema" xmlns:xs="http://www.w3.org/2001/XMLSchema" xmlns:p="http://schemas.microsoft.com/office/2006/metadata/properties" xmlns:ns3="f8440490-6d1a-488a-8abf-48b89d0123a0" xmlns:ns4="22206413-f776-4b11-bcb2-0b935dc83731" targetNamespace="http://schemas.microsoft.com/office/2006/metadata/properties" ma:root="true" ma:fieldsID="5a7e583b53460e8ff4480ccd12c418cb" ns3:_="" ns4:_="">
     <xsd:import namespace="f8440490-6d1a-488a-8abf-48b89d0123a0"/>
@@ -11187,7 +11323,20 @@
 </ct:contentTypeSchema>
 </file>
 
+<file path=customXml/item2.xml><?xml version="1.0" encoding="utf-8"?>
+<?mso-contentType ?>
+<FormTemplates xmlns="http://schemas.microsoft.com/sharepoint/v3/contenttype/forms">
+  <Display>DocumentLibraryForm</Display>
+  <Edit>DocumentLibraryForm</Edit>
+  <New>DocumentLibraryForm</New>
+</FormTemplates>
+</file>
+
 <file path=customXml/item3.xml><?xml version="1.0" encoding="utf-8"?>
+<b:Sources xmlns:b="http://schemas.openxmlformats.org/officeDocument/2006/bibliography" xmlns="http://schemas.openxmlformats.org/officeDocument/2006/bibliography" SelectedStyle="" StyleName=""/>
+</file>
+
+<file path=customXml/item4.xml><?xml version="1.0" encoding="utf-8"?>
 <p:properties xmlns:p="http://schemas.microsoft.com/office/2006/metadata/properties" xmlns:xsi="http://www.w3.org/2001/XMLSchema-instance" xmlns:pc="http://schemas.microsoft.com/office/infopath/2007/PartnerControls">
   <documentManagement>
     <Has_Teacher_Only_SectionGroup xmlns="f8440490-6d1a-488a-8abf-48b89d0123a0" xsi:nil="true"/>
@@ -11235,19 +11384,7 @@
 </p:properties>
 </file>
 
-<file path=customXml/item4.xml><?xml version="1.0" encoding="utf-8"?>
-<b:Sources xmlns:b="http://schemas.openxmlformats.org/officeDocument/2006/bibliography" xmlns="http://schemas.openxmlformats.org/officeDocument/2006/bibliography" SelectedStyle="" StyleName=""/>
-</file>
-
 <file path=customXml/itemProps1.xml><?xml version="1.0" encoding="utf-8"?>
-<ds:datastoreItem xmlns:ds="http://schemas.openxmlformats.org/officeDocument/2006/customXml" ds:itemID="{2B827772-E1CC-4349-9FCB-FE8674A2EA98}">
-  <ds:schemaRefs>
-    <ds:schemaRef ds:uri="http://schemas.microsoft.com/sharepoint/v3/contenttype/forms"/>
-  </ds:schemaRefs>
-</ds:datastoreItem>
-</file>
-
-<file path=customXml/itemProps2.xml><?xml version="1.0" encoding="utf-8"?>
 <ds:datastoreItem xmlns:ds="http://schemas.openxmlformats.org/officeDocument/2006/customXml" ds:itemID="{5AB50341-27D8-4A77-A704-8A35390CE9B7}">
   <ds:schemaRefs>
     <ds:schemaRef ds:uri="http://schemas.microsoft.com/office/2006/metadata/contentType"/>
@@ -11266,7 +11403,23 @@
 </ds:datastoreItem>
 </file>
 
+<file path=customXml/itemProps2.xml><?xml version="1.0" encoding="utf-8"?>
+<ds:datastoreItem xmlns:ds="http://schemas.openxmlformats.org/officeDocument/2006/customXml" ds:itemID="{2B827772-E1CC-4349-9FCB-FE8674A2EA98}">
+  <ds:schemaRefs>
+    <ds:schemaRef ds:uri="http://schemas.microsoft.com/sharepoint/v3/contenttype/forms"/>
+  </ds:schemaRefs>
+</ds:datastoreItem>
+</file>
+
 <file path=customXml/itemProps3.xml><?xml version="1.0" encoding="utf-8"?>
+<ds:datastoreItem xmlns:ds="http://schemas.openxmlformats.org/officeDocument/2006/customXml" ds:itemID="{5826A76A-EF47-467B-A493-16F282D8CE96}">
+  <ds:schemaRefs>
+    <ds:schemaRef ds:uri="http://schemas.openxmlformats.org/officeDocument/2006/bibliography"/>
+  </ds:schemaRefs>
+</ds:datastoreItem>
+</file>
+
+<file path=customXml/itemProps4.xml><?xml version="1.0" encoding="utf-8"?>
 <ds:datastoreItem xmlns:ds="http://schemas.openxmlformats.org/officeDocument/2006/customXml" ds:itemID="{8DA352C3-1804-4B1A-A44A-0C8F651EBE51}">
   <ds:schemaRefs>
     <ds:schemaRef ds:uri="http://schemas.microsoft.com/office/2006/metadata/properties"/>
@@ -11274,12 +11427,4 @@
     <ds:schemaRef ds:uri="f8440490-6d1a-488a-8abf-48b89d0123a0"/>
   </ds:schemaRefs>
 </ds:datastoreItem>
-</file>
-
-<file path=customXml/itemProps4.xml><?xml version="1.0" encoding="utf-8"?>
-<ds:datastoreItem xmlns:ds="http://schemas.openxmlformats.org/officeDocument/2006/customXml" ds:itemID="{5826A76A-EF47-467B-A493-16F282D8CE96}">
-  <ds:schemaRefs>
-    <ds:schemaRef ds:uri="http://schemas.openxmlformats.org/officeDocument/2006/bibliography"/>
-  </ds:schemaRefs>
-</ds:datastoreItem>
 </file>
</xml_diff>

<commit_message>
Correções de texto e adaptações para apresentação
</commit_message>
<xml_diff>
--- a/tcc_bcc_2021_2_carmachado_CarlosEduardoMachado-VF.docx
+++ b/tcc_bcc_2021_2_carmachado_CarlosEduardoMachado-VF.docx
@@ -114,39 +114,7 @@
         <w:t xml:space="preserve"> </w:t>
       </w:r>
       <w:r>
-        <w:t xml:space="preserve">Este artigo apresenta o desenvolvimento de uma extensão de um simulador de aquário virtual através da adição de um ciclo reprodutivo ovíparo aos peixes e o treinamento utilizando aprendizagem de máquina. Para o desenvolvimento do trabalho, foi utilizado o motor gráfico Unity em conjunto com a biblioteca responsável pela aprendizagem de máquina, Unity </w:t>
-      </w:r>
-      <w:proofErr w:type="spellStart"/>
-      <w:r>
-        <w:t>Machine</w:t>
-      </w:r>
-      <w:proofErr w:type="spellEnd"/>
-      <w:r>
-        <w:t xml:space="preserve"> Learning </w:t>
-      </w:r>
-      <w:proofErr w:type="spellStart"/>
-      <w:r>
-        <w:t>Agents</w:t>
-      </w:r>
-      <w:proofErr w:type="spellEnd"/>
-      <w:r>
-        <w:t xml:space="preserve">. Os objetivos foram alcançados, porém a movimentação gerada pela aprendizagem de máquina se torna repetitiva, pois a Unity </w:t>
-      </w:r>
-      <w:proofErr w:type="spellStart"/>
-      <w:r>
-        <w:t>Machine</w:t>
-      </w:r>
-      <w:proofErr w:type="spellEnd"/>
-      <w:r>
-        <w:t xml:space="preserve"> Learning </w:t>
-      </w:r>
-      <w:proofErr w:type="spellStart"/>
-      <w:r>
-        <w:t>Agents</w:t>
-      </w:r>
-      <w:proofErr w:type="spellEnd"/>
-      <w:r>
-        <w:t xml:space="preserve"> busca recompensas com o máximo de eficiência.</w:t>
+        <w:t>Este artigo apresenta o desenvolvimento de uma extensão de um simulador de aquário virtual através da adição de um ciclo reprodutivo ovíparo aos peixes e o treinamento utilizando aprendizagem de máquina. Para o desenvolvimento do trabalho, foi utilizado o motor gráfico Unity em conjunto com a biblioteca responsável pela aprendizagem de máquina Unity Machine Learning Agents. Os objetivos foram alcançados, porém a movimentação gerada pela aprendizagem de máquina se torna repetitiva, pois a Unity Machine Learning Agents busca recompensas com o máximo de eficiência.</w:t>
       </w:r>
       <w:r>
         <w:t xml:space="preserve"> </w:t>
@@ -285,13 +253,8 @@
       <w:pPr>
         <w:pStyle w:val="TF-TEXTO"/>
       </w:pPr>
-      <w:proofErr w:type="spellStart"/>
-      <w:r>
-        <w:t>Losada</w:t>
-      </w:r>
-      <w:proofErr w:type="spellEnd"/>
-      <w:r>
-        <w:t xml:space="preserve"> (2019) desenvolveu um aquário virtual capaz de simular o comportamento de peixes utilizando o recurso de Interface de Usuário Tangível (IUT). A IUT possibilitou que sensores externos alterassem fatores internos, como a temperatura, a luminosidade e alimentação dos peixes. Dessa forma, conforme os sensores externos são alterados os peixes são afetados, podendo morrer dependendo das condições do aquário.</w:t>
+      <w:r>
+        <w:t>Losada (2019) desenvolveu um aquário virtual capaz de simular o comportamento de peixes utilizando o recurso de Interface de Usuário Tangível (IUT). A IUT possibilitou que sensores externos alterassem fatores internos, como a temperatura, a luminosidade e alimentação dos peixes. Dessa forma, conforme os sensores externos são alterados os peixes são afetados, podendo morrer dependendo das condições do aquário.</w:t>
       </w:r>
     </w:p>
     <w:p>
@@ -311,15 +274,7 @@
         <w:t xml:space="preserve"> desenvolveu</w:t>
       </w:r>
       <w:r>
-        <w:t xml:space="preserve"> um ciclo reprodutivo virtual capaz de passar por todas as etapas de vida dos peixes, desde a desova até a morte natural do peixe e a adição desse ciclo ao trabalho desenvolvido por </w:t>
-      </w:r>
-      <w:proofErr w:type="spellStart"/>
-      <w:r>
-        <w:t>Losada</w:t>
-      </w:r>
-      <w:proofErr w:type="spellEnd"/>
-      <w:r>
-        <w:t xml:space="preserve"> (2019) para auxiliar professores no ensino do ciclo de vida marinho.</w:t>
+        <w:t xml:space="preserve"> um ciclo reprodutivo virtual capaz de passar por todas as etapas de vida dos peixes, desde a desova até a morte natural do peixe e a adição desse ciclo ao trabalho desenvolvido por Losada (2019) para auxiliar professores no ensino do ciclo de vida marinho.</w:t>
       </w:r>
     </w:p>
     <w:p>
@@ -363,23 +318,7 @@
         <w:t>sub</w:t>
       </w:r>
       <w:r>
-        <w:t xml:space="preserve">seção 2.2 é apresentado o conceito de animação comportamental. Por fim, na seção 2.3 explica sobre a biblioteca Unity </w:t>
-      </w:r>
-      <w:proofErr w:type="spellStart"/>
-      <w:r>
-        <w:t>Machine</w:t>
-      </w:r>
-      <w:proofErr w:type="spellEnd"/>
-      <w:r>
-        <w:t xml:space="preserve"> Learning </w:t>
-      </w:r>
-      <w:proofErr w:type="spellStart"/>
-      <w:r>
-        <w:t>Agents</w:t>
-      </w:r>
-      <w:proofErr w:type="spellEnd"/>
-      <w:r>
-        <w:t>.</w:t>
+        <w:t>seção 2.2 é apresentado o conceito de animação comportamental. Por fim, na seção 2.3 explica sobre a biblioteca Unity Machine Learning Agents.</w:t>
       </w:r>
     </w:p>
     <w:p>
@@ -415,6 +354,18 @@
       <w:r>
         <w:t xml:space="preserve"> no período reprodutivo os peixes recolhem diversas informações sobre o ambiente através de seu sistema sensorial e verificam se as condições ambientais para reprodução estão ótimas. Entre as informações recolhidas pelos peixes, Benedito (2015) menciona a temperatura, a velocidade da água, a profundidade, o local adequado para desova e a presença de parceiros do sexo oposto. Caso as condições estejam ótimas ocorre a liberação de hormônios que desencadeia na desova.</w:t>
       </w:r>
+      <w:r>
+        <w:t xml:space="preserve"> </w:t>
+      </w:r>
+      <w:r>
+        <w:t>Segundo Benedito (2015, p. 52)</w:t>
+      </w:r>
+      <w:r>
+        <w:t>,</w:t>
+      </w:r>
+      <w:r>
+        <w:t xml:space="preserve"> “O desenvolvimento do ovo pode ser dividido em clivagem inicial (formação das primeiras células), embrião inicial (diferenciação do embrião), cauda livre (desprendimento da cauda do vitelo) e embrião final (pronto para eclosão). [...]”.</w:t>
+      </w:r>
     </w:p>
     <w:p>
       <w:pPr>
@@ -422,29 +373,7 @@
       </w:pPr>
       <w:r>
         <w:lastRenderedPageBreak/>
-        <w:t>Segundo Benedito (2015, p. 52)</w:t>
-      </w:r>
-      <w:r>
-        <w:t>,</w:t>
-      </w:r>
-      <w:r>
-        <w:t xml:space="preserve"> “O desenvolvimento do ovo pode ser dividido em clivagem inicial (formação das primeiras células), embrião inicial (diferenciação do embrião), cauda livre (desprendimento da cauda do vitelo) e embrião final (pronto para eclosão). [...]”.</w:t>
-      </w:r>
-    </w:p>
-    <w:p>
-      <w:pPr>
-        <w:pStyle w:val="TF-TEXTO"/>
-      </w:pPr>
-      <w:r>
-        <w:t xml:space="preserve">De acordo com </w:t>
-      </w:r>
-      <w:proofErr w:type="spellStart"/>
-      <w:r>
-        <w:t>Bonecker</w:t>
-      </w:r>
-      <w:proofErr w:type="spellEnd"/>
-      <w:r>
-        <w:t xml:space="preserve"> (2014)</w:t>
+        <w:t>De acordo com Bonecker (2014)</w:t>
       </w:r>
       <w:r>
         <w:t>,</w:t>
@@ -499,21 +428,25 @@
         <w:pStyle w:val="TF-TEXTO"/>
       </w:pPr>
       <w:r>
-        <w:t xml:space="preserve">Segundo </w:t>
-      </w:r>
-      <w:proofErr w:type="spellStart"/>
-      <w:r>
-        <w:t>Piske</w:t>
-      </w:r>
-      <w:proofErr w:type="spellEnd"/>
-      <w:r>
-        <w:t xml:space="preserve"> (2015)</w:t>
+        <w:t>Segundo Piske (2015)</w:t>
       </w:r>
       <w:r>
         <w:t>,</w:t>
       </w:r>
       <w:r>
-        <w:t xml:space="preserve"> a animação comportamental possui conceitos semelhantes aos de agentes inteligentes: percepção, raciocínio e ação. De acordo com Russel (2013) a percepção corresponde às entradas perceptíveis pelo agente através de sensores. O segundo conceito é o de raciocínio, que é a capacidade de decidir a ação a ser tomada baseado no conhecimento prévio do agente. Por fim o conceito da ação que trata de um comportamento de resposta a percepção através dos sensores.</w:t>
+        <w:t xml:space="preserve"> a animação comportamental possui conceitos semelhantes aos de agentes inteligentes: percepção, raciocínio e ação. De acordo com Russel (2013)</w:t>
+      </w:r>
+      <w:r>
+        <w:t>,</w:t>
+      </w:r>
+      <w:r>
+        <w:t xml:space="preserve"> a percepção corresponde às entradas perceptíveis pelo agente através de sensores. O segundo conceito é o de raciocínio, que é a capacidade de decidir a ação a ser tomada baseado no conhecimento prévio do agente. Por fim o conceito da ação que trata de um comportamento de resposta a percepção através dos </w:t>
+      </w:r>
+      <w:r>
+        <w:t>atuadores</w:t>
+      </w:r>
+      <w:r>
+        <w:t>.</w:t>
       </w:r>
     </w:p>
     <w:p>
@@ -572,7 +505,13 @@
         <w:t>executadas</w:t>
       </w:r>
       <w:r>
-        <w:t>. São exemplos de tarefas andar de um ponto a outro e pegar um objeto e move até outro lugar.</w:t>
+        <w:t>. São exemplos de tarefas andar de um ponto a outro e pegar um objeto e move</w:t>
+      </w:r>
+      <w:r>
+        <w:t>r</w:t>
+      </w:r>
+      <w:r>
+        <w:t xml:space="preserve"> até outro lugar.</w:t>
       </w:r>
       <w:r>
         <w:t xml:space="preserve"> Thalmann (1990) descreve que mesmo no uso da animação de nível de </w:t>
@@ -619,55 +558,13 @@
         <w:t>,</w:t>
       </w:r>
       <w:r>
-        <w:t xml:space="preserve"> o Unity </w:t>
-      </w:r>
-      <w:proofErr w:type="spellStart"/>
-      <w:r>
-        <w:t>Machine</w:t>
-      </w:r>
-      <w:proofErr w:type="spellEnd"/>
-      <w:r>
-        <w:t xml:space="preserve"> Learning </w:t>
-      </w:r>
-      <w:proofErr w:type="spellStart"/>
-      <w:r>
-        <w:t>Agents</w:t>
-      </w:r>
-      <w:proofErr w:type="spellEnd"/>
-      <w:r>
-        <w:t xml:space="preserve"> Toolkit, abreviado como Unity ML-</w:t>
-      </w:r>
-      <w:proofErr w:type="spellStart"/>
-      <w:r>
-        <w:t>Agents</w:t>
-      </w:r>
-      <w:proofErr w:type="spellEnd"/>
-      <w:r>
-        <w:t xml:space="preserve"> é um projeto de código aberto onde desenvolvedores podem criar simulações utilizando o Unity e interagir com elas através de uma </w:t>
-      </w:r>
-      <w:proofErr w:type="spellStart"/>
-      <w:r>
-        <w:t>Application</w:t>
-      </w:r>
-      <w:proofErr w:type="spellEnd"/>
-      <w:r>
-        <w:t xml:space="preserve"> </w:t>
-      </w:r>
-      <w:proofErr w:type="spellStart"/>
-      <w:r>
-        <w:t>Programming</w:t>
-      </w:r>
-      <w:proofErr w:type="spellEnd"/>
-      <w:r>
-        <w:t xml:space="preserve"> Interface (API) em Python. Segundo Juliani (2018) o toolkit fornece um Software </w:t>
-      </w:r>
-      <w:proofErr w:type="spellStart"/>
-      <w:r>
-        <w:t>Development</w:t>
-      </w:r>
-      <w:proofErr w:type="spellEnd"/>
-      <w:r>
-        <w:t xml:space="preserve"> Kit (SDK) com as funcionalidades necessárias para a construção de um ambiente de aprendizagem</w:t>
+        <w:t xml:space="preserve"> o Unity Machine Learning Agents Toolkit, abreviado como Unity ML-Agents é um projeto de código aberto onde desenvolvedores podem criar simulações utilizando o Unity e interagir com elas através de uma Application Programming Interface (API) em Python. Segundo Juliani (2018)</w:t>
+      </w:r>
+      <w:r>
+        <w:t>,</w:t>
+      </w:r>
+      <w:r>
+        <w:t xml:space="preserve"> o toolkit fornece um Software Development Kit (SDK) com as funcionalidades necessárias para a construção de um ambiente de aprendizagem</w:t>
       </w:r>
       <w:r>
         <w:t xml:space="preserve"> de máquina</w:t>
@@ -687,15 +584,7 @@
         <w:t>,</w:t>
       </w:r>
       <w:r>
-        <w:t xml:space="preserve"> o cerne do SDK do Unity ML-</w:t>
-      </w:r>
-      <w:proofErr w:type="spellStart"/>
-      <w:r>
-        <w:t>Agents</w:t>
-      </w:r>
-      <w:proofErr w:type="spellEnd"/>
-      <w:r>
-        <w:t xml:space="preserve"> contém três entidades, o </w:t>
+        <w:t xml:space="preserve"> o cerne do SDK do Unity ML-Agents contém três entidades, o </w:t>
       </w:r>
       <w:r>
         <w:rPr>
@@ -715,14 +604,12 @@
       <w:r>
         <w:t xml:space="preserve"> e a </w:t>
       </w:r>
-      <w:proofErr w:type="spellStart"/>
       <w:r>
         <w:rPr>
           <w:rStyle w:val="TF-COURIER9"/>
         </w:rPr>
         <w:t>Academy</w:t>
       </w:r>
-      <w:proofErr w:type="spellEnd"/>
       <w:r>
         <w:t xml:space="preserve">. O componente </w:t>
       </w:r>
@@ -745,7 +632,13 @@
         <w:t xml:space="preserve"> </w:t>
       </w:r>
       <w:r>
-        <w:t>Cada agente possuí um nome comportamental, esses nomes permitem</w:t>
+        <w:t>Cada agente possu</w:t>
+      </w:r>
+      <w:r>
+        <w:t>i</w:t>
+      </w:r>
+      <w:r>
+        <w:t xml:space="preserve"> um nome comportamental, esses nomes permitem</w:t>
       </w:r>
       <w:r>
         <w:t xml:space="preserve"> que agentes sejam separados em tipos, com isso é aberta a possibilidade do treinamento de vários agentes em grupos diferentes.</w:t>
@@ -756,19 +649,23 @@
         <w:pStyle w:val="TF-TEXTO"/>
       </w:pPr>
       <w:r>
-        <w:t>Juliani (2018) defini que a</w:t>
+        <w:t>Juliani (2018) defin</w:t>
+      </w:r>
+      <w:r>
+        <w:t>e</w:t>
+      </w:r>
+      <w:r>
+        <w:t xml:space="preserve"> que a</w:t>
       </w:r>
       <w:r>
         <w:t xml:space="preserve"> entidade </w:t>
       </w:r>
-      <w:proofErr w:type="spellStart"/>
       <w:r>
         <w:rPr>
           <w:rStyle w:val="TF-COURIER9"/>
         </w:rPr>
         <w:t>Academy</w:t>
       </w:r>
-      <w:proofErr w:type="spellEnd"/>
       <w:r>
         <w:t xml:space="preserve"> é responsável por gerenciar os agentes</w:t>
       </w:r>
@@ -791,15 +688,7 @@
         <w:t>Sensor</w:t>
       </w:r>
       <w:r>
-        <w:t xml:space="preserve"> é responsável por coletar informações do cenário para os agentes, ele é capaz de coletar imagens, resultados de </w:t>
-      </w:r>
-      <w:proofErr w:type="spellStart"/>
-      <w:r>
-        <w:t>ray-cast</w:t>
-      </w:r>
-      <w:proofErr w:type="spellEnd"/>
-      <w:r>
-        <w:t xml:space="preserve"> e parâmetros arbitrários.</w:t>
+        <w:t xml:space="preserve"> é responsável por coletar informações do cenário para os agentes, ele é capaz de coletar imagens, resultados de ray-cast e parâmetros arbitrários.</w:t>
       </w:r>
     </w:p>
     <w:p>
@@ -843,31 +732,7 @@
         <w:t>V</w:t>
       </w:r>
       <w:r>
-        <w:t xml:space="preserve">irtual ou em Realidade Virtual; ativar o multiplayer; e caso selecionado aquário virtual se o aquário está conectado à Internet </w:t>
-      </w:r>
-      <w:proofErr w:type="spellStart"/>
-      <w:r>
-        <w:t>of</w:t>
-      </w:r>
-      <w:proofErr w:type="spellEnd"/>
-      <w:r>
-        <w:t xml:space="preserve"> </w:t>
-      </w:r>
-      <w:proofErr w:type="spellStart"/>
-      <w:r>
-        <w:t>Things</w:t>
-      </w:r>
-      <w:proofErr w:type="spellEnd"/>
-      <w:r>
-        <w:t xml:space="preserve"> (</w:t>
-      </w:r>
-      <w:proofErr w:type="spellStart"/>
-      <w:r>
-        <w:t>IoT</w:t>
-      </w:r>
-      <w:proofErr w:type="spellEnd"/>
-      <w:r>
-        <w:t>) (</w:t>
+        <w:t>irtual ou em Realidade Virtual; ativar o multiplayer; e caso selecionado aquário virtual se o aquário está conectado à Internet of Things (IoT) (</w:t>
       </w:r>
       <w:r>
         <w:fldChar w:fldCharType="begin"/>
@@ -888,23 +753,7 @@
         <w:fldChar w:fldCharType="end"/>
       </w:r>
       <w:r>
-        <w:t xml:space="preserve">). O projeto foi desenvolvido utilizando Unity em conjunto com o </w:t>
-      </w:r>
-      <w:proofErr w:type="spellStart"/>
-      <w:r>
-        <w:t>asset</w:t>
-      </w:r>
-      <w:proofErr w:type="spellEnd"/>
-      <w:r>
-        <w:t xml:space="preserve"> </w:t>
-      </w:r>
-      <w:proofErr w:type="spellStart"/>
-      <w:r>
-        <w:t>AIFishes</w:t>
-      </w:r>
-      <w:proofErr w:type="spellEnd"/>
-      <w:r>
-        <w:t xml:space="preserve"> que disponibilizou os modelos 3D dos peixes e cenários, assim como comportamentos de movimentação padrões para os peixes.</w:t>
+        <w:t>). O projeto foi desenvolvido utilizando Unity em conjunto com o asset AIFishes que disponibilizou os modelos 3D dos peixes e cenários, assim como comportamentos de movimentação padrões para os peixes.</w:t>
       </w:r>
     </w:p>
     <w:p>
@@ -1045,16 +894,8 @@
         <w:rPr>
           <w:rStyle w:val="TF-COURIER9"/>
         </w:rPr>
-        <w:t xml:space="preserve">aquário com </w:t>
-      </w:r>
-      <w:proofErr w:type="spellStart"/>
-      <w:r>
-        <w:rPr>
-          <w:rStyle w:val="TF-COURIER9"/>
-        </w:rPr>
-        <w:t>IoT</w:t>
-      </w:r>
-      <w:proofErr w:type="spellEnd"/>
+        <w:t>aquário com IoT</w:t>
+      </w:r>
       <w:r>
         <w:t>, o sistema irá funcionar como um aquário com Interface de Usuário Tangível (IUT). Com ela é possível alimentar o peixe através de um botão, captar a luz ambiente, definir a temperatura através de um potenciômetro e LEDs responsáveis por verificar se o módulo está ligado, se está conectado a WiFi e se está conectado ao Simulador (</w:t>
       </w:r>
@@ -1212,13 +1053,8 @@
         </w:rPr>
       </w:pPr>
       <w:r>
-        <w:t xml:space="preserve">Fonte: </w:t>
-      </w:r>
-      <w:proofErr w:type="spellStart"/>
-      <w:r>
-        <w:t>Losada</w:t>
-      </w:r>
-      <w:proofErr w:type="spellEnd"/>
+        <w:t>Fonte: Losada</w:t>
+      </w:r>
       <w:r>
         <w:rPr>
           <w:i/>
@@ -1295,13 +1131,8 @@
       <w:r>
         <w:t xml:space="preserve"> o simulador de ecossistemas </w:t>
       </w:r>
-      <w:proofErr w:type="spellStart"/>
-      <w:r>
-        <w:t>VisEdu</w:t>
-      </w:r>
-      <w:proofErr w:type="spellEnd"/>
-      <w:r>
-        <w:t xml:space="preserve"> </w:t>
+      <w:r>
+        <w:t xml:space="preserve">VisEdu </w:t>
       </w:r>
       <w:r>
         <w:t xml:space="preserve">(PISKE, 2015) e </w:t>
@@ -1545,13 +1376,8 @@
               <w:t>a</w:t>
             </w:r>
             <w:r>
-              <w:t>s decisões dos animais são gerenciadas pelo algoritmo de aprendizagem de máquina da ML-</w:t>
-            </w:r>
-            <w:proofErr w:type="spellStart"/>
-            <w:r>
-              <w:t>Agents</w:t>
-            </w:r>
-            <w:proofErr w:type="spellEnd"/>
+              <w:t>s decisões dos animais são gerenciadas pelo algoritmo de aprendizagem de máquina da ML-Agents</w:t>
+            </w:r>
             <w:r>
               <w:t>.</w:t>
             </w:r>
@@ -1589,35 +1415,7 @@
               <w:rPr>
                 <w:lang w:val="en-US"/>
               </w:rPr>
-              <w:t xml:space="preserve">C#, motor </w:t>
-            </w:r>
-            <w:proofErr w:type="spellStart"/>
-            <w:r>
-              <w:rPr>
-                <w:lang w:val="en-US"/>
-              </w:rPr>
-              <w:t>gráfico</w:t>
-            </w:r>
-            <w:proofErr w:type="spellEnd"/>
-            <w:r>
-              <w:rPr>
-                <w:lang w:val="en-US"/>
-              </w:rPr>
-              <w:t xml:space="preserve"> Unity e a </w:t>
-            </w:r>
-            <w:proofErr w:type="spellStart"/>
-            <w:r>
-              <w:rPr>
-                <w:lang w:val="en-US"/>
-              </w:rPr>
-              <w:t>biblioteca</w:t>
-            </w:r>
-            <w:proofErr w:type="spellEnd"/>
-            <w:r>
-              <w:rPr>
-                <w:lang w:val="en-US"/>
-              </w:rPr>
-              <w:t xml:space="preserve"> Unity Machine Learning Agents.</w:t>
+              <w:t>C#, motor gráfico Unity e a biblioteca Unity Machine Learning Agents.</w:t>
             </w:r>
           </w:p>
         </w:tc>
@@ -1657,31 +1455,7 @@
               <w:t>e</w:t>
             </w:r>
             <w:r>
-              <w:t xml:space="preserve"> a biblioteca ML-</w:t>
-            </w:r>
-            <w:proofErr w:type="spellStart"/>
-            <w:r>
-              <w:t>Agents</w:t>
-            </w:r>
-            <w:proofErr w:type="spellEnd"/>
-            <w:r>
-              <w:t xml:space="preserve"> como uma ferramenta completa e eficiente. Porém levantou alguns problemas encontrados durante o desenvolvimento, dentre eles o tamanho do cenário é muito pequeno, impossibilitando a adição de mais de três animais na cena. Além disso o relevo do terreno dificulta a movimentação dos agentes. Outro problema foi a dificuldade da utilização do ML-</w:t>
-            </w:r>
-            <w:proofErr w:type="spellStart"/>
-            <w:r>
-              <w:t>Agents</w:t>
-            </w:r>
-            <w:proofErr w:type="spellEnd"/>
-            <w:r>
-              <w:t xml:space="preserve"> para o treinamento juntamente com outra biblioteca utilizada originalmente no simulador, o </w:t>
-            </w:r>
-            <w:proofErr w:type="spellStart"/>
-            <w:r>
-              <w:t>Vuforia</w:t>
-            </w:r>
-            <w:proofErr w:type="spellEnd"/>
-            <w:r>
-              <w:t>. Para resolver isso foi criado um projeto separado para o treinamento e, após aplicar essa solução, Estevão (2020) afirmou que a criação de um novo projeto facilitou o processo de treinamento dos agentes.</w:t>
+              <w:t xml:space="preserve"> a biblioteca ML-Agents como uma ferramenta completa e eficiente. Porém levantou alguns problemas encontrados durante o desenvolvimento, dentre eles o tamanho do cenário é muito pequeno, impossibilitando a adição de mais de três animais na cena. Além disso o relevo do terreno dificulta a movimentação dos agentes. Outro problema foi a dificuldade da utilização do ML-Agents para o treinamento juntamente com outra biblioteca utilizada originalmente no simulador, o Vuforia. Para resolver isso foi criado um projeto separado para o treinamento e, após aplicar essa solução, Estevão (2020) afirmou que a criação de um novo projeto facilitou o processo de treinamento dos agentes.</w:t>
             </w:r>
           </w:p>
         </w:tc>
@@ -1730,21 +1504,8 @@
         <w:t xml:space="preserve"> e se alimentar utilizando </w:t>
       </w:r>
       <w:r>
-        <w:t xml:space="preserve">a biblioteca Unity </w:t>
-      </w:r>
-      <w:proofErr w:type="spellStart"/>
-      <w:r>
-        <w:t>Machine</w:t>
-      </w:r>
-      <w:proofErr w:type="spellEnd"/>
-      <w:r>
-        <w:t xml:space="preserve"> Learning </w:t>
-      </w:r>
-      <w:proofErr w:type="spellStart"/>
-      <w:r>
-        <w:t>Agents</w:t>
-      </w:r>
-      <w:proofErr w:type="spellEnd"/>
+        <w:t>a biblioteca Unity Machine Learning Agents</w:t>
+      </w:r>
       <w:r>
         <w:t xml:space="preserve">, porém apenas o </w:t>
       </w:r>
@@ -1898,11 +1659,9 @@
             <w:pPr>
               <w:pStyle w:val="TF-TEXTO-QUADRO"/>
             </w:pPr>
-            <w:proofErr w:type="spellStart"/>
             <w:r>
               <w:t>Piske</w:t>
             </w:r>
-            <w:proofErr w:type="spellEnd"/>
             <w:r>
               <w:t xml:space="preserve"> (2015)</w:t>
             </w:r>
@@ -2089,15 +1848,7 @@
               <w:pStyle w:val="TF-TEXTO-QUADRO"/>
             </w:pPr>
             <w:r>
-              <w:t xml:space="preserve">No desenvolvimento do servidor do simulador foi utilizando Java com a biblioteca Jason para o desenvolvimento dos agentes. Já a parte de visualização do aquário HTML, CSS e Javascript, utilizando a biblioteca gráfica </w:t>
-            </w:r>
-            <w:proofErr w:type="spellStart"/>
-            <w:r>
-              <w:t>ThreeJS</w:t>
-            </w:r>
-            <w:proofErr w:type="spellEnd"/>
-            <w:r>
-              <w:t>.</w:t>
+              <w:t>No desenvolvimento do servidor do simulador foi utilizando Java com a biblioteca Jason para o desenvolvimento dos agentes. Já a parte de visualização do aquário HTML, CSS e Javascript, utilizando a biblioteca gráfica ThreeJS.</w:t>
             </w:r>
           </w:p>
         </w:tc>
@@ -2127,23 +1878,13 @@
               <w:pStyle w:val="TF-TEXTO-QUADRO"/>
             </w:pPr>
             <w:r>
-              <w:t xml:space="preserve">Os objetivos foram alcançados e que a aplicação se mostrou um ótimo ambiente para a inserção de agentes dotados de representação gráfica. Levanta que a biblioteca </w:t>
-            </w:r>
-            <w:proofErr w:type="spellStart"/>
-            <w:r>
-              <w:t>ThreeJS</w:t>
-            </w:r>
-            <w:proofErr w:type="spellEnd"/>
-            <w:r>
-              <w:t xml:space="preserve"> se mostrou eficiente, porém levantou que há problemas de performance na rotina de verificação de colisões. Segundo </w:t>
-            </w:r>
-            <w:proofErr w:type="spellStart"/>
-            <w:r>
-              <w:t>Piske</w:t>
-            </w:r>
-            <w:proofErr w:type="spellEnd"/>
-            <w:r>
-              <w:t xml:space="preserve"> (2015) a biblioteca Jason tem alguns problemas em lidar com muitos agentes, podendo perceber atrasos perceptíveis em simulações em tempo real.</w:t>
+              <w:t xml:space="preserve">Os objetivos foram alcançados e que a aplicação se mostrou um ótimo ambiente para a inserção de agentes dotados de representação gráfica. </w:t>
+            </w:r>
+            <w:r>
+              <w:t>Afirma</w:t>
+            </w:r>
+            <w:r>
+              <w:t xml:space="preserve"> que a biblioteca ThreeJS se mostrou eficiente, porém levantou que há problemas de performance na rotina de verificação de colisões. Segundo Piske (2015) a biblioteca Jason tem alguns problemas em lidar com muitos agentes, podendo perceber atrasos perceptíveis em simulações em tempo real.</w:t>
             </w:r>
           </w:p>
         </w:tc>
@@ -2161,11 +1902,9 @@
       <w:pPr>
         <w:pStyle w:val="TF-TEXTO"/>
       </w:pPr>
-      <w:proofErr w:type="spellStart"/>
       <w:r>
         <w:t>Piske</w:t>
       </w:r>
-      <w:proofErr w:type="spellEnd"/>
       <w:r>
         <w:t xml:space="preserve"> (</w:t>
       </w:r>
@@ -2197,7 +1936,22 @@
         <w:t xml:space="preserve"> </w:t>
       </w:r>
       <w:r>
-        <w:t>Os agentes foram desenvolvidos utilizando uma biblioteca diferentes para o treinamento dos agentes</w:t>
+        <w:t>Foi</w:t>
+      </w:r>
+      <w:r>
+        <w:t xml:space="preserve"> utilizad</w:t>
+      </w:r>
+      <w:r>
+        <w:t>a</w:t>
+      </w:r>
+      <w:r>
+        <w:t xml:space="preserve"> uma </w:t>
+      </w:r>
+      <w:r>
+        <w:t>biblioteca diferente</w:t>
+      </w:r>
+      <w:r>
+        <w:t xml:space="preserve"> para o treinamento dos agentes</w:t>
       </w:r>
       <w:r>
         <w:t>.</w:t>
@@ -2314,11 +2068,9 @@
             <w:pPr>
               <w:pStyle w:val="TF-TEXTO-QUADRO"/>
             </w:pPr>
-            <w:proofErr w:type="spellStart"/>
             <w:r>
               <w:t>Toebe</w:t>
             </w:r>
-            <w:proofErr w:type="spellEnd"/>
             <w:r>
               <w:t xml:space="preserve"> (2014)</w:t>
             </w:r>
@@ -2522,7 +2274,13 @@
               <w:t>A</w:t>
             </w:r>
             <w:r>
-              <w:t xml:space="preserve"> utilização de modelagem baseada em agentes foi correta para o projeto. Porém também levanta algumas limitações do projeto, dentre eles o consumo elevado de memória e tempo de processamento elevado, principalmente quando há muitos insetos. Desse fato o autor levanta que uma possível solução seria utilizar processamento paralelo ou investimento em computadores com grande capacidade de processamento. Outra limitação é que não é possível que dois ou mais insetos causem dano a mesma planta simultaneamente. Além disso o modelo não contempla insetos com papéis sociais, que formam colônias e retornam a ela com frequência.</w:t>
+              <w:t xml:space="preserve"> utilização de modelagem baseada em agentes foi correta para o projeto. Porém também levanta algumas limitações do projeto, dentre eles o consumo elevado de memória e tempo de processamento elevado, principalmente quando há muitos insetos. Desse fato o autor </w:t>
+            </w:r>
+            <w:r>
+              <w:t>sugere</w:t>
+            </w:r>
+            <w:r>
+              <w:t xml:space="preserve"> que uma possível solução seria utilizar processamento paralelo ou investimento em computadores com grande capacidade de processamento. Outra limitação é que não é possível que dois ou mais insetos causem dano a mesma planta simultaneamente. Além disso o modelo não contempla insetos com papéis sociais, que formam colônias e retornam a ela com frequência.</w:t>
             </w:r>
           </w:p>
         </w:tc>
@@ -2549,13 +2307,8 @@
       <w:r>
         <w:t xml:space="preserve"> de </w:t>
       </w:r>
-      <w:proofErr w:type="spellStart"/>
-      <w:r>
-        <w:t>Toebe</w:t>
-      </w:r>
-      <w:proofErr w:type="spellEnd"/>
-      <w:r>
-        <w:t xml:space="preserve"> </w:t>
+      <w:r>
+        <w:t xml:space="preserve">Toebe </w:t>
       </w:r>
       <w:r>
         <w:t>(20</w:t>
@@ -2582,7 +2335,13 @@
         <w:t xml:space="preserve">reproduzirem e morrerem por idade avançada. </w:t>
       </w:r>
       <w:r>
-        <w:t>Diferentemente do trabalho desenvolvido o</w:t>
+        <w:t>Diferentemente do trabalho desenvolvido</w:t>
+      </w:r>
+      <w:r>
+        <w:t>,</w:t>
+      </w:r>
+      <w:r>
+        <w:t xml:space="preserve"> o</w:t>
       </w:r>
       <w:r>
         <w:t xml:space="preserve"> gerenciamento dos </w:t>
@@ -2600,21 +2359,34 @@
         <w:t>.</w:t>
       </w:r>
       <w:r>
-        <w:t xml:space="preserve"> Além disso, o foco do trabalho não é educacional</w:t>
+        <w:t xml:space="preserve"> Além disso, o foco do trabalho</w:t>
+      </w:r>
+      <w:r>
+        <w:t xml:space="preserve"> de </w:t>
+      </w:r>
+      <w:r>
+        <w:t>Toebe (2014)</w:t>
+      </w:r>
+      <w:r>
+        <w:t xml:space="preserve"> não é educacional</w:t>
       </w:r>
       <w:r>
         <w:t xml:space="preserve">, e sim focado na </w:t>
       </w:r>
       <w:r>
-        <w:t xml:space="preserve">simulação para a área agrícola. Por isso </w:t>
-      </w:r>
-      <w:proofErr w:type="spellStart"/>
-      <w:r>
-        <w:t>Toebe</w:t>
-      </w:r>
-      <w:proofErr w:type="spellEnd"/>
-      <w:r>
-        <w:t xml:space="preserve"> (2014) não desenvolveu uma parte gráfica</w:t>
+        <w:t>simulação para a área agrícola. Por isso não</w:t>
+      </w:r>
+      <w:r>
+        <w:t xml:space="preserve"> foi</w:t>
+      </w:r>
+      <w:r>
+        <w:t xml:space="preserve"> desenvolv</w:t>
+      </w:r>
+      <w:r>
+        <w:t>ido</w:t>
+      </w:r>
+      <w:r>
+        <w:t xml:space="preserve"> uma parte gráfica</w:t>
       </w:r>
       <w:r>
         <w:t xml:space="preserve"> para os insetos, apenas fornecendo dados estatísticos como saída.</w:t>
@@ -2655,25 +2427,37 @@
         <w:t>sub</w:t>
       </w:r>
       <w:r>
-        <w:t xml:space="preserve">seções. A primeira </w:t>
+        <w:t xml:space="preserve">seções. A </w:t>
       </w:r>
       <w:r>
         <w:t>sub</w:t>
       </w:r>
       <w:r>
-        <w:t xml:space="preserve">seção apresenta </w:t>
+        <w:t>seção apresenta</w:t>
+      </w:r>
+      <w:r>
+        <w:t xml:space="preserve"> 3.1</w:t>
+      </w:r>
+      <w:r>
+        <w:t xml:space="preserve"> </w:t>
       </w:r>
       <w:r>
         <w:t>a especificação do sistema</w:t>
       </w:r>
       <w:r>
-        <w:t xml:space="preserve">. A segunda </w:t>
+        <w:t xml:space="preserve">. A </w:t>
       </w:r>
       <w:r>
         <w:t>sub</w:t>
       </w:r>
       <w:r>
-        <w:t xml:space="preserve">seção trará detalhes da implementação e de como </w:t>
+        <w:t>seção</w:t>
+      </w:r>
+      <w:r>
+        <w:t xml:space="preserve"> 3.2</w:t>
+      </w:r>
+      <w:r>
+        <w:t xml:space="preserve"> trará detalhes da implementação e de como </w:t>
       </w:r>
       <w:r>
         <w:t>o sistema</w:t>
@@ -2719,13 +2503,8 @@
         <w:t>implementação</w:t>
       </w:r>
       <w:r>
-        <w:t xml:space="preserve"> de inteligência artificial na tomada de decisões dos peixes do aquário virtual de </w:t>
-      </w:r>
-      <w:proofErr w:type="spellStart"/>
-      <w:r>
-        <w:t>Losada</w:t>
-      </w:r>
-      <w:proofErr w:type="spellEnd"/>
+        <w:t xml:space="preserve"> de inteligência artificial na tomada de decisões dos peixes do aquário virtual de Losada</w:t>
+      </w:r>
       <w:r>
         <w:t xml:space="preserve"> (2019</w:t>
       </w:r>
@@ -2790,7 +2569,13 @@
         <w:t xml:space="preserve"> profundo</w:t>
       </w:r>
       <w:r>
-        <w:t xml:space="preserve">, onde o </w:t>
+        <w:t xml:space="preserve">, </w:t>
+      </w:r>
+      <w:r>
+        <w:t>no qual</w:t>
+      </w:r>
+      <w:r>
+        <w:t xml:space="preserve"> o </w:t>
       </w:r>
       <w:r>
         <w:t>agente</w:t>
@@ -2892,7 +2677,13 @@
         <w:pStyle w:val="TF-ALNEA"/>
       </w:pPr>
       <w:r>
-        <w:t>desenvolver utilizando o motor de jogos Unity e a linguagem C# (Requisito Não Funcional – RNF);</w:t>
+        <w:t>desenvolver</w:t>
+      </w:r>
+      <w:r>
+        <w:t xml:space="preserve"> a reprodução ovípara</w:t>
+      </w:r>
+      <w:r>
+        <w:t xml:space="preserve"> utilizando o motor de jogos Unity e a linguagem C# (Requisito Não Funcional – RNF);</w:t>
       </w:r>
     </w:p>
     <w:p>
@@ -2900,15 +2691,7 @@
         <w:pStyle w:val="TF-ALNEA"/>
       </w:pPr>
       <w:r>
-        <w:t>utilizar o toolkit ML-</w:t>
-      </w:r>
-      <w:proofErr w:type="spellStart"/>
-      <w:r>
-        <w:t>Agents</w:t>
-      </w:r>
-      <w:proofErr w:type="spellEnd"/>
-      <w:r>
-        <w:t xml:space="preserve"> para o treinamento dos peixes (RNF);</w:t>
+        <w:t>utilizar o toolkit ML-Agents para o treinamento dos peixes (RNF);</w:t>
       </w:r>
     </w:p>
     <w:p>
@@ -2916,7 +2699,19 @@
         <w:pStyle w:val="TF-ALNEA"/>
       </w:pPr>
       <w:r>
-        <w:t>ser compatível com o aquário virtual e com a realidade virtual (RNF).</w:t>
+        <w:t>ser compatível com o aquário virtual</w:t>
+      </w:r>
+      <w:r>
+        <w:t xml:space="preserve"> de Losada (2019)</w:t>
+      </w:r>
+      <w:r>
+        <w:t xml:space="preserve"> e com a realidade virtual</w:t>
+      </w:r>
+      <w:r>
+        <w:t xml:space="preserve"> de Silva (2020)</w:t>
+      </w:r>
+      <w:r>
+        <w:t xml:space="preserve"> (RNF).</w:t>
       </w:r>
     </w:p>
     <w:p>
@@ -2951,7 +2746,13 @@
         <w:fldChar w:fldCharType="end"/>
       </w:r>
       <w:r>
-        <w:t xml:space="preserve"> exibe a fluxo para a chamada do aquário virtual na tela inicial. </w:t>
+        <w:t xml:space="preserve"> exibe </w:t>
+      </w:r>
+      <w:r>
+        <w:t>o</w:t>
+      </w:r>
+      <w:r>
+        <w:t xml:space="preserve"> fluxo para a chamada do aquário virtual na tela inicial. </w:t>
       </w:r>
       <w:r>
         <w:t>As regras</w:t>
@@ -2966,15 +2767,19 @@
         <w:t xml:space="preserve"> </w:t>
       </w:r>
       <w:r>
-        <w:t xml:space="preserve">por </w:t>
-      </w:r>
-      <w:proofErr w:type="spellStart"/>
-      <w:r>
-        <w:t>Losada</w:t>
-      </w:r>
-      <w:proofErr w:type="spellEnd"/>
-      <w:r>
-        <w:t xml:space="preserve"> (2019) e Silva (2020) continuam as mesmas. A inicialização foi alterada para permitir iniciar o aquário no modo de treinamento dos peixes, também foi adicionado um tratamento para permitir a alimentação, mudança de luminosidade e variação de temperatura pela interface virtual do aquário. </w:t>
+        <w:t>por Losada (2019) e Silva (2020) continuam as mesmas. A inicialização foi alterada para permitir iniciar o aquário no modo de treinamento dos peixes</w:t>
+      </w:r>
+      <w:r>
+        <w:t>.</w:t>
+      </w:r>
+      <w:r>
+        <w:t xml:space="preserve"> </w:t>
+      </w:r>
+      <w:r>
+        <w:t>T</w:t>
+      </w:r>
+      <w:r>
+        <w:t xml:space="preserve">ambém foi adicionado um tratamento para permitir a alimentação, mudança de luminosidade e variação de temperatura pela interface virtual do aquário. </w:t>
       </w:r>
       <w:r>
         <w:t>Ambas as opções</w:t>
@@ -2992,14 +2797,27 @@
         <w:lastRenderedPageBreak/>
         <w:t xml:space="preserve">Figura </w:t>
       </w:r>
-      <w:fldSimple w:instr=" SEQ Figura \* ARABIC ">
-        <w:r>
-          <w:rPr>
-            <w:noProof/>
-          </w:rPr>
-          <w:t>3</w:t>
-        </w:r>
-      </w:fldSimple>
+      <w:r>
+        <w:fldChar w:fldCharType="begin"/>
+      </w:r>
+      <w:r>
+        <w:instrText xml:space="preserve"> SEQ Figura \* ARABIC </w:instrText>
+      </w:r>
+      <w:r>
+        <w:fldChar w:fldCharType="separate"/>
+      </w:r>
+      <w:r>
+        <w:rPr>
+          <w:noProof/>
+        </w:rPr>
+        <w:t>3</w:t>
+      </w:r>
+      <w:r>
+        <w:rPr>
+          <w:noProof/>
+        </w:rPr>
+        <w:fldChar w:fldCharType="end"/>
+      </w:r>
       <w:bookmarkEnd w:id="20"/>
       <w:r>
         <w:t xml:space="preserve"> – </w:t>
@@ -3017,7 +2835,13 @@
         <w:t>V</w:t>
       </w:r>
       <w:r>
-        <w:t>irtual.</w:t>
+        <w:t>irtual</w:t>
+      </w:r>
+      <w:r>
+        <w:t xml:space="preserve"> e da Realidade Virtual</w:t>
+      </w:r>
+      <w:r>
+        <w:t>.</w:t>
       </w:r>
     </w:p>
     <w:p>
@@ -3029,10 +2853,10 @@
           <w:noProof/>
         </w:rPr>
         <w:drawing>
-          <wp:inline distT="0" distB="0" distL="0" distR="0" wp14:anchorId="5E68650B" wp14:editId="591890EE">
-            <wp:extent cx="4529455" cy="4455160"/>
-            <wp:effectExtent l="19050" t="19050" r="23495" b="21590"/>
-            <wp:docPr id="16" name="Imagem 16" descr="Diagrama&#10;&#10;Descrição gerada automaticamente"/>
+          <wp:inline distT="0" distB="0" distL="0" distR="0" wp14:anchorId="5E68650B" wp14:editId="7B74DF69">
+            <wp:extent cx="4529455" cy="4448209"/>
+            <wp:effectExtent l="19050" t="19050" r="23495" b="28575"/>
+            <wp:docPr id="16" name="Imagem 16"/>
             <wp:cNvGraphicFramePr>
               <a:graphicFrameLocks xmlns:a="http://schemas.openxmlformats.org/drawingml/2006/main" noChangeAspect="1"/>
             </wp:cNvGraphicFramePr>
@@ -3040,7 +2864,7 @@
               <a:graphicData uri="http://schemas.openxmlformats.org/drawingml/2006/picture">
                 <pic:pic xmlns:pic="http://schemas.openxmlformats.org/drawingml/2006/picture">
                   <pic:nvPicPr>
-                    <pic:cNvPr id="16" name="Imagem 16" descr="Diagrama&#10;&#10;Descrição gerada automaticamente"/>
+                    <pic:cNvPr id="16" name="Imagem 16"/>
                     <pic:cNvPicPr>
                       <a:picLocks noChangeAspect="1" noChangeArrowheads="1"/>
                     </pic:cNvPicPr>
@@ -3053,7 +2877,6 @@
                         </a:ext>
                       </a:extLst>
                     </a:blip>
-                    <a:srcRect/>
                     <a:stretch>
                       <a:fillRect/>
                     </a:stretch>
@@ -3061,7 +2884,7 @@
                   <pic:spPr bwMode="auto">
                     <a:xfrm>
                       <a:off x="0" y="0"/>
-                      <a:ext cx="4529455" cy="4455160"/>
+                      <a:ext cx="4529455" cy="4448209"/>
                     </a:xfrm>
                     <a:prstGeom prst="rect">
                       <a:avLst/>
@@ -3156,10 +2979,10 @@
         <w:t>a temperatura ou iluminação não estejam de acordo com o ideal para o peixe a saúde do peixe é reduzida, q</w:t>
       </w:r>
       <w:r>
-        <w:t xml:space="preserve">uando essa chega a zero o peixe morre. A saúde dos peixes pode ser aumentada caso </w:t>
-      </w:r>
-      <w:r>
-        <w:t>com a alimentação através de comidas adicionadas pelo usuário</w:t>
+        <w:t xml:space="preserve">uando essa chega a zero o peixe morre. </w:t>
+      </w:r>
+      <w:r>
+        <w:t>Quando há comida no aquário, os peixes são capazes de se alimentar e aumentar sua saúde</w:t>
       </w:r>
       <w:r>
         <w:t>.</w:t>
@@ -3171,7 +2994,7 @@
         <w:t xml:space="preserve">Conforme o peixe se move ele gasta energia e quando essa energia termina, o peixe descansa. </w:t>
       </w:r>
       <w:r>
-        <w:t>Além disso os peixes podem se reproduzirem.</w:t>
+        <w:t>Além disso os peixes podem se reproduzir.</w:t>
       </w:r>
       <w:r>
         <w:t xml:space="preserve"> </w:t>
@@ -3229,9 +3052,9 @@
           <w:noProof/>
         </w:rPr>
         <w:drawing>
-          <wp:inline distT="0" distB="0" distL="0" distR="0" wp14:anchorId="03F29C3B" wp14:editId="4669B0D9">
-            <wp:extent cx="4423554" cy="2862975"/>
-            <wp:effectExtent l="19050" t="19050" r="15240" b="13970"/>
+          <wp:inline distT="0" distB="0" distL="0" distR="0" wp14:anchorId="03F29C3B" wp14:editId="11CF0AE9">
+            <wp:extent cx="4431543" cy="2772555"/>
+            <wp:effectExtent l="19050" t="19050" r="26670" b="27940"/>
             <wp:docPr id="4" name="Imagem 4"/>
             <wp:cNvGraphicFramePr>
               <a:graphicFrameLocks xmlns:a="http://schemas.openxmlformats.org/drawingml/2006/main" noChangeAspect="1"/>
@@ -3260,7 +3083,7 @@
                   <pic:spPr bwMode="auto">
                     <a:xfrm>
                       <a:off x="0" y="0"/>
-                      <a:ext cx="4431543" cy="2868146"/>
+                      <a:ext cx="4431543" cy="2772555"/>
                     </a:xfrm>
                     <a:prstGeom prst="rect">
                       <a:avLst/>
@@ -3297,7 +3120,13 @@
         <w:pStyle w:val="TF-TEXTO"/>
       </w:pPr>
       <w:r>
-        <w:t xml:space="preserve">A reprodução dos peixes começa quando uma fêmea deposita um ovo no fundo do aquário. Com o ovo no fundo do aquário, os peixes machos de mesma espécie ao se aproximarem do ovo podem fertilizar o mesmo, se isso não for feito em determinado tempo o ovo desaparece. Depois de uma certa quantidade de tempo, o peixe nasce do ovo fertilizado. O tamanho do peixe recém-nascido é pequeno suficiente para caber no ovo e conforme o tempo passa ele cresce até se tornar do tamanho dos outros peixes. Quando ele se torna do tamanho dos outros peixes ele se torna capaz de reproduzir. </w:t>
+        <w:t>A reprodução dos peixes começa quando uma fêmea deposita um ovo no fundo do aquário. Com o ovo no fundo do aquário, os peixes machos de mesma espécie ao se aproximarem do ovo podem fertilizar</w:t>
+      </w:r>
+      <w:r>
+        <w:t>-lo</w:t>
+      </w:r>
+      <w:r>
+        <w:t xml:space="preserve">, se isso não for feito em determinado tempo o ovo desaparece. Depois de uma certa quantidade de tempo, o peixe nasce do ovo fertilizado. O tamanho do peixe recém-nascido é pequeno suficiente para caber no ovo e conforme o tempo passa ele cresce até se tornar do tamanho dos outros peixes. Quando ele se torna do tamanho dos outros peixes ele se torna capaz de reproduzir. </w:t>
       </w:r>
     </w:p>
     <w:p>
@@ -3340,14 +3169,12 @@
       <w:r>
         <w:t xml:space="preserve"> classe </w:t>
       </w:r>
-      <w:proofErr w:type="spellStart"/>
       <w:r>
         <w:rPr>
           <w:rStyle w:val="TF-COURIER9"/>
         </w:rPr>
         <w:t>Fish</w:t>
       </w:r>
-      <w:proofErr w:type="spellEnd"/>
       <w:r>
         <w:t>, responsável pelo comportamento dos peixes</w:t>
       </w:r>
@@ -3358,15 +3185,7 @@
         <w:t xml:space="preserve"> recebeu diversas alterações para </w:t>
       </w:r>
       <w:r>
-        <w:t>utilizar o ML-</w:t>
-      </w:r>
-      <w:proofErr w:type="spellStart"/>
-      <w:r>
-        <w:t>Agents</w:t>
-      </w:r>
-      <w:proofErr w:type="spellEnd"/>
-      <w:r>
-        <w:t xml:space="preserve">. </w:t>
+        <w:t xml:space="preserve">utilizar o ML-Agents. </w:t>
       </w:r>
       <w:r>
         <w:t>Uma das rotinas mais alteradas</w:t>
@@ -3377,14 +3196,12 @@
       <w:r>
         <w:t xml:space="preserve">a de movimentação. Ela era gerenciada pelo pacote </w:t>
       </w:r>
-      <w:proofErr w:type="spellStart"/>
       <w:r>
         <w:rPr>
           <w:rStyle w:val="TF-COURIER9"/>
         </w:rPr>
         <w:t>AIFishes</w:t>
       </w:r>
-      <w:proofErr w:type="spellEnd"/>
       <w:r>
         <w:rPr>
           <w:i/>
@@ -3552,14 +3369,12 @@
       <w:r>
         <w:t xml:space="preserve"> </w:t>
       </w:r>
-      <w:proofErr w:type="spellStart"/>
       <w:r>
         <w:rPr>
           <w:rStyle w:val="TF-COURIER9"/>
         </w:rPr>
         <w:t>FishReproduction</w:t>
       </w:r>
-      <w:proofErr w:type="spellEnd"/>
       <w:r>
         <w:t xml:space="preserve"> e</w:t>
       </w:r>
@@ -3581,36 +3396,30 @@
       <w:r>
         <w:t xml:space="preserve">a </w:t>
       </w:r>
-      <w:proofErr w:type="spellStart"/>
       <w:r>
         <w:rPr>
           <w:rStyle w:val="TF-COURIER9"/>
         </w:rPr>
         <w:t>FishReproductionMale</w:t>
       </w:r>
-      <w:proofErr w:type="spellEnd"/>
       <w:r>
         <w:t xml:space="preserve"> e para fêmeas é criada a </w:t>
       </w:r>
-      <w:proofErr w:type="spellStart"/>
       <w:r>
         <w:rPr>
           <w:rStyle w:val="TF-COURIER9"/>
         </w:rPr>
         <w:t>FishReproductionFemale</w:t>
       </w:r>
-      <w:proofErr w:type="spellEnd"/>
       <w:r>
         <w:t xml:space="preserve">. O método </w:t>
       </w:r>
-      <w:proofErr w:type="spellStart"/>
       <w:r>
         <w:rPr>
           <w:rStyle w:val="TF-COURIER9"/>
         </w:rPr>
         <w:t>Reproduce</w:t>
       </w:r>
-      <w:proofErr w:type="spellEnd"/>
       <w:r>
         <w:t xml:space="preserve"> é responsável pela liberação dos gametas, tanto nos machos, quanto nas fêmeas.</w:t>
       </w:r>
@@ -3640,47 +3449,32 @@
         <w:t xml:space="preserve">foram utilizados o motor gráfico Unity, juntamente com a biblioteca </w:t>
       </w:r>
       <w:r>
-        <w:t xml:space="preserve">Unity </w:t>
-      </w:r>
-      <w:proofErr w:type="spellStart"/>
-      <w:r>
-        <w:t>Machine</w:t>
-      </w:r>
-      <w:proofErr w:type="spellEnd"/>
-      <w:r>
-        <w:t xml:space="preserve"> Learning </w:t>
-      </w:r>
-      <w:proofErr w:type="spellStart"/>
+        <w:t xml:space="preserve">Unity Machine Learning </w:t>
+      </w:r>
+      <w:r>
+        <w:t xml:space="preserve">Agents. </w:t>
+      </w:r>
+      <w:r>
+        <w:t xml:space="preserve">Para o treinamento dos agentes foi utilizado </w:t>
+      </w:r>
+      <w:r>
+        <w:t xml:space="preserve">o </w:t>
+      </w:r>
+      <w:r>
+        <w:t xml:space="preserve">Python 3.9 </w:t>
+      </w:r>
+      <w:r>
+        <w:t xml:space="preserve">com a API </w:t>
+      </w:r>
+      <w:r>
+        <w:t>ML</w:t>
+      </w:r>
+      <w:r>
+        <w:t xml:space="preserve"> </w:t>
+      </w:r>
       <w:r>
         <w:t>Agents</w:t>
       </w:r>
-      <w:proofErr w:type="spellEnd"/>
-      <w:r>
-        <w:t xml:space="preserve">. </w:t>
-      </w:r>
-      <w:r>
-        <w:t xml:space="preserve">Para o treinamento dos agentes foi utilizado </w:t>
-      </w:r>
-      <w:r>
-        <w:t xml:space="preserve">o </w:t>
-      </w:r>
-      <w:r>
-        <w:t xml:space="preserve">Python 3.9 </w:t>
-      </w:r>
-      <w:r>
-        <w:t xml:space="preserve">com a API </w:t>
-      </w:r>
-      <w:r>
-        <w:t>ML</w:t>
-      </w:r>
-      <w:r>
-        <w:t xml:space="preserve"> </w:t>
-      </w:r>
-      <w:proofErr w:type="spellStart"/>
-      <w:r>
-        <w:t>Agents</w:t>
-      </w:r>
-      <w:proofErr w:type="spellEnd"/>
       <w:r>
         <w:t>.</w:t>
       </w:r>
@@ -3690,7 +3484,13 @@
         <w:pStyle w:val="TF-TEXTO"/>
       </w:pPr>
       <w:r>
-        <w:t>Durante a adaptação do sistema anterior foi necessário a adição de novas opções a tela de configuração do software (</w:t>
+        <w:t xml:space="preserve">Durante a adaptação do sistema anterior foi necessário a adição de novas opções </w:t>
+      </w:r>
+      <w:r>
+        <w:t>n</w:t>
+      </w:r>
+      <w:r>
+        <w:t>a tela de configuração do software (</w:t>
       </w:r>
       <w:r>
         <w:fldChar w:fldCharType="begin"/>
@@ -3729,15 +3529,7 @@
         <w:t>item 1</w:t>
       </w:r>
       <w:r>
-        <w:t xml:space="preserve"> foi adicionado para permitir a utilização do aquário sem a necessidade da interface de usuário tangível criada por </w:t>
-      </w:r>
-      <w:proofErr w:type="spellStart"/>
-      <w:r>
-        <w:t>Losada</w:t>
-      </w:r>
-      <w:proofErr w:type="spellEnd"/>
-      <w:r>
-        <w:t xml:space="preserve"> (2019)</w:t>
+        <w:t xml:space="preserve"> foi adicionado para permitir a utilização do aquário sem a necessidade da interface de usuário tangível criada por Losada (2019)</w:t>
       </w:r>
       <w:r>
         <w:t>.</w:t>
@@ -4109,7 +3901,13 @@
         <w:pStyle w:val="TF-TEXTO"/>
       </w:pPr>
       <w:r>
-        <w:t>Foi adicionado uma tela p</w:t>
+        <w:t>Foi adicionad</w:t>
+      </w:r>
+      <w:r>
+        <w:t>a</w:t>
+      </w:r>
+      <w:r>
+        <w:t xml:space="preserve"> uma tela p</w:t>
       </w:r>
       <w:r>
         <w:t xml:space="preserve">ara </w:t>
@@ -4190,7 +3988,13 @@
         <w:t>lém</w:t>
       </w:r>
       <w:r>
-        <w:t xml:space="preserve"> disso exibe</w:t>
+        <w:t xml:space="preserve"> disso</w:t>
+      </w:r>
+      <w:r>
+        <w:t>, a tela</w:t>
+      </w:r>
+      <w:r>
+        <w:t xml:space="preserve"> exibe</w:t>
       </w:r>
       <w:r>
         <w:t xml:space="preserve"> a saúde </w:t>
@@ -4419,201 +4223,150 @@
       <w:r>
         <w:t xml:space="preserve"> </w:t>
       </w:r>
-      <w:proofErr w:type="spellStart"/>
       <w:r>
         <w:rPr>
           <w:rStyle w:val="TF-COURIER9"/>
         </w:rPr>
-        <w:t>Behavior</w:t>
-      </w:r>
-      <w:proofErr w:type="spellEnd"/>
+        <w:t>Behavior Parameters</w:t>
+      </w:r>
+      <w:r>
+        <w:t>,</w:t>
+      </w:r>
+      <w:r>
+        <w:t xml:space="preserve"> </w:t>
+      </w:r>
       <w:r>
         <w:rPr>
           <w:rStyle w:val="TF-COURIER9"/>
         </w:rPr>
-        <w:t xml:space="preserve"> </w:t>
-      </w:r>
-      <w:proofErr w:type="spellStart"/>
+        <w:t xml:space="preserve">Ray </w:t>
+      </w:r>
       <w:r>
         <w:rPr>
           <w:rStyle w:val="TF-COURIER9"/>
         </w:rPr>
+        <w:t>Perception Sensor 3D</w:t>
+      </w:r>
+      <w:r>
+        <w:t xml:space="preserve"> </w:t>
+      </w:r>
+      <w:r>
+        <w:t xml:space="preserve">e </w:t>
+      </w:r>
+      <w:r>
+        <w:rPr>
+          <w:rStyle w:val="TF-COURIER9"/>
+        </w:rPr>
+        <w:t>RigidBody</w:t>
+      </w:r>
+      <w:r>
+        <w:t>.</w:t>
+      </w:r>
+      <w:r>
+        <w:t xml:space="preserve"> </w:t>
+      </w:r>
+      <w:r>
+        <w:t xml:space="preserve">O primeiro é utilizado para </w:t>
+      </w:r>
+      <w:r>
+        <w:t>definir</w:t>
+      </w:r>
+      <w:r>
+        <w:t xml:space="preserve"> o número de </w:t>
+      </w:r>
+      <w:r>
+        <w:t>parâmetros d</w:t>
+      </w:r>
+      <w:r>
+        <w:t>urante a</w:t>
+      </w:r>
+      <w:r>
+        <w:t xml:space="preserve"> decisão</w:t>
+      </w:r>
+      <w:r>
+        <w:t xml:space="preserve"> do agente</w:t>
+      </w:r>
+      <w:r>
+        <w:t xml:space="preserve">, </w:t>
+      </w:r>
+      <w:r>
+        <w:t xml:space="preserve">no projeto ele é </w:t>
+      </w:r>
+      <w:r>
+        <w:t>utilizado para a movimentação, reprodução e alimentação</w:t>
+      </w:r>
+      <w:r>
+        <w:t xml:space="preserve">. Dentro do </w:t>
+      </w:r>
+      <w:r>
+        <w:rPr>
+          <w:rStyle w:val="TF-COURIER9"/>
+        </w:rPr>
+        <w:t xml:space="preserve">Behavior </w:t>
+      </w:r>
+      <w:r>
+        <w:rPr>
+          <w:rStyle w:val="TF-COURIER9"/>
+        </w:rPr>
         <w:t>Parameters</w:t>
       </w:r>
-      <w:proofErr w:type="spellEnd"/>
-      <w:r>
-        <w:t>,</w:t>
-      </w:r>
-      <w:r>
-        <w:t xml:space="preserve"> </w:t>
+      <w:r>
+        <w:t xml:space="preserve"> é</w:t>
+      </w:r>
+      <w:r>
+        <w:t xml:space="preserve"> possível</w:t>
+      </w:r>
+      <w:r>
+        <w:t xml:space="preserve"> definir</w:t>
+      </w:r>
+      <w:r>
+        <w:t xml:space="preserve"> o</w:t>
+      </w:r>
+      <w:r>
+        <w:t xml:space="preserve"> número de</w:t>
+      </w:r>
+      <w:r>
+        <w:t xml:space="preserve"> </w:t>
+      </w:r>
+      <w:r>
+        <w:t xml:space="preserve">parâmetros a serem observados pelo </w:t>
+      </w:r>
+      <w:r>
+        <w:t>agente</w:t>
+      </w:r>
+      <w:r>
+        <w:t>, que serão coletados antes e depois da decisão do agente</w:t>
+      </w:r>
+      <w:r>
+        <w:t>, além disso é possível definir o modelo que o agente usará na execução das ações, esse modelo é gerado durante o treinamento</w:t>
+      </w:r>
+      <w:r>
+        <w:t xml:space="preserve">. </w:t>
+      </w:r>
+      <w:r>
+        <w:t xml:space="preserve">O </w:t>
       </w:r>
       <w:r>
         <w:rPr>
           <w:rStyle w:val="TF-COURIER9"/>
         </w:rPr>
-        <w:t xml:space="preserve">Ray </w:t>
-      </w:r>
-      <w:proofErr w:type="spellStart"/>
-      <w:r>
-        <w:rPr>
-          <w:rStyle w:val="TF-COURIER9"/>
-        </w:rPr>
-        <w:t>Perception</w:t>
-      </w:r>
-      <w:proofErr w:type="spellEnd"/>
-      <w:r>
-        <w:rPr>
-          <w:rStyle w:val="TF-COURIER9"/>
-        </w:rPr>
-        <w:t xml:space="preserve"> Sensor 3D</w:t>
-      </w:r>
-      <w:r>
-        <w:t xml:space="preserve"> </w:t>
-      </w:r>
-      <w:r>
-        <w:t xml:space="preserve">e </w:t>
-      </w:r>
-      <w:proofErr w:type="spellStart"/>
-      <w:r>
-        <w:rPr>
-          <w:rStyle w:val="TF-COURIER9"/>
-        </w:rPr>
-        <w:t>RigidBody</w:t>
-      </w:r>
-      <w:proofErr w:type="spellEnd"/>
-      <w:r>
-        <w:t>.</w:t>
-      </w:r>
-      <w:r>
-        <w:t xml:space="preserve"> </w:t>
-      </w:r>
-      <w:r>
-        <w:t xml:space="preserve">O primeiro é utilizado para </w:t>
+        <w:t>Ray Perception Sensor 3D</w:t>
+      </w:r>
+      <w:r>
+        <w:t xml:space="preserve"> </w:t>
+      </w:r>
+      <w:r>
+        <w:t>é responsável pela visão do peixe</w:t>
+      </w:r>
+      <w:r>
+        <w:t xml:space="preserve">, nele é possível </w:t>
       </w:r>
       <w:r>
         <w:t>definir</w:t>
       </w:r>
       <w:r>
-        <w:t xml:space="preserve"> o número de </w:t>
-      </w:r>
-      <w:r>
-        <w:t>parâmetros d</w:t>
-      </w:r>
-      <w:r>
-        <w:t>urante a</w:t>
-      </w:r>
-      <w:r>
-        <w:t xml:space="preserve"> decisão</w:t>
-      </w:r>
-      <w:r>
-        <w:t xml:space="preserve"> do agente</w:t>
-      </w:r>
-      <w:r>
-        <w:t xml:space="preserve">, </w:t>
-      </w:r>
-      <w:r>
-        <w:t xml:space="preserve">no projeto ele é </w:t>
-      </w:r>
-      <w:r>
-        <w:t>utilizado para a movimentação, reprodução e alimentação</w:t>
-      </w:r>
-      <w:r>
-        <w:t xml:space="preserve">. Dentro do </w:t>
-      </w:r>
-      <w:proofErr w:type="spellStart"/>
-      <w:r>
-        <w:rPr>
-          <w:rStyle w:val="TF-COURIER9"/>
-        </w:rPr>
-        <w:t>Behavior</w:t>
-      </w:r>
-      <w:proofErr w:type="spellEnd"/>
-      <w:r>
-        <w:rPr>
-          <w:rStyle w:val="TF-COURIER9"/>
-        </w:rPr>
-        <w:t xml:space="preserve"> </w:t>
-      </w:r>
-      <w:proofErr w:type="spellStart"/>
-      <w:r>
-        <w:rPr>
-          <w:rStyle w:val="TF-COURIER9"/>
-        </w:rPr>
-        <w:t>Parameters</w:t>
-      </w:r>
-      <w:proofErr w:type="spellEnd"/>
-      <w:r>
-        <w:t xml:space="preserve"> é</w:t>
-      </w:r>
-      <w:r>
-        <w:t xml:space="preserve"> possível</w:t>
-      </w:r>
-      <w:r>
-        <w:t xml:space="preserve"> definir</w:t>
-      </w:r>
-      <w:r>
-        <w:t xml:space="preserve"> o</w:t>
-      </w:r>
-      <w:r>
-        <w:t xml:space="preserve"> número de</w:t>
-      </w:r>
-      <w:r>
-        <w:t xml:space="preserve"> </w:t>
-      </w:r>
-      <w:r>
-        <w:t xml:space="preserve">parâmetros a serem observados pelo </w:t>
-      </w:r>
-      <w:r>
-        <w:t>agente</w:t>
-      </w:r>
-      <w:r>
-        <w:t>, que serão coletados antes e depois da decisão do agente</w:t>
-      </w:r>
-      <w:r>
-        <w:t>, além disso é possível definir o modelo que o agente usará na execução das ações, esse modelo é gerado durante o treinamento</w:t>
-      </w:r>
-      <w:r>
-        <w:t xml:space="preserve">. </w:t>
-      </w:r>
-      <w:r>
-        <w:t xml:space="preserve">O </w:t>
-      </w:r>
-      <w:r>
-        <w:rPr>
-          <w:rStyle w:val="TF-COURIER9"/>
-        </w:rPr>
-        <w:t xml:space="preserve">Ray </w:t>
-      </w:r>
-      <w:proofErr w:type="spellStart"/>
-      <w:r>
-        <w:rPr>
-          <w:rStyle w:val="TF-COURIER9"/>
-        </w:rPr>
-        <w:t>Perception</w:t>
-      </w:r>
-      <w:proofErr w:type="spellEnd"/>
-      <w:r>
-        <w:rPr>
-          <w:rStyle w:val="TF-COURIER9"/>
-        </w:rPr>
-        <w:t xml:space="preserve"> Sensor 3D</w:t>
-      </w:r>
-      <w:r>
-        <w:t xml:space="preserve"> </w:t>
-      </w:r>
-      <w:r>
-        <w:t>é responsável pela visão do peixe</w:t>
-      </w:r>
-      <w:r>
-        <w:t xml:space="preserve">, nele é possível </w:t>
-      </w:r>
-      <w:r>
-        <w:t>definir</w:t>
-      </w:r>
-      <w:r>
         <w:t xml:space="preserve"> quais </w:t>
       </w:r>
-      <w:proofErr w:type="spellStart"/>
       <w:r>
         <w:rPr>
           <w:i/>
@@ -4621,7 +4374,6 @@
         </w:rPr>
         <w:t>tags</w:t>
       </w:r>
-      <w:proofErr w:type="spellEnd"/>
       <w:r>
         <w:t xml:space="preserve"> </w:t>
       </w:r>
@@ -4662,14 +4414,12 @@
       <w:r>
         <w:t xml:space="preserve">O </w:t>
       </w:r>
-      <w:proofErr w:type="spellStart"/>
       <w:r>
         <w:rPr>
           <w:rStyle w:val="TF-COURIER9"/>
         </w:rPr>
         <w:t>RigidBody</w:t>
       </w:r>
-      <w:proofErr w:type="spellEnd"/>
       <w:r>
         <w:t xml:space="preserve"> </w:t>
       </w:r>
@@ -4826,14 +4576,12 @@
       <w:r>
         <w:t xml:space="preserve"> pela biblioteca </w:t>
       </w:r>
-      <w:proofErr w:type="spellStart"/>
       <w:r>
         <w:rPr>
           <w:rStyle w:val="TF-COURIER9"/>
         </w:rPr>
         <w:t>AIFishes</w:t>
       </w:r>
-      <w:proofErr w:type="spellEnd"/>
       <w:r>
         <w:rPr>
           <w:i/>
@@ -4854,30 +4602,23 @@
       <w:r>
         <w:t xml:space="preserve">script </w:t>
       </w:r>
-      <w:proofErr w:type="spellStart"/>
       <w:r>
         <w:rPr>
           <w:rStyle w:val="TF-COURIER9"/>
         </w:rPr>
         <w:t>Fish</w:t>
       </w:r>
-      <w:proofErr w:type="spellEnd"/>
-      <w:r>
-        <w:t>,</w:t>
-      </w:r>
-      <w:r>
-        <w:t xml:space="preserve"> </w:t>
-      </w:r>
-      <w:r>
-        <w:t xml:space="preserve">a rotina de alimentação foi criada por </w:t>
-      </w:r>
-      <w:proofErr w:type="spellStart"/>
-      <w:r>
-        <w:t>Losada</w:t>
-      </w:r>
-      <w:proofErr w:type="spellEnd"/>
-      <w:r>
-        <w:t xml:space="preserve"> (2019)</w:t>
+      <w:r>
+        <w:t>.</w:t>
+      </w:r>
+      <w:r>
+        <w:t xml:space="preserve"> </w:t>
+      </w:r>
+      <w:r>
+        <w:t>A</w:t>
+      </w:r>
+      <w:r>
+        <w:t xml:space="preserve"> rotina de alimentação foi criada por Losada (2019)</w:t>
       </w:r>
       <w:r>
         <w:t xml:space="preserve"> e só permitia </w:t>
@@ -4895,24 +4636,10 @@
         <w:t>Ambas as rotinas foram reescritas para</w:t>
       </w:r>
       <w:r>
-        <w:t xml:space="preserve"> que a biblioteca ML-</w:t>
-      </w:r>
-      <w:proofErr w:type="spellStart"/>
-      <w:r>
-        <w:t>Agents</w:t>
-      </w:r>
-      <w:proofErr w:type="spellEnd"/>
-      <w:r>
-        <w:t xml:space="preserve"> </w:t>
-      </w:r>
-      <w:r>
-        <w:t xml:space="preserve">ficasse responsável </w:t>
-      </w:r>
-      <w:r>
-        <w:tab/>
-      </w:r>
-      <w:r>
-        <w:t>por decidir</w:t>
+        <w:t xml:space="preserve"> que a biblioteca ML-Agents </w:t>
+      </w:r>
+      <w:r>
+        <w:t>ficasse responsável por decidir</w:t>
       </w:r>
       <w:r>
         <w:t xml:space="preserve"> a movimentação </w:t>
@@ -5015,14 +4742,12 @@
         </w:rPr>
         <w:t xml:space="preserve">o componente </w:t>
       </w:r>
-      <w:proofErr w:type="spellStart"/>
       <w:r>
         <w:rPr>
           <w:rStyle w:val="TF-COURIER9"/>
         </w:rPr>
         <w:t>RigidBody</w:t>
       </w:r>
-      <w:proofErr w:type="spellEnd"/>
       <w:r>
         <w:t xml:space="preserve">, </w:t>
       </w:r>
@@ -5141,35 +4866,23 @@
         </w:rPr>
       </w:pPr>
       <w:r>
-        <w:t>Além disso foram adicionados os métodos específicos do ML-</w:t>
-      </w:r>
-      <w:proofErr w:type="spellStart"/>
-      <w:r>
-        <w:t>Agents</w:t>
-      </w:r>
-      <w:proofErr w:type="spellEnd"/>
-      <w:r>
-        <w:t xml:space="preserve"> </w:t>
-      </w:r>
-      <w:proofErr w:type="spellStart"/>
+        <w:t xml:space="preserve">Além disso foram adicionados os métodos específicos do ML-Agents </w:t>
+      </w:r>
       <w:r>
         <w:rPr>
           <w:rStyle w:val="TF-COURIER9"/>
         </w:rPr>
         <w:t>CollectObservations</w:t>
       </w:r>
-      <w:proofErr w:type="spellEnd"/>
       <w:r>
         <w:t xml:space="preserve"> e </w:t>
       </w:r>
-      <w:proofErr w:type="spellStart"/>
       <w:r>
         <w:rPr>
           <w:rStyle w:val="TF-COURIER9"/>
         </w:rPr>
         <w:t>OnActionReceived</w:t>
       </w:r>
-      <w:proofErr w:type="spellEnd"/>
       <w:r>
         <w:t xml:space="preserve"> (</w:t>
       </w:r>
@@ -5209,14 +4922,12 @@
       <w:r>
         <w:t xml:space="preserve"> </w:t>
       </w:r>
-      <w:proofErr w:type="spellStart"/>
       <w:r>
         <w:rPr>
           <w:rStyle w:val="TF-COURIER9"/>
         </w:rPr>
         <w:t>CollectObservations</w:t>
       </w:r>
-      <w:proofErr w:type="spellEnd"/>
       <w:r>
         <w:t xml:space="preserve"> </w:t>
       </w:r>
@@ -5230,15 +4941,13 @@
         <w:t>informar</w:t>
       </w:r>
       <w:r>
-        <w:t xml:space="preserve"> ao ML-</w:t>
-      </w:r>
-      <w:proofErr w:type="spellStart"/>
-      <w:r>
-        <w:t>Agents</w:t>
-      </w:r>
-      <w:proofErr w:type="spellEnd"/>
-      <w:r>
-        <w:t xml:space="preserve"> valores relevantes que impactarão na agente na tomada de decisão. No caso do peixe ele observa posição atual, a saúde, </w:t>
+        <w:t xml:space="preserve"> ao ML-Agents valores relevantes que impactarão n</w:t>
+      </w:r>
+      <w:r>
+        <w:t>o</w:t>
+      </w:r>
+      <w:r>
+        <w:t xml:space="preserve"> agente na tomada de decisão. No caso do peixe ele observa posição atual, a saúde, </w:t>
       </w:r>
       <w:r>
         <w:t>a energia restante</w:t>
@@ -5246,36 +4955,30 @@
       <w:r>
         <w:t xml:space="preserve">, a distância da comida, o gênero e a velocidade de execução do aquário. O método </w:t>
       </w:r>
-      <w:proofErr w:type="spellStart"/>
       <w:r>
         <w:rPr>
           <w:rStyle w:val="TF-COURIER9"/>
         </w:rPr>
         <w:t>OnActionReceived</w:t>
       </w:r>
-      <w:proofErr w:type="spellEnd"/>
       <w:r>
         <w:t xml:space="preserve"> é responsável por fazer as decisões dos agentes baseado em 2 vetores, o </w:t>
       </w:r>
-      <w:proofErr w:type="spellStart"/>
       <w:r>
         <w:rPr>
           <w:rStyle w:val="TF-COURIER9"/>
         </w:rPr>
         <w:t>DiscreteActions</w:t>
       </w:r>
-      <w:proofErr w:type="spellEnd"/>
       <w:r>
         <w:t xml:space="preserve"> e o </w:t>
       </w:r>
-      <w:proofErr w:type="spellStart"/>
       <w:r>
         <w:rPr>
           <w:rStyle w:val="TF-COURIER9"/>
         </w:rPr>
         <w:t>ContinuousActions</w:t>
       </w:r>
-      <w:proofErr w:type="spellEnd"/>
       <w:r>
         <w:rPr>
           <w:rFonts w:ascii="Consolas" w:hAnsi="Consolas" w:cs="Consolas"/>
@@ -5299,14 +5002,12 @@
       <w:r>
         <w:t xml:space="preserve"> </w:t>
       </w:r>
-      <w:proofErr w:type="spellStart"/>
       <w:r>
         <w:rPr>
           <w:rStyle w:val="TF-COURIER9"/>
         </w:rPr>
         <w:t>DiscreteActions</w:t>
       </w:r>
-      <w:proofErr w:type="spellEnd"/>
       <w:r>
         <w:t xml:space="preserve"> é responsável por informar números inteiros. No projeto os valores podem vir zerados ou um, sendo que zerado representa não realizar a ação e um representa realizar a ação. A primeira posição do vetor controla a ação de alimentação</w:t>
       </w:r>
@@ -5322,14 +5023,12 @@
       <w:r>
         <w:t xml:space="preserve">. O vetor </w:t>
       </w:r>
-      <w:proofErr w:type="spellStart"/>
       <w:r>
         <w:rPr>
           <w:rStyle w:val="TF-COURIER9"/>
         </w:rPr>
         <w:t>ContinuousActions</w:t>
       </w:r>
-      <w:proofErr w:type="spellEnd"/>
       <w:r>
         <w:t xml:space="preserve"> contém números racionais que variam entre zero e um. No trabalho ele foi utilizado para definir a posição do aquário que o peixe deve nadar.</w:t>
       </w:r>
@@ -5346,10 +5045,7 @@
         <w:fldChar w:fldCharType="begin"/>
       </w:r>
       <w:r>
-        <w:instrText xml:space="preserve"> SEQ Qu</w:instrText>
-      </w:r>
-      <w:r>
-        <w:instrText xml:space="preserve">adro \* ARABIC </w:instrText>
+        <w:instrText xml:space="preserve"> SEQ Quadro \* ARABIC </w:instrText>
       </w:r>
       <w:r>
         <w:fldChar w:fldCharType="separate"/>
@@ -5382,39 +5078,33 @@
       <w:r>
         <w:t xml:space="preserve"> </w:t>
       </w:r>
-      <w:proofErr w:type="spellStart"/>
       <w:r>
         <w:rPr>
           <w:rStyle w:val="TF-COURIER9"/>
         </w:rPr>
         <w:t>CollectObservations</w:t>
       </w:r>
-      <w:proofErr w:type="spellEnd"/>
       <w:r>
         <w:t xml:space="preserve"> e </w:t>
       </w:r>
-      <w:proofErr w:type="spellStart"/>
       <w:r>
         <w:rPr>
           <w:rStyle w:val="TF-COURIER9"/>
         </w:rPr>
         <w:t>OnActionReceived</w:t>
       </w:r>
-      <w:proofErr w:type="spellEnd"/>
       <w:r>
         <w:t xml:space="preserve"> no script</w:t>
       </w:r>
       <w:r>
         <w:t xml:space="preserve"> </w:t>
       </w:r>
-      <w:proofErr w:type="spellStart"/>
       <w:r>
         <w:rPr>
           <w:rStyle w:val="TF-COURIER9"/>
         </w:rPr>
         <w:t>Fish</w:t>
       </w:r>
-      <w:proofErr w:type="spellEnd"/>
     </w:p>
     <w:p>
       <w:pPr>
@@ -5425,9 +5115,9 @@
           <w:noProof/>
         </w:rPr>
         <w:drawing>
-          <wp:inline distT="0" distB="0" distL="0" distR="0" wp14:anchorId="5BB58AAD" wp14:editId="165C8E87">
-            <wp:extent cx="4251940" cy="4175641"/>
-            <wp:effectExtent l="19050" t="19050" r="15875" b="15875"/>
+          <wp:inline distT="0" distB="0" distL="0" distR="0" wp14:anchorId="5BB58AAD" wp14:editId="1850DE6C">
+            <wp:extent cx="4251940" cy="4111018"/>
+            <wp:effectExtent l="19050" t="19050" r="15875" b="22860"/>
             <wp:docPr id="9" name="Imagem 9"/>
             <wp:cNvGraphicFramePr>
               <a:graphicFrameLocks xmlns:a="http://schemas.openxmlformats.org/drawingml/2006/main" noChangeAspect="1"/>
@@ -5454,7 +5144,7 @@
                   <pic:spPr>
                     <a:xfrm>
                       <a:off x="0" y="0"/>
-                      <a:ext cx="4251940" cy="4175641"/>
+                      <a:ext cx="4251940" cy="4111018"/>
                     </a:xfrm>
                     <a:prstGeom prst="rect">
                       <a:avLst/>
@@ -5635,28 +5325,12 @@
       <w:r>
         <w:t xml:space="preserve"> componente </w:t>
       </w:r>
-      <w:proofErr w:type="spellStart"/>
       <w:r>
         <w:rPr>
           <w:rStyle w:val="TF-COURIER9"/>
         </w:rPr>
-        <w:t>Behavior</w:t>
-      </w:r>
-      <w:proofErr w:type="spellEnd"/>
-      <w:r>
-        <w:rPr>
-          <w:rStyle w:val="TF-COURIER9"/>
-        </w:rPr>
-        <w:t xml:space="preserve"> </w:t>
-      </w:r>
-      <w:proofErr w:type="spellStart"/>
-      <w:r>
-        <w:rPr>
-          <w:rStyle w:val="TF-COURIER9"/>
-        </w:rPr>
-        <w:t>Parameters</w:t>
-      </w:r>
-      <w:proofErr w:type="spellEnd"/>
+        <w:t>Behavior Parameters</w:t>
+      </w:r>
       <w:r>
         <w:t>.</w:t>
       </w:r>
@@ -5672,7 +5346,16 @@
         <w:t>vários episódios</w:t>
       </w:r>
       <w:r>
-        <w:t>, cada episódio simulando uma situação diferente</w:t>
+        <w:t>.</w:t>
+      </w:r>
+      <w:r>
+        <w:t xml:space="preserve"> </w:t>
+      </w:r>
+      <w:r>
+        <w:t>C</w:t>
+      </w:r>
+      <w:r>
+        <w:t>ada episódio simulando uma situação diferente</w:t>
       </w:r>
       <w:r>
         <w:t xml:space="preserve"> do ambiente</w:t>
@@ -5815,7 +5498,46 @@
         <w:t>apresenta os resultados do treinamento</w:t>
       </w:r>
       <w:r>
-        <w:t>, no início do treinamento</w:t>
+        <w:t xml:space="preserve"> realizado com dez peixes</w:t>
+      </w:r>
+      <w:r>
+        <w:t xml:space="preserve">, quando </w:t>
+      </w:r>
+      <w:r>
+        <w:t>os peixes</w:t>
+      </w:r>
+      <w:r>
+        <w:t xml:space="preserve"> </w:t>
+      </w:r>
+      <w:r>
+        <w:t xml:space="preserve">geravam </w:t>
+      </w:r>
+      <w:r>
+        <w:t>descendentes, os</w:t>
+      </w:r>
+      <w:r>
+        <w:t xml:space="preserve"> novos peixes</w:t>
+      </w:r>
+      <w:r>
+        <w:t xml:space="preserve"> não participavam do </w:t>
+      </w:r>
+      <w:r>
+        <w:t>treinamento</w:t>
+      </w:r>
+      <w:r>
+        <w:t>.</w:t>
+      </w:r>
+      <w:r>
+        <w:t xml:space="preserve"> </w:t>
+      </w:r>
+      <w:r>
+        <w:t>N</w:t>
+      </w:r>
+      <w:r>
+        <w:t>o início do treinamento</w:t>
+      </w:r>
+      <w:r>
+        <w:t>,</w:t>
       </w:r>
       <w:r>
         <w:t xml:space="preserve"> </w:t>
@@ -5863,7 +5585,25 @@
         <w:t xml:space="preserve"> </w:t>
       </w:r>
       <w:r>
-        <w:t>começam a se alimentar e a pontuação aumenta. No episódio 136 o número de vezes que o peixe se alimentou aumenta consideravelmente</w:t>
+        <w:t>começam a se alimentar e a pontuação aumenta. No episódio 136 o número de vezes que o</w:t>
+      </w:r>
+      <w:r>
+        <w:t>s</w:t>
+      </w:r>
+      <w:r>
+        <w:t xml:space="preserve"> peixe</w:t>
+      </w:r>
+      <w:r>
+        <w:t>s</w:t>
+      </w:r>
+      <w:r>
+        <w:t xml:space="preserve"> se aliment</w:t>
+      </w:r>
+      <w:r>
+        <w:t>aram</w:t>
+      </w:r>
+      <w:r>
+        <w:t xml:space="preserve"> aumenta consideravelmente</w:t>
       </w:r>
       <w:r>
         <w:t xml:space="preserve"> e </w:t>
@@ -5881,7 +5621,25 @@
         <w:t xml:space="preserve"> </w:t>
       </w:r>
       <w:r>
-        <w:t>o peixe começa a se alimentar demais, passando o máximo da saúde</w:t>
+        <w:t>o</w:t>
+      </w:r>
+      <w:r>
+        <w:t>s</w:t>
+      </w:r>
+      <w:r>
+        <w:t xml:space="preserve"> peixe</w:t>
+      </w:r>
+      <w:r>
+        <w:t>s</w:t>
+      </w:r>
+      <w:r>
+        <w:t xml:space="preserve"> começa</w:t>
+      </w:r>
+      <w:r>
+        <w:t>m</w:t>
+      </w:r>
+      <w:r>
+        <w:t xml:space="preserve"> a se alimentar demais, passando o máximo da saúde</w:t>
       </w:r>
       <w:r>
         <w:t xml:space="preserve"> e perdendo recompensas por causa disso</w:t>
@@ -5890,7 +5648,25 @@
         <w:t xml:space="preserve">. </w:t>
       </w:r>
       <w:r>
-        <w:t>No último episódio o peixe já se movimenta com eficiência</w:t>
+        <w:t>No último episódio o</w:t>
+      </w:r>
+      <w:r>
+        <w:t>s</w:t>
+      </w:r>
+      <w:r>
+        <w:t xml:space="preserve"> peixe</w:t>
+      </w:r>
+      <w:r>
+        <w:t>s</w:t>
+      </w:r>
+      <w:r>
+        <w:t xml:space="preserve"> já se movimenta</w:t>
+      </w:r>
+      <w:r>
+        <w:t>m</w:t>
+      </w:r>
+      <w:r>
+        <w:t xml:space="preserve"> com eficiência</w:t>
       </w:r>
       <w:r>
         <w:t>,</w:t>
@@ -5945,6 +5721,12 @@
       <w:bookmarkEnd w:id="31"/>
       <w:r>
         <w:t>Resultados do treinamento</w:t>
+      </w:r>
+      <w:r>
+        <w:t xml:space="preserve"> </w:t>
+      </w:r>
+      <w:r>
+        <w:t>com dez peixes</w:t>
       </w:r>
     </w:p>
     <w:tbl>
@@ -5966,8 +5748,8 @@
       <w:tblGrid>
         <w:gridCol w:w="927"/>
         <w:gridCol w:w="1162"/>
-        <w:gridCol w:w="2022"/>
-        <w:gridCol w:w="2126"/>
+        <w:gridCol w:w="3298"/>
+        <w:gridCol w:w="3544"/>
       </w:tblGrid>
       <w:tr>
         <w:trPr>
@@ -5998,13 +5780,16 @@
               <w:pStyle w:val="TF-TEXTO-QUADRO-Centralizado"/>
             </w:pPr>
             <w:r>
-              <w:t>Recompensa</w:t>
+              <w:t>Média de r</w:t>
+            </w:r>
+            <w:r>
+              <w:t>ecompensa</w:t>
             </w:r>
           </w:p>
         </w:tc>
         <w:tc>
           <w:tcPr>
-            <w:tcW w:w="2022" w:type="dxa"/>
+            <w:tcW w:w="3298" w:type="dxa"/>
             <w:noWrap/>
           </w:tcPr>
           <w:p>
@@ -6029,11 +5814,14 @@
             <w:r>
               <w:t>ram</w:t>
             </w:r>
+            <w:r>
+              <w:t xml:space="preserve"> desde o início da simulação</w:t>
+            </w:r>
           </w:p>
         </w:tc>
         <w:tc>
           <w:tcPr>
-            <w:tcW w:w="2126" w:type="dxa"/>
+            <w:tcW w:w="3544" w:type="dxa"/>
             <w:noWrap/>
           </w:tcPr>
           <w:p>
@@ -6057,6 +5845,15 @@
             </w:r>
             <w:r>
               <w:t>ram</w:t>
+            </w:r>
+            <w:r>
+              <w:t xml:space="preserve"> desde o </w:t>
+            </w:r>
+            <w:r>
+              <w:t>início</w:t>
+            </w:r>
+            <w:r>
+              <w:t xml:space="preserve"> da simulação</w:t>
             </w:r>
           </w:p>
         </w:tc>
@@ -6099,7 +5896,7 @@
         </w:tc>
         <w:tc>
           <w:tcPr>
-            <w:tcW w:w="2022" w:type="dxa"/>
+            <w:tcW w:w="3298" w:type="dxa"/>
             <w:noWrap/>
           </w:tcPr>
           <w:p>
@@ -6113,7 +5910,7 @@
         </w:tc>
         <w:tc>
           <w:tcPr>
-            <w:tcW w:w="2126" w:type="dxa"/>
+            <w:tcW w:w="3544" w:type="dxa"/>
             <w:noWrap/>
             <w:vAlign w:val="bottom"/>
           </w:tcPr>
@@ -6162,7 +5959,7 @@
         </w:tc>
         <w:tc>
           <w:tcPr>
-            <w:tcW w:w="2022" w:type="dxa"/>
+            <w:tcW w:w="3298" w:type="dxa"/>
             <w:noWrap/>
           </w:tcPr>
           <w:p>
@@ -6176,7 +5973,7 @@
         </w:tc>
         <w:tc>
           <w:tcPr>
-            <w:tcW w:w="2126" w:type="dxa"/>
+            <w:tcW w:w="3544" w:type="dxa"/>
             <w:noWrap/>
             <w:vAlign w:val="bottom"/>
           </w:tcPr>
@@ -6225,7 +6022,7 @@
         </w:tc>
         <w:tc>
           <w:tcPr>
-            <w:tcW w:w="2022" w:type="dxa"/>
+            <w:tcW w:w="3298" w:type="dxa"/>
             <w:noWrap/>
           </w:tcPr>
           <w:p>
@@ -6239,7 +6036,7 @@
         </w:tc>
         <w:tc>
           <w:tcPr>
-            <w:tcW w:w="2126" w:type="dxa"/>
+            <w:tcW w:w="3544" w:type="dxa"/>
             <w:noWrap/>
             <w:vAlign w:val="bottom"/>
           </w:tcPr>
@@ -6297,7 +6094,7 @@
         </w:tc>
         <w:tc>
           <w:tcPr>
-            <w:tcW w:w="2022" w:type="dxa"/>
+            <w:tcW w:w="3298" w:type="dxa"/>
             <w:noWrap/>
           </w:tcPr>
           <w:p>
@@ -6311,7 +6108,7 @@
         </w:tc>
         <w:tc>
           <w:tcPr>
-            <w:tcW w:w="2126" w:type="dxa"/>
+            <w:tcW w:w="3544" w:type="dxa"/>
             <w:noWrap/>
             <w:vAlign w:val="bottom"/>
           </w:tcPr>
@@ -6350,14 +6147,12 @@
       <w:r>
         <w:t xml:space="preserve"> reprodução são o </w:t>
       </w:r>
-      <w:proofErr w:type="spellStart"/>
       <w:r>
         <w:rPr>
           <w:rStyle w:val="TF-COURIER9"/>
         </w:rPr>
         <w:t>layEgg</w:t>
       </w:r>
-      <w:proofErr w:type="spellEnd"/>
       <w:r>
         <w:t xml:space="preserve"> e </w:t>
       </w:r>
@@ -6371,6 +6166,33 @@
         <w:t>fertilize</w:t>
       </w:r>
       <w:r>
+        <w:t xml:space="preserve"> (</w:t>
+      </w:r>
+      <w:r>
+        <w:fldChar w:fldCharType="begin"/>
+      </w:r>
+      <w:r>
+        <w:instrText xml:space="preserve"> REF _Ref90567818 \h </w:instrText>
+      </w:r>
+      <w:r>
+        <w:fldChar w:fldCharType="separate"/>
+      </w:r>
+      <w:r>
+        <w:t xml:space="preserve">Quadro </w:t>
+      </w:r>
+      <w:r>
+        <w:rPr>
+          <w:noProof/>
+        </w:rPr>
+        <w:t>6</w:t>
+      </w:r>
+      <w:r>
+        <w:fldChar w:fldCharType="end"/>
+      </w:r>
+      <w:r>
+        <w:t>)</w:t>
+      </w:r>
+      <w:r>
         <w:t xml:space="preserve">. </w:t>
       </w:r>
       <w:r>
@@ -6444,6 +6266,7 @@
       <w:pPr>
         <w:pStyle w:val="TF-LEGENDA"/>
       </w:pPr>
+      <w:bookmarkStart w:id="32" w:name="_Ref90567818"/>
       <w:r>
         <w:t xml:space="preserve">Quadro </w:t>
       </w:r>
@@ -6468,6 +6291,7 @@
         </w:rPr>
         <w:fldChar w:fldCharType="end"/>
       </w:r>
+      <w:bookmarkEnd w:id="32"/>
       <w:r>
         <w:t xml:space="preserve"> – </w:t>
       </w:r>
@@ -6483,14 +6307,12 @@
       <w:r>
         <w:t xml:space="preserve">a classe </w:t>
       </w:r>
-      <w:proofErr w:type="spellStart"/>
       <w:r>
         <w:rPr>
           <w:rStyle w:val="TF-COURIER9"/>
         </w:rPr>
         <w:t>EggFish</w:t>
       </w:r>
-      <w:proofErr w:type="spellEnd"/>
     </w:p>
     <w:p>
       <w:pPr>
@@ -6631,7 +6453,7 @@
       <w:pPr>
         <w:pStyle w:val="TF-LEGENDA"/>
       </w:pPr>
-      <w:bookmarkStart w:id="32" w:name="_Ref89214389"/>
+      <w:bookmarkStart w:id="33" w:name="_Ref89214389"/>
       <w:r>
         <w:lastRenderedPageBreak/>
         <w:t xml:space="preserve">Quadro </w:t>
@@ -6657,7 +6479,7 @@
         </w:rPr>
         <w:fldChar w:fldCharType="end"/>
       </w:r>
-      <w:bookmarkEnd w:id="32"/>
+      <w:bookmarkEnd w:id="33"/>
       <w:r>
         <w:t xml:space="preserve"> </w:t>
       </w:r>
@@ -6673,14 +6495,12 @@
       <w:r>
         <w:t xml:space="preserve"> da classe </w:t>
       </w:r>
-      <w:proofErr w:type="spellStart"/>
       <w:r>
         <w:rPr>
           <w:rStyle w:val="TF-COURIER9"/>
         </w:rPr>
         <w:t>EggFish</w:t>
       </w:r>
-      <w:proofErr w:type="spellEnd"/>
     </w:p>
     <w:p>
       <w:pPr>
@@ -6836,7 +6656,7 @@
       <w:pPr>
         <w:pStyle w:val="TF-LEGENDA"/>
       </w:pPr>
-      <w:bookmarkStart w:id="33" w:name="_Ref89244948"/>
+      <w:bookmarkStart w:id="34" w:name="_Ref89244948"/>
       <w:r>
         <w:t xml:space="preserve">Figura </w:t>
       </w:r>
@@ -6861,7 +6681,7 @@
         </w:rPr>
         <w:fldChar w:fldCharType="end"/>
       </w:r>
-      <w:bookmarkEnd w:id="33"/>
+      <w:bookmarkEnd w:id="34"/>
       <w:r>
         <w:t xml:space="preserve"> – Peixe recém-nascido e ovo no fundo do aquário</w:t>
       </w:r>
@@ -6938,26 +6758,26 @@
       <w:pPr>
         <w:pStyle w:val="Ttulo1"/>
       </w:pPr>
-      <w:bookmarkStart w:id="34" w:name="_Toc511928438"/>
-      <w:bookmarkStart w:id="35" w:name="_Toc54164920"/>
-      <w:bookmarkStart w:id="36" w:name="_Toc54165674"/>
-      <w:bookmarkStart w:id="37" w:name="_Toc54169332"/>
-      <w:bookmarkStart w:id="38" w:name="_Toc96347438"/>
-      <w:bookmarkStart w:id="39" w:name="_Toc96357722"/>
-      <w:bookmarkStart w:id="40" w:name="_Toc96491865"/>
+      <w:bookmarkStart w:id="35" w:name="_Toc511928438"/>
+      <w:bookmarkStart w:id="36" w:name="_Toc54164920"/>
+      <w:bookmarkStart w:id="37" w:name="_Toc54165674"/>
+      <w:bookmarkStart w:id="38" w:name="_Toc54169332"/>
+      <w:bookmarkStart w:id="39" w:name="_Toc96347438"/>
+      <w:bookmarkStart w:id="40" w:name="_Toc96357722"/>
+      <w:bookmarkStart w:id="41" w:name="_Toc96491865"/>
       <w:r>
         <w:t>RESULTADOS</w:t>
       </w:r>
-      <w:bookmarkEnd w:id="34"/>
-      <w:r>
-        <w:t xml:space="preserve"> </w:t>
-      </w:r>
       <w:bookmarkEnd w:id="35"/>
+      <w:r>
+        <w:t xml:space="preserve"> </w:t>
+      </w:r>
       <w:bookmarkEnd w:id="36"/>
       <w:bookmarkEnd w:id="37"/>
       <w:bookmarkEnd w:id="38"/>
       <w:bookmarkEnd w:id="39"/>
       <w:bookmarkEnd w:id="40"/>
+      <w:bookmarkEnd w:id="41"/>
     </w:p>
     <w:p>
       <w:pPr>
@@ -7060,19 +6880,14 @@
         <w:t>perdeu um pouco d</w:t>
       </w:r>
       <w:r>
-        <w:t>a naturalidade por estar utilizando o ML-</w:t>
-      </w:r>
-      <w:proofErr w:type="spellStart"/>
-      <w:r>
-        <w:t>Agents</w:t>
-      </w:r>
-      <w:proofErr w:type="spellEnd"/>
+        <w:t>a naturalidade por estar utilizando o ML-Agents</w:t>
+      </w:r>
       <w:r>
         <w:t xml:space="preserve">, os peixes </w:t>
       </w:r>
       <w:r>
         <w:lastRenderedPageBreak/>
-        <w:t xml:space="preserve">passaram a se repetir uma </w:t>
+        <w:t xml:space="preserve">passaram a repetir uma </w:t>
       </w:r>
       <w:r>
         <w:t>sequência</w:t>
@@ -7087,15 +6902,7 @@
         <w:t xml:space="preserve"> Foram realizados testes das rotinas já existentes para validar</w:t>
       </w:r>
       <w:r>
-        <w:t xml:space="preserve"> as implementações de </w:t>
-      </w:r>
-      <w:proofErr w:type="spellStart"/>
-      <w:r>
-        <w:t>Losada</w:t>
-      </w:r>
-      <w:proofErr w:type="spellEnd"/>
-      <w:r>
-        <w:t xml:space="preserve"> (2019) e Silva (2020) e elas continuaram funcionando.</w:t>
+        <w:t xml:space="preserve"> as implementações de Losada (2019) e Silva (2020) e elas continuaram funcionando.</w:t>
       </w:r>
     </w:p>
     <w:p>
@@ -7103,21 +6910,13 @@
         <w:pStyle w:val="TF-TEXTO"/>
       </w:pPr>
       <w:r>
-        <w:t>No início da adição da biblioteca ML-</w:t>
-      </w:r>
-      <w:proofErr w:type="spellStart"/>
-      <w:r>
-        <w:t>Agents</w:t>
-      </w:r>
-      <w:proofErr w:type="spellEnd"/>
-      <w:r>
-        <w:t xml:space="preserve"> ao simulador</w:t>
+        <w:t>No início da adição da biblioteca ML-Agents ao simulador</w:t>
       </w:r>
       <w:r>
         <w:t>,</w:t>
       </w:r>
       <w:r>
-        <w:t xml:space="preserve"> encontrou-se dificuldades relacionas as rotinas de movimentação</w:t>
+        <w:t xml:space="preserve"> encontrou dificuldades relacionas as rotinas de movimentação</w:t>
       </w:r>
       <w:r>
         <w:t xml:space="preserve"> dos peixes</w:t>
@@ -7159,15 +6958,7 @@
         <w:t xml:space="preserve">essas rotinas para </w:t>
       </w:r>
       <w:r>
-        <w:t>que, quando o ML-</w:t>
-      </w:r>
-      <w:proofErr w:type="spellStart"/>
-      <w:r>
-        <w:t>Agents</w:t>
-      </w:r>
-      <w:proofErr w:type="spellEnd"/>
-      <w:r>
-        <w:t xml:space="preserve"> definisse a localização que o peixe deseja se mover</w:t>
+        <w:t>que, quando o ML-Agents definisse a localização que o peixe deseja se mover</w:t>
       </w:r>
       <w:r>
         <w:t>, ele fosse capaz de se mover</w:t>
@@ -7223,19 +7014,17 @@
         <w:t>A</w:t>
       </w:r>
       <w:r>
-        <w:t xml:space="preserve"> a biblioteca utilizada por </w:t>
+        <w:t xml:space="preserve"> biblioteca utilizada por </w:t>
       </w:r>
       <w:r>
         <w:t xml:space="preserve">Silva (2020), </w:t>
       </w:r>
-      <w:proofErr w:type="spellStart"/>
       <w:r>
         <w:rPr>
           <w:rStyle w:val="TF-COURIER9"/>
         </w:rPr>
         <w:t>Mirror</w:t>
       </w:r>
-      <w:proofErr w:type="spellEnd"/>
       <w:r>
         <w:t>, permite apenas</w:t>
       </w:r>
@@ -7306,133 +7095,128 @@
         <w:t>ayer</w:t>
       </w:r>
       <w:r>
+        <w:t>.</w:t>
+      </w:r>
+      <w:r>
+        <w:t xml:space="preserve"> </w:t>
+      </w:r>
+      <w:r>
+        <w:t xml:space="preserve">Silva (2020) desenvolveu a rotina de multiplayer de forma que apenas sincronizasse </w:t>
+      </w:r>
+      <w:r>
+        <w:t>a posição, animação e rotação dos</w:t>
+      </w:r>
+      <w:r>
+        <w:t xml:space="preserve"> peixes</w:t>
+      </w:r>
+      <w:r>
+        <w:t>.</w:t>
+      </w:r>
+      <w:r>
+        <w:t xml:space="preserve"> </w:t>
+      </w:r>
+      <w:r>
+        <w:t>Com isso,</w:t>
+      </w:r>
+      <w:r>
+        <w:t xml:space="preserve"> todos os outros elementos </w:t>
+      </w:r>
+      <w:r>
+        <w:t>do aquário são rodados individualmente em cada aplicativo</w:t>
+      </w:r>
+      <w:r>
         <w:t xml:space="preserve">, </w:t>
       </w:r>
       <w:r>
-        <w:t xml:space="preserve">Silva (2020) desenvolveu a rotina de multiplayer de forma que apenas sincronizasse </w:t>
-      </w:r>
-      <w:r>
-        <w:t>a posição, animação e rotação dos</w:t>
-      </w:r>
-      <w:r>
-        <w:t xml:space="preserve"> peixes</w:t>
+        <w:t xml:space="preserve">incluindo </w:t>
+      </w:r>
+      <w:r>
+        <w:t>a parte reprodutiva dos agentes</w:t>
       </w:r>
       <w:r>
         <w:t>.</w:t>
       </w:r>
-      <w:r>
-        <w:t xml:space="preserve"> </w:t>
-      </w:r>
-      <w:r>
-        <w:t>Com isso,</w:t>
-      </w:r>
-      <w:r>
-        <w:t xml:space="preserve"> todos os outros elementos </w:t>
-      </w:r>
-      <w:r>
-        <w:t>do aquário são rodados individualmente em cada aplicativo</w:t>
-      </w:r>
-      <w:r>
-        <w:t xml:space="preserve">, </w:t>
-      </w:r>
-      <w:r>
-        <w:t xml:space="preserve">incluindo </w:t>
-      </w:r>
-      <w:r>
-        <w:t>a parte reprodutiva dos agentes</w:t>
+    </w:p>
+    <w:p>
+      <w:pPr>
+        <w:pStyle w:val="TF-TEXTO"/>
+      </w:pPr>
+      <w:r>
+        <w:t xml:space="preserve">O trabalho se mostrou relevante </w:t>
+      </w:r>
+      <w:r>
+        <w:t xml:space="preserve">em relação aos trabalhos correlatos, pois neles </w:t>
+      </w:r>
+      <w:r>
+        <w:t>os agentes</w:t>
+      </w:r>
+      <w:r>
+        <w:t xml:space="preserve"> não são capazes de se reproduzirem</w:t>
+      </w:r>
+      <w:r>
+        <w:t xml:space="preserve"> </w:t>
+      </w:r>
+      <w:r>
+        <w:t>com o uso de animação comportamental</w:t>
       </w:r>
       <w:r>
         <w:t>.</w:t>
       </w:r>
-    </w:p>
-    <w:p>
-      <w:pPr>
-        <w:pStyle w:val="TF-TEXTO"/>
-      </w:pPr>
-      <w:r>
-        <w:t xml:space="preserve">O trabalho se mostrou relevante </w:t>
-      </w:r>
-      <w:r>
-        <w:t xml:space="preserve">em relação aos trabalhos correlatos, pois neles </w:t>
-      </w:r>
-      <w:r>
-        <w:t>os agentes</w:t>
-      </w:r>
-      <w:r>
-        <w:t xml:space="preserve"> não são capazes de se reproduzirem</w:t>
-      </w:r>
-      <w:r>
-        <w:t xml:space="preserve"> </w:t>
-      </w:r>
-      <w:r>
-        <w:t>com o uso de animação comportamental</w:t>
+      <w:r>
+        <w:t xml:space="preserve"> </w:t>
+      </w:r>
+      <w:r>
+        <w:t>A</w:t>
+      </w:r>
+      <w:r>
+        <w:t>lém disso, todas as rotinas do</w:t>
+      </w:r>
+      <w:r>
+        <w:t xml:space="preserve">s peixes são </w:t>
+      </w:r>
+      <w:r>
+        <w:t>gerenciadas</w:t>
+      </w:r>
+      <w:r>
+        <w:t xml:space="preserve"> pelo ML-Agents em um ambiente de movimentação em três dimensões</w:t>
+      </w:r>
+      <w:r>
+        <w:t xml:space="preserve"> com agentes operando </w:t>
+      </w:r>
+      <w:r>
+        <w:t>simultaneamente</w:t>
+      </w:r>
+      <w:r>
+        <w:t>, trazendo maior complexidade para</w:t>
+      </w:r>
+      <w:r>
+        <w:t xml:space="preserve"> o modelo</w:t>
       </w:r>
       <w:r>
         <w:t>.</w:t>
       </w:r>
-      <w:r>
-        <w:t xml:space="preserve"> </w:t>
-      </w:r>
-      <w:r>
-        <w:t>A</w:t>
-      </w:r>
-      <w:r>
-        <w:t>lém disso, todas as rotinas do</w:t>
-      </w:r>
-      <w:r>
-        <w:t xml:space="preserve">s peixes são </w:t>
-      </w:r>
-      <w:r>
-        <w:t>gerenciadas</w:t>
-      </w:r>
-      <w:r>
-        <w:t xml:space="preserve"> pelo ML-</w:t>
-      </w:r>
-      <w:proofErr w:type="spellStart"/>
-      <w:r>
-        <w:t>Agents</w:t>
-      </w:r>
-      <w:proofErr w:type="spellEnd"/>
-      <w:r>
-        <w:t xml:space="preserve"> em um ambiente de movimentação em três dimensões</w:t>
-      </w:r>
-      <w:r>
-        <w:t xml:space="preserve"> com agentes operando </w:t>
-      </w:r>
-      <w:r>
-        <w:t>simultaneamente</w:t>
-      </w:r>
-      <w:r>
-        <w:t>, trazendo maior complexidade para</w:t>
-      </w:r>
-      <w:r>
-        <w:t xml:space="preserve"> o modelo</w:t>
-      </w:r>
-      <w:r>
-        <w:t>.</w:t>
-      </w:r>
     </w:p>
     <w:p>
       <w:pPr>
         <w:pStyle w:val="Ttulo1"/>
       </w:pPr>
-      <w:bookmarkStart w:id="41" w:name="_Toc54164921"/>
-      <w:bookmarkStart w:id="42" w:name="_Toc54165675"/>
-      <w:bookmarkStart w:id="43" w:name="_Toc54169333"/>
-      <w:bookmarkStart w:id="44" w:name="_Toc96347439"/>
-      <w:bookmarkStart w:id="45" w:name="_Toc96357723"/>
-      <w:bookmarkStart w:id="46" w:name="_Toc96491866"/>
-      <w:bookmarkStart w:id="47" w:name="_Toc511928439"/>
+      <w:bookmarkStart w:id="42" w:name="_Toc54164921"/>
+      <w:bookmarkStart w:id="43" w:name="_Toc54165675"/>
+      <w:bookmarkStart w:id="44" w:name="_Toc54169333"/>
+      <w:bookmarkStart w:id="45" w:name="_Toc96347439"/>
+      <w:bookmarkStart w:id="46" w:name="_Toc96357723"/>
+      <w:bookmarkStart w:id="47" w:name="_Toc96491866"/>
+      <w:bookmarkStart w:id="48" w:name="_Toc511928439"/>
       <w:r>
         <w:t>CONCLUSÕES</w:t>
       </w:r>
-      <w:bookmarkEnd w:id="41"/>
       <w:bookmarkEnd w:id="42"/>
       <w:bookmarkEnd w:id="43"/>
       <w:bookmarkEnd w:id="44"/>
       <w:bookmarkEnd w:id="45"/>
       <w:bookmarkEnd w:id="46"/>
       <w:bookmarkEnd w:id="47"/>
+      <w:bookmarkEnd w:id="48"/>
     </w:p>
     <w:p>
       <w:pPr>
@@ -7472,15 +7256,7 @@
         <w:t xml:space="preserve"> aquário. </w:t>
       </w:r>
       <w:r>
-        <w:t>Com o uso da biblioteca ML-</w:t>
-      </w:r>
-      <w:proofErr w:type="spellStart"/>
-      <w:r>
-        <w:t>Agents</w:t>
-      </w:r>
-      <w:proofErr w:type="spellEnd"/>
-      <w:r>
-        <w:t xml:space="preserve"> foi possível</w:t>
+        <w:t>Com o uso da biblioteca ML-Agents foi possível</w:t>
       </w:r>
       <w:r>
         <w:t xml:space="preserve"> </w:t>
@@ -7518,15 +7294,7 @@
         <w:t xml:space="preserve">A biblioteca </w:t>
       </w:r>
       <w:r>
-        <w:t xml:space="preserve">Unity ML </w:t>
-      </w:r>
-      <w:proofErr w:type="spellStart"/>
-      <w:r>
-        <w:t>Agents</w:t>
-      </w:r>
-      <w:proofErr w:type="spellEnd"/>
-      <w:r>
-        <w:t>, permitiu</w:t>
+        <w:t>Unity ML Agents, permitiu</w:t>
       </w:r>
       <w:r>
         <w:t xml:space="preserve"> o desenvolvimento dos agentes</w:t>
@@ -7594,13 +7362,8 @@
         <w:t>r o</w:t>
       </w:r>
       <w:r>
-        <w:t xml:space="preserve">s vários algoritmos de aprendizado do ML </w:t>
-      </w:r>
-      <w:proofErr w:type="spellStart"/>
-      <w:r>
-        <w:t>Agents</w:t>
-      </w:r>
-      <w:proofErr w:type="spellEnd"/>
+        <w:t>s vários algoritmos de aprendizado do ML Agents</w:t>
+      </w:r>
       <w:r>
         <w:t xml:space="preserve"> (</w:t>
       </w:r>
@@ -7699,20 +7462,19 @@
       <w:pPr>
         <w:pStyle w:val="TF-REFERNCIASTTULO"/>
       </w:pPr>
-      <w:bookmarkStart w:id="48" w:name="_Toc419598588"/>
-      <w:bookmarkStart w:id="49" w:name="_Toc420721330"/>
-      <w:bookmarkStart w:id="50" w:name="_Toc420721484"/>
-      <w:bookmarkStart w:id="51" w:name="_Toc420721575"/>
-      <w:bookmarkStart w:id="52" w:name="_Toc420721781"/>
-      <w:bookmarkStart w:id="53" w:name="_Toc420723222"/>
-      <w:bookmarkStart w:id="54" w:name="_Toc482682385"/>
-      <w:bookmarkStart w:id="55" w:name="_Toc54169335"/>
-      <w:bookmarkStart w:id="56" w:name="_Toc96491868"/>
-      <w:bookmarkStart w:id="57" w:name="_Toc511928441"/>
+      <w:bookmarkStart w:id="49" w:name="_Toc419598588"/>
+      <w:bookmarkStart w:id="50" w:name="_Toc420721330"/>
+      <w:bookmarkStart w:id="51" w:name="_Toc420721484"/>
+      <w:bookmarkStart w:id="52" w:name="_Toc420721575"/>
+      <w:bookmarkStart w:id="53" w:name="_Toc420721781"/>
+      <w:bookmarkStart w:id="54" w:name="_Toc420723222"/>
+      <w:bookmarkStart w:id="55" w:name="_Toc482682385"/>
+      <w:bookmarkStart w:id="56" w:name="_Toc54169335"/>
+      <w:bookmarkStart w:id="57" w:name="_Toc96491868"/>
+      <w:bookmarkStart w:id="58" w:name="_Toc511928441"/>
       <w:r>
         <w:t>Referências</w:t>
       </w:r>
-      <w:bookmarkEnd w:id="48"/>
       <w:bookmarkEnd w:id="49"/>
       <w:bookmarkEnd w:id="50"/>
       <w:bookmarkEnd w:id="51"/>
@@ -7722,14 +7484,15 @@
       <w:bookmarkEnd w:id="55"/>
       <w:bookmarkEnd w:id="56"/>
       <w:bookmarkEnd w:id="57"/>
+      <w:bookmarkEnd w:id="58"/>
     </w:p>
     <w:p>
       <w:pPr>
         <w:pStyle w:val="TF-REFERNCIASITEM"/>
       </w:pPr>
-      <w:bookmarkStart w:id="58" w:name="_Toc54169336"/>
-      <w:bookmarkStart w:id="59" w:name="_Toc96491869"/>
-      <w:bookmarkStart w:id="60" w:name="_Toc511928442"/>
+      <w:bookmarkStart w:id="59" w:name="_Toc54169336"/>
+      <w:bookmarkStart w:id="60" w:name="_Toc96491869"/>
+      <w:bookmarkStart w:id="61" w:name="_Toc511928442"/>
       <w:r>
         <w:t xml:space="preserve">BENEDITO, </w:t>
       </w:r>
@@ -7835,11 +7598,9 @@
       <w:r>
         <w:t xml:space="preserve">. Porto Alegre: </w:t>
       </w:r>
-      <w:proofErr w:type="spellStart"/>
       <w:r>
         <w:t>Amgh</w:t>
       </w:r>
-      <w:proofErr w:type="spellEnd"/>
       <w:r>
         <w:t>, 2012.</w:t>
       </w:r>
@@ -7924,9 +7685,6 @@
     <w:p>
       <w:pPr>
         <w:pStyle w:val="TF-REFERNCIASITEM"/>
-        <w:rPr>
-          <w:lang w:val="en-US"/>
-        </w:rPr>
       </w:pPr>
       <w:r>
         <w:t xml:space="preserve">FELTRIN, </w:t>
@@ -7945,18 +7703,7 @@
         <w:t>VISEDU-SIMULA 1.0</w:t>
       </w:r>
       <w:r>
-        <w:rPr>
-          <w:b/>
-          <w:bCs/>
-        </w:rPr>
-        <w:t>:</w:t>
-      </w:r>
-      <w:r>
-        <w:rPr>
-          <w:b/>
-          <w:bCs/>
-        </w:rPr>
-        <w:t xml:space="preserve"> </w:t>
+        <w:t xml:space="preserve">: </w:t>
       </w:r>
       <w:r>
         <w:t>Visualizador de material educacional, módulo de animação comportamental</w:t>
@@ -7977,9 +7724,6 @@
         <w:t xml:space="preserve">Centro de Ciências Exatas e Naturais, Universidade Regional de Blumenau, Blumenau. </w:t>
       </w:r>
       <w:r>
-        <w:rPr>
-          <w:lang w:val="en-US"/>
-        </w:rPr>
         <w:t>2014.</w:t>
       </w:r>
     </w:p>
@@ -7988,21 +7732,12 @@
         <w:pStyle w:val="TF-REFERNCIASITEM"/>
       </w:pPr>
       <w:r>
-        <w:rPr>
-          <w:lang w:val="en-US"/>
-        </w:rPr>
         <w:t xml:space="preserve">JULIANI, </w:t>
       </w:r>
       <w:r>
-        <w:rPr>
-          <w:lang w:val="en-US"/>
-        </w:rPr>
         <w:t>A.</w:t>
       </w:r>
       <w:r>
-        <w:rPr>
-          <w:lang w:val="en-US"/>
-        </w:rPr>
         <w:t xml:space="preserve"> et al. </w:t>
       </w:r>
       <w:r>
@@ -8011,7 +7746,19 @@
           <w:bCs/>
           <w:lang w:val="en-US"/>
         </w:rPr>
-        <w:t>Unity: A General Platform for Intelligent Agents</w:t>
+        <w:t>Unity</w:t>
+      </w:r>
+      <w:r>
+        <w:rPr>
+          <w:lang w:val="en-US"/>
+        </w:rPr>
+        <w:t xml:space="preserve">: </w:t>
+      </w:r>
+      <w:r>
+        <w:rPr>
+          <w:lang w:val="en-US"/>
+        </w:rPr>
+        <w:t>A General Platform for Intelligent Agents</w:t>
       </w:r>
       <w:r>
         <w:rPr>
@@ -8041,7 +7788,20 @@
           <w:b/>
           <w:bCs/>
         </w:rPr>
-        <w:t>Aquário Virtual: Simulador De Ecossistema</w:t>
+        <w:t>Aquário Virtual</w:t>
+      </w:r>
+      <w:r>
+        <w:t>:</w:t>
+      </w:r>
+      <w:r>
+        <w:rPr>
+          <w:b/>
+          <w:bCs/>
+        </w:rPr>
+        <w:t xml:space="preserve"> </w:t>
+      </w:r>
+      <w:r>
+        <w:t>Simulador De Ecossistema</w:t>
       </w:r>
       <w:r>
         <w:t>. 2019</w:t>
@@ -8159,13 +7919,8 @@
         </w:rPr>
         <w:t xml:space="preserve">. </w:t>
       </w:r>
-      <w:proofErr w:type="spellStart"/>
-      <w:r>
-        <w:t>Tokyo</w:t>
-      </w:r>
-      <w:proofErr w:type="spellEnd"/>
-      <w:r>
-        <w:t>: Springer, 1990.</w:t>
+      <w:r>
+        <w:t>Tokyo: Springer, 1990.</w:t>
       </w:r>
     </w:p>
     <w:p>
@@ -8199,7 +7954,10 @@
           <w:b/>
           <w:bCs/>
         </w:rPr>
-        <w:t xml:space="preserve"> – aquário virtual: </w:t>
+        <w:t xml:space="preserve"> – aquário virtual</w:t>
+      </w:r>
+      <w:r>
+        <w:t xml:space="preserve">: </w:t>
       </w:r>
       <w:r>
         <w:t>simulador de</w:t>
@@ -8220,7 +7978,13 @@
         <w:t>.</w:t>
       </w:r>
       <w:r>
-        <w:t xml:space="preserve"> 2015. Trabalho de Conclusão de Curso (Bacharelado em Ciência da Computação) - Centro de Ciências Exatas e Naturais, Universidade Regional de Blumenau, Blumenau. 2015.</w:t>
+        <w:t xml:space="preserve"> </w:t>
+      </w:r>
+      <w:r>
+        <w:t xml:space="preserve">113 f. </w:t>
+      </w:r>
+      <w:r>
+        <w:t>2015. Trabalho de Conclusão de Curso (Bacharelado em Ciência da Computação) - Centro de Ciências Exatas e Naturais, Universidade Regional de Blumenau, Blumenau. 2015.</w:t>
       </w:r>
     </w:p>
     <w:p>
@@ -8236,110 +8000,127 @@
       <w:r>
         <w:t xml:space="preserve">. </w:t>
       </w:r>
-      <w:proofErr w:type="spellStart"/>
       <w:r>
         <w:rPr>
           <w:b/>
           <w:bCs/>
         </w:rPr>
-        <w:t>Behavioral</w:t>
-      </w:r>
-      <w:proofErr w:type="spellEnd"/>
+        <w:t>Behavioral animation</w:t>
+      </w:r>
+      <w:r>
+        <w:t xml:space="preserve">. </w:t>
+      </w:r>
+      <w:r>
+        <w:t>[S.l.]</w:t>
+      </w:r>
+      <w:r>
+        <w:t>, [</w:t>
+      </w:r>
+      <w:r>
+        <w:t>1997</w:t>
+      </w:r>
+      <w:r>
+        <w:t>]</w:t>
+      </w:r>
+      <w:r>
+        <w:t xml:space="preserve">. </w:t>
+      </w:r>
+      <w:r>
+        <w:t xml:space="preserve">Disponível em: </w:t>
+      </w:r>
+      <w:r>
+        <w:t>http://www.red3d.com/cwr/behave.html</w:t>
+      </w:r>
+      <w:r>
+        <w:t xml:space="preserve">/. </w:t>
+      </w:r>
+      <w:r>
+        <w:t xml:space="preserve">Acesso em: 2 </w:t>
+      </w:r>
+      <w:r>
+        <w:t>dez</w:t>
+      </w:r>
+      <w:r>
+        <w:t xml:space="preserve">. </w:t>
+      </w:r>
+      <w:r>
+        <w:t>2021</w:t>
+      </w:r>
+      <w:r>
+        <w:t>.</w:t>
+      </w:r>
+    </w:p>
+    <w:p>
+      <w:pPr>
+        <w:pStyle w:val="TF-REFERNCIASITEM"/>
+      </w:pPr>
+      <w:r>
+        <w:t xml:space="preserve">RUSSEL, </w:t>
+      </w:r>
+      <w:r>
+        <w:t>S.</w:t>
+      </w:r>
+      <w:r>
+        <w:t xml:space="preserve">; NORVIG, </w:t>
+      </w:r>
+      <w:r>
+        <w:t>P.</w:t>
+      </w:r>
+      <w:r>
+        <w:t xml:space="preserve"> </w:t>
+      </w:r>
       <w:r>
         <w:rPr>
           <w:b/>
           <w:bCs/>
         </w:rPr>
-        <w:t xml:space="preserve"> </w:t>
-      </w:r>
-      <w:proofErr w:type="spellStart"/>
+        <w:t>Inteligência artificial</w:t>
+      </w:r>
+      <w:r>
+        <w:t>. Rio de Janeiro: GEN LTC, 2013. 1 recurso online.</w:t>
+      </w:r>
+    </w:p>
+    <w:p>
+      <w:pPr>
+        <w:pStyle w:val="TF-REFERNCIASITEM"/>
+      </w:pPr>
+      <w:r>
+        <w:t xml:space="preserve">SILVA, </w:t>
+      </w:r>
+      <w:r>
+        <w:t>M.</w:t>
+      </w:r>
+      <w:r>
+        <w:t xml:space="preserve"> W. da. </w:t>
+      </w:r>
       <w:r>
         <w:rPr>
           <w:b/>
           <w:bCs/>
         </w:rPr>
-        <w:t>animation</w:t>
-      </w:r>
-      <w:proofErr w:type="spellEnd"/>
-      <w:r>
-        <w:t xml:space="preserve">. </w:t>
-      </w:r>
-      <w:r>
-        <w:t>[</w:t>
-      </w:r>
-      <w:proofErr w:type="spellStart"/>
-      <w:r>
-        <w:t>S.l</w:t>
-      </w:r>
-      <w:proofErr w:type="spellEnd"/>
-      <w:r>
-        <w:t>.]</w:t>
-      </w:r>
-      <w:r>
-        <w:t>, [</w:t>
-      </w:r>
-      <w:r>
-        <w:t>1997</w:t>
-      </w:r>
-      <w:r>
-        <w:t>]</w:t>
-      </w:r>
-      <w:r>
-        <w:t xml:space="preserve">. </w:t>
-      </w:r>
-      <w:r>
-        <w:t xml:space="preserve">Disponível em: </w:t>
-      </w:r>
-      <w:r>
-        <w:t>http://www.red3d.com/cwr/behave.html</w:t>
-      </w:r>
-      <w:r>
-        <w:t xml:space="preserve">/. </w:t>
-      </w:r>
-      <w:r>
-        <w:t xml:space="preserve">Acesso em: 2 </w:t>
-      </w:r>
-      <w:r>
-        <w:t>dez</w:t>
-      </w:r>
-      <w:r>
-        <w:t xml:space="preserve">. </w:t>
-      </w:r>
-      <w:r>
-        <w:t>2021</w:t>
-      </w:r>
-      <w:r>
-        <w:t>.</w:t>
-      </w:r>
-    </w:p>
-    <w:p>
-      <w:pPr>
-        <w:pStyle w:val="TF-REFERNCIASITEM"/>
-      </w:pPr>
-      <w:r>
-        <w:t xml:space="preserve">RUSSEL, </w:t>
-      </w:r>
-      <w:r>
-        <w:t>S.</w:t>
-      </w:r>
-      <w:r>
-        <w:t xml:space="preserve">; NORVIG, </w:t>
-      </w:r>
-      <w:r>
-        <w:t>P.</w:t>
-      </w:r>
-      <w:r>
-        <w:t xml:space="preserve"> </w:t>
+        <w:t>Aquário virtual</w:t>
+      </w:r>
+      <w:r>
+        <w:t>:</w:t>
       </w:r>
       <w:r>
         <w:rPr>
           <w:b/>
           <w:bCs/>
         </w:rPr>
-        <w:t>Inteligência artificial</w:t>
-      </w:r>
-      <w:r>
-        <w:t>. Rio de Janeiro: GEN LTC, 2013. 1 recurso online.</w:t>
+        <w:t xml:space="preserve"> </w:t>
+      </w:r>
+      <w:r>
+        <w:t>multiplayer e realidade virtual</w:t>
+      </w:r>
+      <w:r>
+        <w:t>. 2020.</w:t>
+      </w:r>
+      <w:r>
+        <w:t xml:space="preserve"> 14 f.</w:t>
+      </w:r>
+      <w:r>
+        <w:t xml:space="preserve"> Trabalho de Conclusão de Curso (Bacharelado em Ciência da Computação) - Centro de Ciências Exatas e Naturais, Universidade Regional de Blumenau, Blumenau. 2020.</w:t>
       </w:r>
     </w:p>
     <w:p>
@@ -8347,29 +8128,35 @@
         <w:pStyle w:val="TF-REFERNCIASITEM"/>
       </w:pPr>
       <w:r>
-        <w:t xml:space="preserve">SILVA, </w:t>
-      </w:r>
-      <w:r>
-        <w:t>M.</w:t>
-      </w:r>
-      <w:r>
-        <w:t xml:space="preserve"> W. da. </w:t>
+        <w:t xml:space="preserve">STEIN, </w:t>
+      </w:r>
+      <w:r>
+        <w:t>R.</w:t>
+      </w:r>
+      <w:r>
+        <w:t xml:space="preserve"> T. </w:t>
       </w:r>
       <w:r>
         <w:rPr>
           <w:b/>
           <w:bCs/>
         </w:rPr>
-        <w:t>Aquário virtual: multiplayer e realidade virtual</w:t>
-      </w:r>
-      <w:r>
-        <w:t>. 2020.</w:t>
-      </w:r>
-      <w:r>
-        <w:t xml:space="preserve"> 14 f.</w:t>
-      </w:r>
-      <w:r>
-        <w:t xml:space="preserve"> Trabalho de Conclusão de Curso (Bacharelado em Ciência da Computação) - Centro de Ciências Exatas e Naturais, Universidade Regional de Blumenau, Blumenau. 2020.</w:t>
+        <w:t>Ecologia geral</w:t>
+      </w:r>
+      <w:r>
+        <w:t>.</w:t>
+      </w:r>
+      <w:r>
+        <w:t xml:space="preserve"> </w:t>
+      </w:r>
+      <w:r>
+        <w:t>Porto Alegre</w:t>
+      </w:r>
+      <w:r>
+        <w:t>:</w:t>
+      </w:r>
+      <w:r>
+        <w:t xml:space="preserve"> Grupo A, 2018. E-book.</w:t>
       </w:r>
     </w:p>
     <w:p>
@@ -8377,137 +8164,190 @@
         <w:pStyle w:val="TF-REFERNCIASITEM"/>
       </w:pPr>
       <w:r>
-        <w:t xml:space="preserve">STEIN, </w:t>
-      </w:r>
-      <w:r>
-        <w:t>R.</w:t>
-      </w:r>
-      <w:r>
-        <w:t xml:space="preserve"> T. </w:t>
+        <w:t xml:space="preserve">TOEBE, J. </w:t>
       </w:r>
       <w:r>
         <w:rPr>
           <w:b/>
           <w:bCs/>
         </w:rPr>
-        <w:t>Ecologia geral</w:t>
-      </w:r>
-      <w:r>
+        <w:t>Um Modelo Baseado em Agentes para o Ciclo de Vida de Afídeos: aplicação na interação afídeo-planta-vírus</w:t>
+      </w:r>
+      <w:r>
+        <w:t xml:space="preserve">. 2014. </w:t>
+      </w:r>
+      <w:r>
+        <w:t xml:space="preserve">167 f. </w:t>
+      </w:r>
+      <w:r>
+        <w:t>Tese (Doutorado em Agronomia)</w:t>
+      </w:r>
+      <w:r>
+        <w:t xml:space="preserve"> – Faculdade de Agronomia e Medicina Veterinária</w:t>
+      </w:r>
+      <w:r>
+        <w:t xml:space="preserve"> - Universidade de Passo Fundo, Passo Fundo, RS, Brasil. </w:t>
+      </w:r>
+      <w:r>
+        <w:t>2014.</w:t>
+      </w:r>
+    </w:p>
+    <w:bookmarkEnd w:id="59"/>
+    <w:bookmarkEnd w:id="60"/>
+    <w:bookmarkEnd w:id="61"/>
+    <w:p>
+      <w:pPr>
+        <w:pStyle w:val="TF-REFERNCIASITEM"/>
+        <w:rPr>
+          <w:lang w:val="en-US"/>
+        </w:rPr>
+      </w:pPr>
+      <w:r>
+        <w:rPr>
+          <w:lang w:val="en-US"/>
+        </w:rPr>
+        <w:t xml:space="preserve">YU, </w:t>
+      </w:r>
+      <w:r>
+        <w:rPr>
+          <w:lang w:val="en-US"/>
+        </w:rPr>
+        <w:t>Q</w:t>
+      </w:r>
+      <w:r>
+        <w:rPr>
+          <w:lang w:val="en-US"/>
+        </w:rPr>
+        <w:t xml:space="preserve">. </w:t>
+      </w:r>
+      <w:r>
+        <w:rPr>
+          <w:lang w:val="en-US"/>
+        </w:rPr>
+        <w:t>A Decision Network Framework for the Behavioral Animation of Virtual Humans</w:t>
+      </w:r>
+      <w:r>
+        <w:rPr>
+          <w:lang w:val="en-US"/>
+        </w:rPr>
+        <w:t xml:space="preserve">. </w:t>
+      </w:r>
+      <w:r>
+        <w:rPr>
+          <w:lang w:val="en-US"/>
+        </w:rPr>
+        <w:t xml:space="preserve">In: </w:t>
+      </w:r>
+      <w:r>
+        <w:rPr>
+          <w:lang w:val="en-US"/>
+        </w:rPr>
+        <w:t>The ACM SIGGRAPH / Eurographics Symposium on Computer Animation</w:t>
+      </w:r>
+      <w:r>
+        <w:rPr>
+          <w:lang w:val="en-US"/>
+        </w:rPr>
+        <w:t xml:space="preserve">, </w:t>
+      </w:r>
+      <w:r>
+        <w:rPr>
+          <w:lang w:val="en-US"/>
+        </w:rPr>
+        <w:t>7</w:t>
+      </w:r>
+      <w:r>
+        <w:rPr>
+          <w:lang w:val="en-US"/>
+        </w:rPr>
+        <w:t xml:space="preserve">, </w:t>
+      </w:r>
+      <w:r>
+        <w:rPr>
+          <w:lang w:val="en-US"/>
+        </w:rPr>
+        <w:t>2007</w:t>
+      </w:r>
+      <w:r>
+        <w:rPr>
+          <w:lang w:val="en-US"/>
+        </w:rPr>
+        <w:t xml:space="preserve">, </w:t>
+      </w:r>
+      <w:r>
+        <w:rPr>
+          <w:lang w:val="en-US"/>
+        </w:rPr>
+        <w:t>San Diego</w:t>
+      </w:r>
+      <w:r>
+        <w:rPr>
+          <w:lang w:val="en-US"/>
+        </w:rPr>
+        <w:t xml:space="preserve">. </w:t>
+      </w:r>
+      <w:r>
+        <w:rPr>
+          <w:b/>
+          <w:lang w:val="en-US"/>
+        </w:rPr>
+        <w:t>Proceedings…</w:t>
+      </w:r>
+      <w:r>
+        <w:rPr>
+          <w:lang w:val="en-US"/>
+        </w:rPr>
+        <w:t xml:space="preserve"> </w:t>
+      </w:r>
+      <w:r>
+        <w:rPr>
+          <w:lang w:val="en-US"/>
+        </w:rPr>
+        <w:t>Goslan</w:t>
+      </w:r>
+      <w:r>
+        <w:rPr>
+          <w:lang w:val="en-US"/>
+        </w:rPr>
+        <w:t xml:space="preserve">: </w:t>
+      </w:r>
+      <w:r>
+        <w:rPr>
+          <w:lang w:val="en-US"/>
+        </w:rPr>
+        <w:tab/>
+        <w:t>Eurographics Association</w:t>
+      </w:r>
+      <w:r>
+        <w:rPr>
+          <w:lang w:val="en-US"/>
+        </w:rPr>
+        <w:t xml:space="preserve">, </w:t>
+      </w:r>
+      <w:r>
+        <w:rPr>
+          <w:lang w:val="en-US"/>
+        </w:rPr>
+        <w:t>2007</w:t>
+      </w:r>
+      <w:r>
+        <w:rPr>
+          <w:lang w:val="en-US"/>
+        </w:rPr>
+        <w:t xml:space="preserve">. p. </w:t>
+      </w:r>
+      <w:r>
+        <w:rPr>
+          <w:lang w:val="en-US"/>
+        </w:rPr>
+        <w:t>119-128</w:t>
+      </w:r>
+      <w:r>
+        <w:rPr>
+          <w:lang w:val="en-US"/>
+        </w:rPr>
         <w:t>.</w:t>
       </w:r>
-      <w:r>
-        <w:t xml:space="preserve"> </w:t>
-      </w:r>
-      <w:r>
-        <w:t>Porto Alegre</w:t>
-      </w:r>
-      <w:r>
-        <w:t>:</w:t>
-      </w:r>
-      <w:r>
-        <w:t xml:space="preserve"> Grupo A, 20/2018. E-book.</w:t>
-      </w:r>
-    </w:p>
-    <w:p>
-      <w:pPr>
-        <w:pStyle w:val="TF-REFERNCIASITEM"/>
-        <w:rPr>
-          <w:lang w:val="en-US"/>
-        </w:rPr>
-      </w:pPr>
-      <w:r>
-        <w:t xml:space="preserve">TOEBE, J. </w:t>
-      </w:r>
-      <w:r>
-        <w:rPr>
-          <w:b/>
-          <w:bCs/>
-        </w:rPr>
-        <w:t>Um Modelo Baseado em Agentes para o Ciclo de Vida de Afídeos: aplicação na interação afídeo-planta-vírus</w:t>
-      </w:r>
-      <w:r>
-        <w:t xml:space="preserve">. 2014. </w:t>
-      </w:r>
-      <w:r>
-        <w:t xml:space="preserve">167 f. </w:t>
-      </w:r>
-      <w:r>
-        <w:t xml:space="preserve">Tese (Doutorado em Agronomia) - Universidade de Passo Fundo, Passo Fundo, RS, Brasil. </w:t>
-      </w:r>
-      <w:r>
-        <w:rPr>
-          <w:lang w:val="en-US"/>
-        </w:rPr>
-        <w:t>2014.</w:t>
-      </w:r>
-    </w:p>
-    <w:p>
-      <w:pPr>
-        <w:pStyle w:val="TF-REFERNCIASITEM"/>
-      </w:pPr>
-      <w:r>
-        <w:rPr>
-          <w:lang w:val="en-US"/>
-        </w:rPr>
-        <w:t xml:space="preserve">YU, </w:t>
-      </w:r>
-      <w:r>
-        <w:rPr>
-          <w:lang w:val="en-US"/>
-        </w:rPr>
-        <w:t>Q</w:t>
-      </w:r>
-      <w:r>
-        <w:rPr>
-          <w:lang w:val="en-US"/>
-        </w:rPr>
-        <w:t xml:space="preserve">. </w:t>
-      </w:r>
-      <w:r>
-        <w:rPr>
-          <w:b/>
-          <w:bCs/>
-          <w:lang w:val="en-US"/>
-        </w:rPr>
-        <w:t>A Decision Network Framework for the Behavioral Animation of Virtual Humans</w:t>
-      </w:r>
-      <w:r>
-        <w:rPr>
-          <w:lang w:val="en-US"/>
-        </w:rPr>
-        <w:t xml:space="preserve">. </w:t>
-      </w:r>
-      <w:r>
-        <w:t>2007.</w:t>
-      </w:r>
-      <w:r>
-        <w:t xml:space="preserve"> 10 f.</w:t>
-      </w:r>
-      <w:r>
-        <w:t xml:space="preserve"> </w:t>
-      </w:r>
-      <w:r>
-        <w:t xml:space="preserve">Tese (Doutorado em Filosofia) - </w:t>
-      </w:r>
-      <w:proofErr w:type="spellStart"/>
-      <w:r>
-        <w:t>University</w:t>
-      </w:r>
-      <w:proofErr w:type="spellEnd"/>
-      <w:r>
-        <w:t xml:space="preserve"> </w:t>
-      </w:r>
-      <w:proofErr w:type="spellStart"/>
-      <w:r>
-        <w:t>of</w:t>
-      </w:r>
-      <w:proofErr w:type="spellEnd"/>
-      <w:r>
-        <w:t xml:space="preserve"> Toronto, Toronto. 2007.</w:t>
-      </w:r>
-      <w:bookmarkEnd w:id="58"/>
-      <w:bookmarkEnd w:id="59"/>
-      <w:bookmarkEnd w:id="60"/>
     </w:p>
     <w:sectPr>
       <w:footerReference w:type="default" r:id="rId25"/>
@@ -10021,7 +9861,6 @@
   <w:style w:type="character" w:default="1" w:styleId="Fontepargpadro">
     <w:name w:val="Default Paragraph Font"/>
     <w:uiPriority w:val="1"/>
-    <w:semiHidden/>
     <w:unhideWhenUsed/>
   </w:style>
   <w:style w:type="table" w:default="1" w:styleId="Tabelanormal">
@@ -11056,15 +10895,6 @@
 </file>
 
 <file path=customXml/item1.xml><?xml version="1.0" encoding="utf-8"?>
-<?mso-contentType ?>
-<FormTemplates xmlns="http://schemas.microsoft.com/sharepoint/v3/contenttype/forms">
-  <Display>DocumentLibraryForm</Display>
-  <Edit>DocumentLibraryForm</Edit>
-  <New>DocumentLibraryForm</New>
-</FormTemplates>
-</file>
-
-<file path=customXml/item2.xml><?xml version="1.0" encoding="utf-8"?>
 <ct:contentTypeSchema xmlns:ct="http://schemas.microsoft.com/office/2006/metadata/contentType" xmlns:ma="http://schemas.microsoft.com/office/2006/metadata/properties/metaAttributes" ct:_="" ma:_="" ma:contentTypeName="Documento" ma:contentTypeID="0x010100F13453D0801D5E45B1745A09551F1C32" ma:contentTypeVersion="28" ma:contentTypeDescription="Crie um novo documento." ma:contentTypeScope="" ma:versionID="fa9ef3803bb4ef638f344296fd7d9170">
   <xsd:schema xmlns:xsd="http://www.w3.org/2001/XMLSchema" xmlns:xs="http://www.w3.org/2001/XMLSchema" xmlns:p="http://schemas.microsoft.com/office/2006/metadata/properties" xmlns:ns3="f8440490-6d1a-488a-8abf-48b89d0123a0" xmlns:ns4="22206413-f776-4b11-bcb2-0b935dc83731" targetNamespace="http://schemas.microsoft.com/office/2006/metadata/properties" ma:root="true" ma:fieldsID="5a7e583b53460e8ff4480ccd12c418cb" ns3:_="" ns4:_="">
     <xsd:import namespace="f8440490-6d1a-488a-8abf-48b89d0123a0"/>
@@ -11439,7 +11269,20 @@
 </ct:contentTypeSchema>
 </file>
 
+<file path=customXml/item2.xml><?xml version="1.0" encoding="utf-8"?>
+<?mso-contentType ?>
+<FormTemplates xmlns="http://schemas.microsoft.com/sharepoint/v3/contenttype/forms">
+  <Display>DocumentLibraryForm</Display>
+  <Edit>DocumentLibraryForm</Edit>
+  <New>DocumentLibraryForm</New>
+</FormTemplates>
+</file>
+
 <file path=customXml/item3.xml><?xml version="1.0" encoding="utf-8"?>
+<b:Sources xmlns:b="http://schemas.openxmlformats.org/officeDocument/2006/bibliography" xmlns="http://schemas.openxmlformats.org/officeDocument/2006/bibliography" SelectedStyle="" StyleName=""/>
+</file>
+
+<file path=customXml/item4.xml><?xml version="1.0" encoding="utf-8"?>
 <p:properties xmlns:p="http://schemas.microsoft.com/office/2006/metadata/properties" xmlns:xsi="http://www.w3.org/2001/XMLSchema-instance" xmlns:pc="http://schemas.microsoft.com/office/infopath/2007/PartnerControls">
   <documentManagement>
     <Has_Teacher_Only_SectionGroup xmlns="f8440490-6d1a-488a-8abf-48b89d0123a0" xsi:nil="true"/>
@@ -11487,19 +11330,7 @@
 </p:properties>
 </file>
 
-<file path=customXml/item4.xml><?xml version="1.0" encoding="utf-8"?>
-<b:Sources xmlns:b="http://schemas.openxmlformats.org/officeDocument/2006/bibliography" xmlns="http://schemas.openxmlformats.org/officeDocument/2006/bibliography" SelectedStyle="" StyleName=""/>
-</file>
-
 <file path=customXml/itemProps1.xml><?xml version="1.0" encoding="utf-8"?>
-<ds:datastoreItem xmlns:ds="http://schemas.openxmlformats.org/officeDocument/2006/customXml" ds:itemID="{2B827772-E1CC-4349-9FCB-FE8674A2EA98}">
-  <ds:schemaRefs>
-    <ds:schemaRef ds:uri="http://schemas.microsoft.com/sharepoint/v3/contenttype/forms"/>
-  </ds:schemaRefs>
-</ds:datastoreItem>
-</file>
-
-<file path=customXml/itemProps2.xml><?xml version="1.0" encoding="utf-8"?>
 <ds:datastoreItem xmlns:ds="http://schemas.openxmlformats.org/officeDocument/2006/customXml" ds:itemID="{5AB50341-27D8-4A77-A704-8A35390CE9B7}">
   <ds:schemaRefs>
     <ds:schemaRef ds:uri="http://schemas.microsoft.com/office/2006/metadata/contentType"/>
@@ -11518,7 +11349,23 @@
 </ds:datastoreItem>
 </file>
 
+<file path=customXml/itemProps2.xml><?xml version="1.0" encoding="utf-8"?>
+<ds:datastoreItem xmlns:ds="http://schemas.openxmlformats.org/officeDocument/2006/customXml" ds:itemID="{2B827772-E1CC-4349-9FCB-FE8674A2EA98}">
+  <ds:schemaRefs>
+    <ds:schemaRef ds:uri="http://schemas.microsoft.com/sharepoint/v3/contenttype/forms"/>
+  </ds:schemaRefs>
+</ds:datastoreItem>
+</file>
+
 <file path=customXml/itemProps3.xml><?xml version="1.0" encoding="utf-8"?>
+<ds:datastoreItem xmlns:ds="http://schemas.openxmlformats.org/officeDocument/2006/customXml" ds:itemID="{5826A76A-EF47-467B-A493-16F282D8CE96}">
+  <ds:schemaRefs>
+    <ds:schemaRef ds:uri="http://schemas.openxmlformats.org/officeDocument/2006/bibliography"/>
+  </ds:schemaRefs>
+</ds:datastoreItem>
+</file>
+
+<file path=customXml/itemProps4.xml><?xml version="1.0" encoding="utf-8"?>
 <ds:datastoreItem xmlns:ds="http://schemas.openxmlformats.org/officeDocument/2006/customXml" ds:itemID="{8DA352C3-1804-4B1A-A44A-0C8F651EBE51}">
   <ds:schemaRefs>
     <ds:schemaRef ds:uri="http://schemas.microsoft.com/office/2006/metadata/properties"/>
@@ -11526,12 +11373,4 @@
     <ds:schemaRef ds:uri="f8440490-6d1a-488a-8abf-48b89d0123a0"/>
   </ds:schemaRefs>
 </ds:datastoreItem>
-</file>
-
-<file path=customXml/itemProps4.xml><?xml version="1.0" encoding="utf-8"?>
-<ds:datastoreItem xmlns:ds="http://schemas.openxmlformats.org/officeDocument/2006/customXml" ds:itemID="{5826A76A-EF47-467B-A493-16F282D8CE96}">
-  <ds:schemaRefs>
-    <ds:schemaRef ds:uri="http://schemas.openxmlformats.org/officeDocument/2006/bibliography"/>
-  </ds:schemaRefs>
-</ds:datastoreItem>
 </file>
</xml_diff>

<commit_message>
Correções do artigo e diagramas
</commit_message>
<xml_diff>
--- a/tcc_bcc_2021_2_carmachado_CarlosEduardoMachado-VF.docx
+++ b/tcc_bcc_2021_2_carmachado_CarlosEduardoMachado-VF.docx
@@ -114,7 +114,39 @@
         <w:t xml:space="preserve"> </w:t>
       </w:r>
       <w:r>
-        <w:t>Este artigo apresenta o desenvolvimento de uma extensão de um simulador de aquário virtual através da adição de um ciclo reprodutivo ovíparo aos peixes e o treinamento utilizando aprendizagem de máquina. Para o desenvolvimento do trabalho, foi utilizado o motor gráfico Unity em conjunto com a biblioteca responsável pela aprendizagem de máquina Unity Machine Learning Agents. Os objetivos foram alcançados, porém a movimentação gerada pela aprendizagem de máquina se torna repetitiva, pois a Unity Machine Learning Agents busca recompensas com o máximo de eficiência.</w:t>
+        <w:t xml:space="preserve">Este artigo apresenta o desenvolvimento de uma extensão de um simulador de aquário virtual através da adição de um ciclo reprodutivo ovíparo aos peixes e o treinamento utilizando aprendizagem de máquina. Para o desenvolvimento do trabalho, foi utilizado o motor gráfico Unity em conjunto com a biblioteca responsável pela aprendizagem de máquina Unity </w:t>
+      </w:r>
+      <w:proofErr w:type="spellStart"/>
+      <w:r>
+        <w:t>Machine</w:t>
+      </w:r>
+      <w:proofErr w:type="spellEnd"/>
+      <w:r>
+        <w:t xml:space="preserve"> Learning </w:t>
+      </w:r>
+      <w:proofErr w:type="spellStart"/>
+      <w:r>
+        <w:t>Agents</w:t>
+      </w:r>
+      <w:proofErr w:type="spellEnd"/>
+      <w:r>
+        <w:t xml:space="preserve">. Os objetivos foram alcançados, porém a movimentação gerada pela aprendizagem de máquina se torna repetitiva, pois a Unity </w:t>
+      </w:r>
+      <w:proofErr w:type="spellStart"/>
+      <w:r>
+        <w:t>Machine</w:t>
+      </w:r>
+      <w:proofErr w:type="spellEnd"/>
+      <w:r>
+        <w:t xml:space="preserve"> Learning </w:t>
+      </w:r>
+      <w:proofErr w:type="spellStart"/>
+      <w:r>
+        <w:t>Agents</w:t>
+      </w:r>
+      <w:proofErr w:type="spellEnd"/>
+      <w:r>
+        <w:t xml:space="preserve"> busca recompensas com o máximo de eficiência.</w:t>
       </w:r>
       <w:r>
         <w:t xml:space="preserve"> </w:t>
@@ -253,8 +285,13 @@
       <w:pPr>
         <w:pStyle w:val="TF-TEXTO"/>
       </w:pPr>
-      <w:r>
-        <w:t>Losada (2019) desenvolveu um aquário virtual capaz de simular o comportamento de peixes utilizando o recurso de Interface de Usuário Tangível (IUT). A IUT possibilitou que sensores externos alterassem fatores internos, como a temperatura, a luminosidade e alimentação dos peixes. Dessa forma, conforme os sensores externos são alterados os peixes são afetados, podendo morrer dependendo das condições do aquário.</w:t>
+      <w:proofErr w:type="spellStart"/>
+      <w:r>
+        <w:t>Losada</w:t>
+      </w:r>
+      <w:proofErr w:type="spellEnd"/>
+      <w:r>
+        <w:t xml:space="preserve"> (2019) desenvolveu um aquário virtual capaz de simular o comportamento de peixes utilizando o recurso de Interface de Usuário Tangível (IUT). A IUT possibilitou que sensores externos alterassem fatores internos, como a temperatura, a luminosidade e alimentação dos peixes. Dessa forma, conforme os sensores externos são alterados os peixes são afetados, podendo morrer dependendo das condições do aquário.</w:t>
       </w:r>
     </w:p>
     <w:p>
@@ -274,7 +311,15 @@
         <w:t xml:space="preserve"> desenvolveu</w:t>
       </w:r>
       <w:r>
-        <w:t xml:space="preserve"> um ciclo reprodutivo virtual capaz de passar por todas as etapas de vida dos peixes, desde a desova até a morte natural do peixe e a adição desse ciclo ao trabalho desenvolvido por Losada (2019) para auxiliar professores no ensino do ciclo de vida marinho.</w:t>
+        <w:t xml:space="preserve"> um ciclo reprodutivo virtual capaz de passar por todas as etapas de vida dos peixes, desde a desova até a morte natural do peixe e a adição desse ciclo ao trabalho desenvolvido por </w:t>
+      </w:r>
+      <w:proofErr w:type="spellStart"/>
+      <w:r>
+        <w:t>Losada</w:t>
+      </w:r>
+      <w:proofErr w:type="spellEnd"/>
+      <w:r>
+        <w:t xml:space="preserve"> (2019) para auxiliar professores no ensino do ciclo de vida marinho.</w:t>
       </w:r>
     </w:p>
     <w:p>
@@ -318,7 +363,23 @@
         <w:t>sub</w:t>
       </w:r>
       <w:r>
-        <w:t>seção 2.2 é apresentado o conceito de animação comportamental. Por fim, na seção 2.3 explica sobre a biblioteca Unity Machine Learning Agents.</w:t>
+        <w:t xml:space="preserve">seção 2.2 é apresentado o conceito de animação comportamental. Por fim, na seção 2.3 explica sobre a biblioteca Unity </w:t>
+      </w:r>
+      <w:proofErr w:type="spellStart"/>
+      <w:r>
+        <w:t>Machine</w:t>
+      </w:r>
+      <w:proofErr w:type="spellEnd"/>
+      <w:r>
+        <w:t xml:space="preserve"> Learning </w:t>
+      </w:r>
+      <w:proofErr w:type="spellStart"/>
+      <w:r>
+        <w:t>Agents</w:t>
+      </w:r>
+      <w:proofErr w:type="spellEnd"/>
+      <w:r>
+        <w:t>.</w:t>
       </w:r>
     </w:p>
     <w:p>
@@ -373,7 +434,15 @@
       </w:pPr>
       <w:r>
         <w:lastRenderedPageBreak/>
-        <w:t>De acordo com Bonecker (2014)</w:t>
+        <w:t xml:space="preserve">De acordo com </w:t>
+      </w:r>
+      <w:proofErr w:type="spellStart"/>
+      <w:r>
+        <w:t>Bonecker</w:t>
+      </w:r>
+      <w:proofErr w:type="spellEnd"/>
+      <w:r>
+        <w:t xml:space="preserve"> (2014)</w:t>
       </w:r>
       <w:r>
         <w:t>,</w:t>
@@ -428,7 +497,15 @@
         <w:pStyle w:val="TF-TEXTO"/>
       </w:pPr>
       <w:r>
-        <w:t>Segundo Piske (2015)</w:t>
+        <w:t xml:space="preserve">Segundo </w:t>
+      </w:r>
+      <w:proofErr w:type="spellStart"/>
+      <w:r>
+        <w:t>Piske</w:t>
+      </w:r>
+      <w:proofErr w:type="spellEnd"/>
+      <w:r>
+        <w:t xml:space="preserve"> (2015)</w:t>
       </w:r>
       <w:r>
         <w:t>,</w:t>
@@ -440,7 +517,13 @@
         <w:t>,</w:t>
       </w:r>
       <w:r>
-        <w:t xml:space="preserve"> a percepção corresponde às entradas perceptíveis pelo agente através de sensores. O segundo conceito é o de raciocínio, que é a capacidade de decidir a ação a ser tomada baseado no conhecimento prévio do agente. Por fim o conceito da ação que trata de um comportamento de resposta a percepção através dos </w:t>
+        <w:t xml:space="preserve"> a percepção corresponde às entradas perceptíveis pelo agente através de sensores. O segundo conceito é o de raciocínio, que é a capacidade de decidir a ação a ser tomada baseado no conhecimento prévio do agente. Por fim o conceito da ação que trata de um comportamento de resposta </w:t>
+      </w:r>
+      <w:r>
+        <w:t>à</w:t>
+      </w:r>
+      <w:r>
+        <w:t xml:space="preserve"> percepção através dos </w:t>
       </w:r>
       <w:r>
         <w:t>atuadores</w:t>
@@ -558,13 +641,61 @@
         <w:t>,</w:t>
       </w:r>
       <w:r>
-        <w:t xml:space="preserve"> o Unity Machine Learning Agents Toolkit, abreviado como Unity ML-Agents é um projeto de código aberto onde desenvolvedores podem criar simulações utilizando o Unity e interagir com elas através de uma Application Programming Interface (API) em Python. Segundo Juliani (2018)</w:t>
+        <w:t xml:space="preserve"> o Unity </w:t>
+      </w:r>
+      <w:proofErr w:type="spellStart"/>
+      <w:r>
+        <w:t>Machine</w:t>
+      </w:r>
+      <w:proofErr w:type="spellEnd"/>
+      <w:r>
+        <w:t xml:space="preserve"> Learning </w:t>
+      </w:r>
+      <w:proofErr w:type="spellStart"/>
+      <w:r>
+        <w:t>Agents</w:t>
+      </w:r>
+      <w:proofErr w:type="spellEnd"/>
+      <w:r>
+        <w:t xml:space="preserve"> Toolkit, abreviado como Unity ML-</w:t>
+      </w:r>
+      <w:proofErr w:type="spellStart"/>
+      <w:r>
+        <w:t>Agents</w:t>
+      </w:r>
+      <w:proofErr w:type="spellEnd"/>
+      <w:r>
+        <w:t xml:space="preserve"> é um projeto de código aberto onde desenvolvedores podem criar simulações utilizando o Unity e interagir com elas através de uma </w:t>
+      </w:r>
+      <w:proofErr w:type="spellStart"/>
+      <w:r>
+        <w:t>Application</w:t>
+      </w:r>
+      <w:proofErr w:type="spellEnd"/>
+      <w:r>
+        <w:t xml:space="preserve"> </w:t>
+      </w:r>
+      <w:proofErr w:type="spellStart"/>
+      <w:r>
+        <w:t>Programming</w:t>
+      </w:r>
+      <w:proofErr w:type="spellEnd"/>
+      <w:r>
+        <w:t xml:space="preserve"> Interface (API) em Python. Segundo Juliani (2018)</w:t>
       </w:r>
       <w:r>
         <w:t>,</w:t>
       </w:r>
       <w:r>
-        <w:t xml:space="preserve"> o toolkit fornece um Software Development Kit (SDK) com as funcionalidades necessárias para a construção de um ambiente de aprendizagem</w:t>
+        <w:t xml:space="preserve"> o toolkit fornece um Software </w:t>
+      </w:r>
+      <w:proofErr w:type="spellStart"/>
+      <w:r>
+        <w:t>Development</w:t>
+      </w:r>
+      <w:proofErr w:type="spellEnd"/>
+      <w:r>
+        <w:t xml:space="preserve"> Kit (SDK) com as funcionalidades necessárias para a construção de um ambiente de aprendizagem</w:t>
       </w:r>
       <w:r>
         <w:t xml:space="preserve"> de máquina</w:t>
@@ -584,7 +715,15 @@
         <w:t>,</w:t>
       </w:r>
       <w:r>
-        <w:t xml:space="preserve"> o cerne do SDK do Unity ML-Agents contém três entidades, o </w:t>
+        <w:t xml:space="preserve"> o cerne do SDK do Unity ML-</w:t>
+      </w:r>
+      <w:proofErr w:type="spellStart"/>
+      <w:r>
+        <w:t>Agents</w:t>
+      </w:r>
+      <w:proofErr w:type="spellEnd"/>
+      <w:r>
+        <w:t xml:space="preserve"> contém três entidades, o </w:t>
       </w:r>
       <w:r>
         <w:rPr>
@@ -604,12 +743,14 @@
       <w:r>
         <w:t xml:space="preserve"> e a </w:t>
       </w:r>
+      <w:proofErr w:type="spellStart"/>
       <w:r>
         <w:rPr>
           <w:rStyle w:val="TF-COURIER9"/>
         </w:rPr>
         <w:t>Academy</w:t>
       </w:r>
+      <w:proofErr w:type="spellEnd"/>
       <w:r>
         <w:t xml:space="preserve">. O componente </w:t>
       </w:r>
@@ -660,12 +801,14 @@
       <w:r>
         <w:t xml:space="preserve"> entidade </w:t>
       </w:r>
+      <w:proofErr w:type="spellStart"/>
       <w:r>
         <w:rPr>
           <w:rStyle w:val="TF-COURIER9"/>
         </w:rPr>
         <w:t>Academy</w:t>
       </w:r>
+      <w:proofErr w:type="spellEnd"/>
       <w:r>
         <w:t xml:space="preserve"> é responsável por gerenciar os agentes</w:t>
       </w:r>
@@ -688,7 +831,15 @@
         <w:t>Sensor</w:t>
       </w:r>
       <w:r>
-        <w:t xml:space="preserve"> é responsável por coletar informações do cenário para os agentes, ele é capaz de coletar imagens, resultados de ray-cast e parâmetros arbitrários.</w:t>
+        <w:t xml:space="preserve"> é responsável por coletar informações do cenário para os agentes, ele é capaz de coletar imagens, resultados de </w:t>
+      </w:r>
+      <w:proofErr w:type="spellStart"/>
+      <w:r>
+        <w:t>ray-cast</w:t>
+      </w:r>
+      <w:proofErr w:type="spellEnd"/>
+      <w:r>
+        <w:t xml:space="preserve"> e parâmetros arbitrários.</w:t>
       </w:r>
     </w:p>
     <w:p>
@@ -732,7 +883,31 @@
         <w:t>V</w:t>
       </w:r>
       <w:r>
-        <w:t>irtual ou em Realidade Virtual; ativar o multiplayer; e caso selecionado aquário virtual se o aquário está conectado à Internet of Things (IoT) (</w:t>
+        <w:t xml:space="preserve">irtual ou em Realidade Virtual; ativar o multiplayer; e caso selecionado aquário virtual se o aquário está conectado à Internet </w:t>
+      </w:r>
+      <w:proofErr w:type="spellStart"/>
+      <w:r>
+        <w:t>of</w:t>
+      </w:r>
+      <w:proofErr w:type="spellEnd"/>
+      <w:r>
+        <w:t xml:space="preserve"> </w:t>
+      </w:r>
+      <w:proofErr w:type="spellStart"/>
+      <w:r>
+        <w:t>Things</w:t>
+      </w:r>
+      <w:proofErr w:type="spellEnd"/>
+      <w:r>
+        <w:t xml:space="preserve"> (</w:t>
+      </w:r>
+      <w:proofErr w:type="spellStart"/>
+      <w:r>
+        <w:t>IoT</w:t>
+      </w:r>
+      <w:proofErr w:type="spellEnd"/>
+      <w:r>
+        <w:t>) (</w:t>
       </w:r>
       <w:r>
         <w:fldChar w:fldCharType="begin"/>
@@ -753,7 +928,23 @@
         <w:fldChar w:fldCharType="end"/>
       </w:r>
       <w:r>
-        <w:t>). O projeto foi desenvolvido utilizando Unity em conjunto com o asset AIFishes que disponibilizou os modelos 3D dos peixes e cenários, assim como comportamentos de movimentação padrões para os peixes.</w:t>
+        <w:t xml:space="preserve">). O projeto foi desenvolvido utilizando Unity em conjunto com o </w:t>
+      </w:r>
+      <w:proofErr w:type="spellStart"/>
+      <w:r>
+        <w:t>asset</w:t>
+      </w:r>
+      <w:proofErr w:type="spellEnd"/>
+      <w:r>
+        <w:t xml:space="preserve"> </w:t>
+      </w:r>
+      <w:proofErr w:type="spellStart"/>
+      <w:r>
+        <w:t>AIFishes</w:t>
+      </w:r>
+      <w:proofErr w:type="spellEnd"/>
+      <w:r>
+        <w:t xml:space="preserve"> que disponibilizou os modelos 3D dos peixes e cenários, assim como comportamentos de movimentação padrões para os peixes.</w:t>
       </w:r>
     </w:p>
     <w:p>
@@ -894,8 +1085,16 @@
         <w:rPr>
           <w:rStyle w:val="TF-COURIER9"/>
         </w:rPr>
-        <w:t>aquário com IoT</w:t>
-      </w:r>
+        <w:t xml:space="preserve">aquário com </w:t>
+      </w:r>
+      <w:proofErr w:type="spellStart"/>
+      <w:r>
+        <w:rPr>
+          <w:rStyle w:val="TF-COURIER9"/>
+        </w:rPr>
+        <w:t>IoT</w:t>
+      </w:r>
+      <w:proofErr w:type="spellEnd"/>
       <w:r>
         <w:t>, o sistema irá funcionar como um aquário com Interface de Usuário Tangível (IUT). Com ela é possível alimentar o peixe através de um botão, captar a luz ambiente, definir a temperatura através de um potenciômetro e LEDs responsáveis por verificar se o módulo está ligado, se está conectado a WiFi e se está conectado ao Simulador (</w:t>
       </w:r>
@@ -1053,8 +1252,13 @@
         </w:rPr>
       </w:pPr>
       <w:r>
-        <w:t>Fonte: Losada</w:t>
-      </w:r>
+        <w:t xml:space="preserve">Fonte: </w:t>
+      </w:r>
+      <w:proofErr w:type="spellStart"/>
+      <w:r>
+        <w:t>Losada</w:t>
+      </w:r>
+      <w:proofErr w:type="spellEnd"/>
       <w:r>
         <w:rPr>
           <w:i/>
@@ -1131,8 +1335,13 @@
       <w:r>
         <w:t xml:space="preserve"> o simulador de ecossistemas </w:t>
       </w:r>
-      <w:r>
-        <w:t xml:space="preserve">VisEdu </w:t>
+      <w:proofErr w:type="spellStart"/>
+      <w:r>
+        <w:t>VisEdu</w:t>
+      </w:r>
+      <w:proofErr w:type="spellEnd"/>
+      <w:r>
+        <w:t xml:space="preserve"> </w:t>
       </w:r>
       <w:r>
         <w:t xml:space="preserve">(PISKE, 2015) e </w:t>
@@ -1376,8 +1585,13 @@
               <w:t>a</w:t>
             </w:r>
             <w:r>
-              <w:t>s decisões dos animais são gerenciadas pelo algoritmo de aprendizagem de máquina da ML-Agents</w:t>
-            </w:r>
+              <w:t>s decisões dos animais são gerenciadas pelo algoritmo de aprendizagem de máquina da ML-</w:t>
+            </w:r>
+            <w:proofErr w:type="spellStart"/>
+            <w:r>
+              <w:t>Agents</w:t>
+            </w:r>
+            <w:proofErr w:type="spellEnd"/>
             <w:r>
               <w:t>.</w:t>
             </w:r>
@@ -1415,7 +1629,35 @@
               <w:rPr>
                 <w:lang w:val="en-US"/>
               </w:rPr>
-              <w:t>C#, motor gráfico Unity e a biblioteca Unity Machine Learning Agents.</w:t>
+              <w:t xml:space="preserve">C#, motor </w:t>
+            </w:r>
+            <w:proofErr w:type="spellStart"/>
+            <w:r>
+              <w:rPr>
+                <w:lang w:val="en-US"/>
+              </w:rPr>
+              <w:t>gráfico</w:t>
+            </w:r>
+            <w:proofErr w:type="spellEnd"/>
+            <w:r>
+              <w:rPr>
+                <w:lang w:val="en-US"/>
+              </w:rPr>
+              <w:t xml:space="preserve"> Unity e a </w:t>
+            </w:r>
+            <w:proofErr w:type="spellStart"/>
+            <w:r>
+              <w:rPr>
+                <w:lang w:val="en-US"/>
+              </w:rPr>
+              <w:t>biblioteca</w:t>
+            </w:r>
+            <w:proofErr w:type="spellEnd"/>
+            <w:r>
+              <w:rPr>
+                <w:lang w:val="en-US"/>
+              </w:rPr>
+              <w:t xml:space="preserve"> Unity Machine Learning Agents.</w:t>
             </w:r>
           </w:p>
         </w:tc>
@@ -1455,7 +1697,31 @@
               <w:t>e</w:t>
             </w:r>
             <w:r>
-              <w:t xml:space="preserve"> a biblioteca ML-Agents como uma ferramenta completa e eficiente. Porém levantou alguns problemas encontrados durante o desenvolvimento, dentre eles o tamanho do cenário é muito pequeno, impossibilitando a adição de mais de três animais na cena. Além disso o relevo do terreno dificulta a movimentação dos agentes. Outro problema foi a dificuldade da utilização do ML-Agents para o treinamento juntamente com outra biblioteca utilizada originalmente no simulador, o Vuforia. Para resolver isso foi criado um projeto separado para o treinamento e, após aplicar essa solução, Estevão (2020) afirmou que a criação de um novo projeto facilitou o processo de treinamento dos agentes.</w:t>
+              <w:t xml:space="preserve"> a biblioteca ML-</w:t>
+            </w:r>
+            <w:proofErr w:type="spellStart"/>
+            <w:r>
+              <w:t>Agents</w:t>
+            </w:r>
+            <w:proofErr w:type="spellEnd"/>
+            <w:r>
+              <w:t xml:space="preserve"> como uma ferramenta completa e eficiente. Porém levantou alguns problemas encontrados durante o desenvolvimento, dentre eles o tamanho do cenário é muito pequeno, impossibilitando a adição de mais de três animais na cena. Além disso o relevo do terreno dificulta a movimentação dos agentes. Outro problema foi a dificuldade da utilização do ML-</w:t>
+            </w:r>
+            <w:proofErr w:type="spellStart"/>
+            <w:r>
+              <w:t>Agents</w:t>
+            </w:r>
+            <w:proofErr w:type="spellEnd"/>
+            <w:r>
+              <w:t xml:space="preserve"> para o treinamento juntamente com outra biblioteca utilizada originalmente no simulador, o </w:t>
+            </w:r>
+            <w:proofErr w:type="spellStart"/>
+            <w:r>
+              <w:t>Vuforia</w:t>
+            </w:r>
+            <w:proofErr w:type="spellEnd"/>
+            <w:r>
+              <w:t>. Para resolver isso foi criado um projeto separado para o treinamento e, após aplicar essa solução, Estevão (2020) afirmou que a criação de um novo projeto facilitou o processo de treinamento dos agentes.</w:t>
             </w:r>
           </w:p>
         </w:tc>
@@ -1504,8 +1770,21 @@
         <w:t xml:space="preserve"> e se alimentar utilizando </w:t>
       </w:r>
       <w:r>
-        <w:t>a biblioteca Unity Machine Learning Agents</w:t>
-      </w:r>
+        <w:t xml:space="preserve">a biblioteca Unity </w:t>
+      </w:r>
+      <w:proofErr w:type="spellStart"/>
+      <w:r>
+        <w:t>Machine</w:t>
+      </w:r>
+      <w:proofErr w:type="spellEnd"/>
+      <w:r>
+        <w:t xml:space="preserve"> Learning </w:t>
+      </w:r>
+      <w:proofErr w:type="spellStart"/>
+      <w:r>
+        <w:t>Agents</w:t>
+      </w:r>
+      <w:proofErr w:type="spellEnd"/>
       <w:r>
         <w:t xml:space="preserve">, porém apenas o </w:t>
       </w:r>
@@ -1659,9 +1938,11 @@
             <w:pPr>
               <w:pStyle w:val="TF-TEXTO-QUADRO"/>
             </w:pPr>
+            <w:proofErr w:type="spellStart"/>
             <w:r>
               <w:t>Piske</w:t>
             </w:r>
+            <w:proofErr w:type="spellEnd"/>
             <w:r>
               <w:t xml:space="preserve"> (2015)</w:t>
             </w:r>
@@ -1848,7 +2129,15 @@
               <w:pStyle w:val="TF-TEXTO-QUADRO"/>
             </w:pPr>
             <w:r>
-              <w:t>No desenvolvimento do servidor do simulador foi utilizando Java com a biblioteca Jason para o desenvolvimento dos agentes. Já a parte de visualização do aquário HTML, CSS e Javascript, utilizando a biblioteca gráfica ThreeJS.</w:t>
+              <w:t xml:space="preserve">No desenvolvimento do servidor do simulador foi utilizando Java com a biblioteca Jason para o desenvolvimento dos agentes. Já a parte de visualização do aquário HTML, CSS e Javascript, utilizando a biblioteca gráfica </w:t>
+            </w:r>
+            <w:proofErr w:type="spellStart"/>
+            <w:r>
+              <w:t>ThreeJS</w:t>
+            </w:r>
+            <w:proofErr w:type="spellEnd"/>
+            <w:r>
+              <w:t>.</w:t>
             </w:r>
           </w:p>
         </w:tc>
@@ -1884,7 +2173,23 @@
               <w:t>Afirma</w:t>
             </w:r>
             <w:r>
-              <w:t xml:space="preserve"> que a biblioteca ThreeJS se mostrou eficiente, porém levantou que há problemas de performance na rotina de verificação de colisões. Segundo Piske (2015) a biblioteca Jason tem alguns problemas em lidar com muitos agentes, podendo perceber atrasos perceptíveis em simulações em tempo real.</w:t>
+              <w:t xml:space="preserve"> que a biblioteca </w:t>
+            </w:r>
+            <w:proofErr w:type="spellStart"/>
+            <w:r>
+              <w:t>ThreeJS</w:t>
+            </w:r>
+            <w:proofErr w:type="spellEnd"/>
+            <w:r>
+              <w:t xml:space="preserve"> se mostrou eficiente, porém levantou que há problemas de performance na rotina de verificação de colisões. Segundo </w:t>
+            </w:r>
+            <w:proofErr w:type="spellStart"/>
+            <w:r>
+              <w:t>Piske</w:t>
+            </w:r>
+            <w:proofErr w:type="spellEnd"/>
+            <w:r>
+              <w:t xml:space="preserve"> (2015) a biblioteca Jason tem alguns problemas em lidar com muitos agentes, podendo perceber atrasos perceptíveis em simulações em tempo real.</w:t>
             </w:r>
           </w:p>
         </w:tc>
@@ -1902,9 +2207,11 @@
       <w:pPr>
         <w:pStyle w:val="TF-TEXTO"/>
       </w:pPr>
+      <w:proofErr w:type="spellStart"/>
       <w:r>
         <w:t>Piske</w:t>
       </w:r>
+      <w:proofErr w:type="spellEnd"/>
       <w:r>
         <w:t xml:space="preserve"> (</w:t>
       </w:r>
@@ -2068,9 +2375,11 @@
             <w:pPr>
               <w:pStyle w:val="TF-TEXTO-QUADRO"/>
             </w:pPr>
+            <w:proofErr w:type="spellStart"/>
             <w:r>
               <w:t>Toebe</w:t>
             </w:r>
+            <w:proofErr w:type="spellEnd"/>
             <w:r>
               <w:t xml:space="preserve"> (2014)</w:t>
             </w:r>
@@ -2280,7 +2589,13 @@
               <w:t>sugere</w:t>
             </w:r>
             <w:r>
-              <w:t xml:space="preserve"> que uma possível solução seria utilizar processamento paralelo ou investimento em computadores com grande capacidade de processamento. Outra limitação é que não é possível que dois ou mais insetos causem dano a mesma planta simultaneamente. Além disso o modelo não contempla insetos com papéis sociais, que formam colônias e retornam a ela com frequência.</w:t>
+              <w:t xml:space="preserve"> que uma possível solução seria utilizar processamento paralelo ou investimento em computadores com grande capacidade de processamento. Outra limitação é que não é possível que dois ou mais insetos causem dano </w:t>
+            </w:r>
+            <w:r>
+              <w:t>à</w:t>
+            </w:r>
+            <w:r>
+              <w:t xml:space="preserve"> mesma planta simultaneamente. Além disso o modelo não contempla insetos com papéis sociais, que formam colônias e retornam a ela com frequência.</w:t>
             </w:r>
           </w:p>
         </w:tc>
@@ -2307,8 +2622,13 @@
       <w:r>
         <w:t xml:space="preserve"> de </w:t>
       </w:r>
-      <w:r>
-        <w:t xml:space="preserve">Toebe </w:t>
+      <w:proofErr w:type="spellStart"/>
+      <w:r>
+        <w:t>Toebe</w:t>
+      </w:r>
+      <w:proofErr w:type="spellEnd"/>
+      <w:r>
+        <w:t xml:space="preserve"> </w:t>
       </w:r>
       <w:r>
         <w:t>(20</w:t>
@@ -2364,8 +2684,13 @@
       <w:r>
         <w:t xml:space="preserve"> de </w:t>
       </w:r>
-      <w:r>
-        <w:t>Toebe (2014)</w:t>
+      <w:proofErr w:type="spellStart"/>
+      <w:r>
+        <w:t>Toebe</w:t>
+      </w:r>
+      <w:proofErr w:type="spellEnd"/>
+      <w:r>
+        <w:t xml:space="preserve"> (2014)</w:t>
       </w:r>
       <w:r>
         <w:t xml:space="preserve"> não é educacional</w:t>
@@ -2503,8 +2828,13 @@
         <w:t>implementação</w:t>
       </w:r>
       <w:r>
-        <w:t xml:space="preserve"> de inteligência artificial na tomada de decisões dos peixes do aquário virtual de Losada</w:t>
-      </w:r>
+        <w:t xml:space="preserve"> de inteligência artificial na tomada de decisões dos peixes do aquário virtual de </w:t>
+      </w:r>
+      <w:proofErr w:type="spellStart"/>
+      <w:r>
+        <w:t>Losada</w:t>
+      </w:r>
+      <w:proofErr w:type="spellEnd"/>
       <w:r>
         <w:t xml:space="preserve"> (2019</w:t>
       </w:r>
@@ -2608,7 +2938,7 @@
         <w:t>.</w:t>
       </w:r>
       <w:r>
-        <w:t xml:space="preserve"> Após o treinamento o peixe se comporta de acordo com os movimentos que o trouxeram as melhores pontuações.</w:t>
+        <w:t xml:space="preserve"> Após o treinamento o peixe se comporta de acordo com os movimentos que trouxeram as melhores pontuações.</w:t>
       </w:r>
     </w:p>
     <w:p>
@@ -2691,7 +3021,15 @@
         <w:pStyle w:val="TF-ALNEA"/>
       </w:pPr>
       <w:r>
-        <w:t>utilizar o toolkit ML-Agents para o treinamento dos peixes (RNF);</w:t>
+        <w:t>utilizar o toolkit ML-</w:t>
+      </w:r>
+      <w:proofErr w:type="spellStart"/>
+      <w:r>
+        <w:t>Agents</w:t>
+      </w:r>
+      <w:proofErr w:type="spellEnd"/>
+      <w:r>
+        <w:t xml:space="preserve"> para o treinamento dos peixes (RNF);</w:t>
       </w:r>
     </w:p>
     <w:p>
@@ -2702,7 +3040,15 @@
         <w:t>ser compatível com o aquário virtual</w:t>
       </w:r>
       <w:r>
-        <w:t xml:space="preserve"> de Losada (2019)</w:t>
+        <w:t xml:space="preserve"> de </w:t>
+      </w:r>
+      <w:proofErr w:type="spellStart"/>
+      <w:r>
+        <w:t>Losada</w:t>
+      </w:r>
+      <w:proofErr w:type="spellEnd"/>
+      <w:r>
+        <w:t xml:space="preserve"> (2019)</w:t>
       </w:r>
       <w:r>
         <w:t xml:space="preserve"> e com a realidade virtual</w:t>
@@ -2752,7 +3098,13 @@
         <w:t>o</w:t>
       </w:r>
       <w:r>
-        <w:t xml:space="preserve"> fluxo para a chamada do aquário virtual na tela inicial. </w:t>
+        <w:t xml:space="preserve"> fluxo para </w:t>
+      </w:r>
+      <w:r>
+        <w:t>à</w:t>
+      </w:r>
+      <w:r>
+        <w:t xml:space="preserve"> chamada do aquário virtual na tela inicial. </w:t>
       </w:r>
       <w:r>
         <w:t>As regras</w:t>
@@ -2767,7 +3119,15 @@
         <w:t xml:space="preserve"> </w:t>
       </w:r>
       <w:r>
-        <w:t>por Losada (2019) e Silva (2020) continuam as mesmas. A inicialização foi alterada para permitir iniciar o aquário no modo de treinamento dos peixes</w:t>
+        <w:t xml:space="preserve">por </w:t>
+      </w:r>
+      <w:proofErr w:type="spellStart"/>
+      <w:r>
+        <w:t>Losada</w:t>
+      </w:r>
+      <w:proofErr w:type="spellEnd"/>
+      <w:r>
+        <w:t xml:space="preserve"> (2019) e Silva (2020) continuam as mesmas. A inicialização foi alterada para permitir iniciar o aquário no modo de treinamento dos peixes</w:t>
       </w:r>
       <w:r>
         <w:t>.</w:t>
@@ -3120,11 +3480,16 @@
         <w:pStyle w:val="TF-TEXTO"/>
       </w:pPr>
       <w:r>
-        <w:t>A reprodução dos peixes começa quando uma fêmea deposita um ovo no fundo do aquário. Com o ovo no fundo do aquário, os peixes machos de mesma espécie ao se aproximarem do ovo podem fertilizar</w:t>
+        <w:t xml:space="preserve">A reprodução dos peixes começa quando uma fêmea deposita um ovo no fundo do aquário. Com o ovo no fundo do aquário, os peixes machos de mesma espécie ao se aproximarem do ovo podem </w:t>
+      </w:r>
+      <w:proofErr w:type="spellStart"/>
+      <w:r>
+        <w:t>fertilizar</w:t>
       </w:r>
       <w:r>
         <w:t>-lo</w:t>
       </w:r>
+      <w:proofErr w:type="spellEnd"/>
       <w:r>
         <w:t xml:space="preserve">, se isso não for feito em determinado tempo o ovo desaparece. Depois de uma certa quantidade de tempo, o peixe nasce do ovo fertilizado. O tamanho do peixe recém-nascido é pequeno suficiente para caber no ovo e conforme o tempo passa ele cresce até se tornar do tamanho dos outros peixes. Quando ele se torna do tamanho dos outros peixes ele se torna capaz de reproduzir. </w:t>
       </w:r>
@@ -3164,17 +3529,22 @@
         <w:t>as alterações no</w:t>
       </w:r>
       <w:r>
-        <w:t xml:space="preserve"> diagrama de classes em relação a</w:t>
+        <w:t xml:space="preserve"> diagrama de classes em relação </w:t>
+      </w:r>
+      <w:r>
+        <w:t>à</w:t>
       </w:r>
       <w:r>
         <w:t xml:space="preserve"> classe </w:t>
       </w:r>
+      <w:proofErr w:type="spellStart"/>
       <w:r>
         <w:rPr>
           <w:rStyle w:val="TF-COURIER9"/>
         </w:rPr>
         <w:t>Fish</w:t>
       </w:r>
+      <w:proofErr w:type="spellEnd"/>
       <w:r>
         <w:t>, responsável pelo comportamento dos peixes</w:t>
       </w:r>
@@ -3185,7 +3555,15 @@
         <w:t xml:space="preserve"> recebeu diversas alterações para </w:t>
       </w:r>
       <w:r>
-        <w:t xml:space="preserve">utilizar o ML-Agents. </w:t>
+        <w:t>utilizar o ML-</w:t>
+      </w:r>
+      <w:proofErr w:type="spellStart"/>
+      <w:r>
+        <w:t>Agents</w:t>
+      </w:r>
+      <w:proofErr w:type="spellEnd"/>
+      <w:r>
+        <w:t xml:space="preserve">. </w:t>
       </w:r>
       <w:r>
         <w:t>Uma das rotinas mais alteradas</w:t>
@@ -3196,12 +3574,14 @@
       <w:r>
         <w:t xml:space="preserve">a de movimentação. Ela era gerenciada pelo pacote </w:t>
       </w:r>
+      <w:proofErr w:type="spellStart"/>
       <w:r>
         <w:rPr>
           <w:rStyle w:val="TF-COURIER9"/>
         </w:rPr>
         <w:t>AIFishes</w:t>
       </w:r>
+      <w:proofErr w:type="spellEnd"/>
       <w:r>
         <w:rPr>
           <w:i/>
@@ -3295,9 +3675,9 @@
           <w:noProof/>
         </w:rPr>
         <w:drawing>
-          <wp:inline distT="0" distB="0" distL="0" distR="0" wp14:anchorId="479BC63C" wp14:editId="1CCF5A3C">
-            <wp:extent cx="4941970" cy="4086029"/>
-            <wp:effectExtent l="19050" t="19050" r="11430" b="10160"/>
+          <wp:inline distT="0" distB="0" distL="0" distR="0" wp14:anchorId="479BC63C" wp14:editId="4D183159">
+            <wp:extent cx="4872280" cy="4086029"/>
+            <wp:effectExtent l="19050" t="19050" r="24130" b="10160"/>
             <wp:docPr id="10" name="Imagem 10"/>
             <wp:cNvGraphicFramePr>
               <a:graphicFrameLocks xmlns:a="http://schemas.openxmlformats.org/drawingml/2006/main" noChangeAspect="1"/>
@@ -3326,7 +3706,7 @@
                   <pic:spPr bwMode="auto">
                     <a:xfrm>
                       <a:off x="0" y="0"/>
-                      <a:ext cx="4941970" cy="4086029"/>
+                      <a:ext cx="4872280" cy="4086029"/>
                     </a:xfrm>
                     <a:prstGeom prst="rect">
                       <a:avLst/>
@@ -3369,12 +3749,14 @@
       <w:r>
         <w:t xml:space="preserve"> </w:t>
       </w:r>
+      <w:proofErr w:type="spellStart"/>
       <w:r>
         <w:rPr>
           <w:rStyle w:val="TF-COURIER9"/>
         </w:rPr>
         <w:t>FishReproduction</w:t>
       </w:r>
+      <w:proofErr w:type="spellEnd"/>
       <w:r>
         <w:t xml:space="preserve"> e</w:t>
       </w:r>
@@ -3396,30 +3778,36 @@
       <w:r>
         <w:t xml:space="preserve">a </w:t>
       </w:r>
+      <w:proofErr w:type="spellStart"/>
       <w:r>
         <w:rPr>
           <w:rStyle w:val="TF-COURIER9"/>
         </w:rPr>
         <w:t>FishReproductionMale</w:t>
       </w:r>
+      <w:proofErr w:type="spellEnd"/>
       <w:r>
         <w:t xml:space="preserve"> e para fêmeas é criada a </w:t>
       </w:r>
+      <w:proofErr w:type="spellStart"/>
       <w:r>
         <w:rPr>
           <w:rStyle w:val="TF-COURIER9"/>
         </w:rPr>
         <w:t>FishReproductionFemale</w:t>
       </w:r>
+      <w:proofErr w:type="spellEnd"/>
       <w:r>
         <w:t xml:space="preserve">. O método </w:t>
       </w:r>
+      <w:proofErr w:type="spellStart"/>
       <w:r>
         <w:rPr>
           <w:rStyle w:val="TF-COURIER9"/>
         </w:rPr>
         <w:t>Reproduce</w:t>
       </w:r>
+      <w:proofErr w:type="spellEnd"/>
       <w:r>
         <w:t xml:space="preserve"> é responsável pela liberação dos gametas, tanto nos machos, quanto nas fêmeas.</w:t>
       </w:r>
@@ -3449,10 +3837,23 @@
         <w:t xml:space="preserve">foram utilizados o motor gráfico Unity, juntamente com a biblioteca </w:t>
       </w:r>
       <w:r>
-        <w:t xml:space="preserve">Unity Machine Learning </w:t>
-      </w:r>
-      <w:r>
-        <w:t xml:space="preserve">Agents. </w:t>
+        <w:t xml:space="preserve">Unity </w:t>
+      </w:r>
+      <w:proofErr w:type="spellStart"/>
+      <w:r>
+        <w:t>Machine</w:t>
+      </w:r>
+      <w:proofErr w:type="spellEnd"/>
+      <w:r>
+        <w:t xml:space="preserve"> Learning </w:t>
+      </w:r>
+      <w:proofErr w:type="spellStart"/>
+      <w:r>
+        <w:t>Agents</w:t>
+      </w:r>
+      <w:proofErr w:type="spellEnd"/>
+      <w:r>
+        <w:t xml:space="preserve">. </w:t>
       </w:r>
       <w:r>
         <w:t xml:space="preserve">Para o treinamento dos agentes foi utilizado </w:t>
@@ -3472,9 +3873,11 @@
       <w:r>
         <w:t xml:space="preserve"> </w:t>
       </w:r>
+      <w:proofErr w:type="spellStart"/>
       <w:r>
         <w:t>Agents</w:t>
       </w:r>
+      <w:proofErr w:type="spellEnd"/>
       <w:r>
         <w:t>.</w:t>
       </w:r>
@@ -3529,7 +3932,15 @@
         <w:t>item 1</w:t>
       </w:r>
       <w:r>
-        <w:t xml:space="preserve"> foi adicionado para permitir a utilização do aquário sem a necessidade da interface de usuário tangível criada por Losada (2019)</w:t>
+        <w:t xml:space="preserve"> foi adicionado para permitir a utilização do aquário sem a necessidade da interface de usuário tangível criada por </w:t>
+      </w:r>
+      <w:proofErr w:type="spellStart"/>
+      <w:r>
+        <w:t>Losada</w:t>
+      </w:r>
+      <w:proofErr w:type="spellEnd"/>
+      <w:r>
+        <w:t xml:space="preserve"> (2019)</w:t>
       </w:r>
       <w:r>
         <w:t>.</w:t>
@@ -4021,7 +4432,10 @@
         <w:t xml:space="preserve"> a cor da espécie do peixe fica </w:t>
       </w:r>
       <w:r>
-        <w:t>azul.</w:t>
+        <w:t>ciano</w:t>
+      </w:r>
+      <w:r>
+        <w:t>.</w:t>
       </w:r>
       <w:r>
         <w:t xml:space="preserve"> </w:t>
@@ -4134,9 +4548,9 @@
           <w:noProof/>
         </w:rPr>
         <w:drawing>
-          <wp:inline distT="0" distB="0" distL="0" distR="0" wp14:anchorId="54C93A2F" wp14:editId="1867A106">
-            <wp:extent cx="3911854" cy="2609547"/>
-            <wp:effectExtent l="19050" t="19050" r="12700" b="19685"/>
+          <wp:inline distT="0" distB="0" distL="0" distR="0" wp14:anchorId="54C93A2F" wp14:editId="5F987FE6">
+            <wp:extent cx="3486245" cy="2609547"/>
+            <wp:effectExtent l="19050" t="19050" r="19050" b="19685"/>
             <wp:docPr id="1" name="Imagem 1"/>
             <wp:cNvGraphicFramePr>
               <a:graphicFrameLocks xmlns:a="http://schemas.openxmlformats.org/drawingml/2006/main" noChangeAspect="1"/>
@@ -4149,7 +4563,7 @@
                     <pic:cNvPicPr/>
                   </pic:nvPicPr>
                   <pic:blipFill>
-                    <a:blip r:embed="rId18">
+                    <a:blip r:embed="rId18" cstate="print">
                       <a:extLst>
                         <a:ext uri="{28A0092B-C50C-407E-A947-70E740481C1C}">
                           <a14:useLocalDpi xmlns:a14="http://schemas.microsoft.com/office/drawing/2010/main" val="0"/>
@@ -4163,7 +4577,7 @@
                   <pic:spPr>
                     <a:xfrm>
                       <a:off x="0" y="0"/>
-                      <a:ext cx="3911854" cy="2609547"/>
+                      <a:ext cx="3486245" cy="2609547"/>
                     </a:xfrm>
                     <a:prstGeom prst="rect">
                       <a:avLst/>
@@ -4223,12 +4637,28 @@
       <w:r>
         <w:t xml:space="preserve"> </w:t>
       </w:r>
+      <w:proofErr w:type="spellStart"/>
       <w:r>
         <w:rPr>
           <w:rStyle w:val="TF-COURIER9"/>
         </w:rPr>
-        <w:t>Behavior Parameters</w:t>
-      </w:r>
+        <w:t>Behavior</w:t>
+      </w:r>
+      <w:proofErr w:type="spellEnd"/>
+      <w:r>
+        <w:rPr>
+          <w:rStyle w:val="TF-COURIER9"/>
+        </w:rPr>
+        <w:t xml:space="preserve"> </w:t>
+      </w:r>
+      <w:proofErr w:type="spellStart"/>
+      <w:r>
+        <w:rPr>
+          <w:rStyle w:val="TF-COURIER9"/>
+        </w:rPr>
+        <w:t>Parameters</w:t>
+      </w:r>
+      <w:proofErr w:type="spellEnd"/>
       <w:r>
         <w:t>,</w:t>
       </w:r>
@@ -4241,11 +4671,19 @@
         </w:rPr>
         <w:t xml:space="preserve">Ray </w:t>
       </w:r>
+      <w:proofErr w:type="spellStart"/>
       <w:r>
         <w:rPr>
           <w:rStyle w:val="TF-COURIER9"/>
         </w:rPr>
-        <w:t>Perception Sensor 3D</w:t>
+        <w:t>Perception</w:t>
+      </w:r>
+      <w:proofErr w:type="spellEnd"/>
+      <w:r>
+        <w:rPr>
+          <w:rStyle w:val="TF-COURIER9"/>
+        </w:rPr>
+        <w:t xml:space="preserve"> Sensor 3D</w:t>
       </w:r>
       <w:r>
         <w:t xml:space="preserve"> </w:t>
@@ -4253,12 +4691,14 @@
       <w:r>
         <w:t xml:space="preserve">e </w:t>
       </w:r>
+      <w:proofErr w:type="spellStart"/>
       <w:r>
         <w:rPr>
           <w:rStyle w:val="TF-COURIER9"/>
         </w:rPr>
         <w:t>RigidBody</w:t>
       </w:r>
+      <w:proofErr w:type="spellEnd"/>
       <w:r>
         <w:t>.</w:t>
       </w:r>
@@ -4293,23 +4733,42 @@
         <w:t xml:space="preserve">no projeto ele é </w:t>
       </w:r>
       <w:r>
-        <w:t>utilizado para a movimentação, reprodução e alimentação</w:t>
+        <w:t>utilizado para a movimentação, reprodução</w:t>
+      </w:r>
+      <w:r>
+        <w:t>,</w:t>
+      </w:r>
+      <w:r>
+        <w:t xml:space="preserve"> alimentação</w:t>
+      </w:r>
+      <w:r>
+        <w:t xml:space="preserve"> e descanso</w:t>
       </w:r>
       <w:r>
         <w:t xml:space="preserve">. Dentro do </w:t>
       </w:r>
+      <w:proofErr w:type="spellStart"/>
       <w:r>
         <w:rPr>
           <w:rStyle w:val="TF-COURIER9"/>
         </w:rPr>
-        <w:t xml:space="preserve">Behavior </w:t>
-      </w:r>
+        <w:t>Behavior</w:t>
+      </w:r>
+      <w:proofErr w:type="spellEnd"/>
       <w:r>
         <w:rPr>
           <w:rStyle w:val="TF-COURIER9"/>
         </w:rPr>
+        <w:t xml:space="preserve"> </w:t>
+      </w:r>
+      <w:proofErr w:type="spellStart"/>
+      <w:r>
+        <w:rPr>
+          <w:rStyle w:val="TF-COURIER9"/>
+        </w:rPr>
         <w:t>Parameters</w:t>
       </w:r>
+      <w:proofErr w:type="spellEnd"/>
       <w:r>
         <w:t xml:space="preserve"> é</w:t>
       </w:r>
@@ -4350,7 +4809,21 @@
         <w:rPr>
           <w:rStyle w:val="TF-COURIER9"/>
         </w:rPr>
-        <w:t>Ray Perception Sensor 3D</w:t>
+        <w:t xml:space="preserve">Ray </w:t>
+      </w:r>
+      <w:proofErr w:type="spellStart"/>
+      <w:r>
+        <w:rPr>
+          <w:rStyle w:val="TF-COURIER9"/>
+        </w:rPr>
+        <w:t>Perception</w:t>
+      </w:r>
+      <w:proofErr w:type="spellEnd"/>
+      <w:r>
+        <w:rPr>
+          <w:rStyle w:val="TF-COURIER9"/>
+        </w:rPr>
+        <w:t xml:space="preserve"> Sensor 3D</w:t>
       </w:r>
       <w:r>
         <w:t xml:space="preserve"> </w:t>
@@ -4362,48 +4835,65 @@
         <w:t xml:space="preserve">, nele é possível </w:t>
       </w:r>
       <w:r>
-        <w:t>definir</w:t>
-      </w:r>
-      <w:r>
-        <w:t xml:space="preserve"> quais </w:t>
+        <w:t xml:space="preserve">estabelecer o raio e ângulo do </w:t>
       </w:r>
       <w:r>
         <w:rPr>
           <w:i/>
           <w:iCs/>
         </w:rPr>
-        <w:t>tags</w:t>
-      </w:r>
-      <w:r>
-        <w:t xml:space="preserve"> </w:t>
-      </w:r>
-      <w:r>
-        <w:t>são</w:t>
-      </w:r>
-      <w:r>
-        <w:t xml:space="preserve"> </w:t>
-      </w:r>
-      <w:r>
-        <w:t>relevante</w:t>
-      </w:r>
-      <w:r>
-        <w:t xml:space="preserve">s </w:t>
-      </w:r>
-      <w:r>
-        <w:t xml:space="preserve">para </w:t>
-      </w:r>
-      <w:r>
-        <w:t xml:space="preserve">a detecção do agente e estabelecer </w:t>
-      </w:r>
-      <w:r>
-        <w:t xml:space="preserve">o raio e ângulo do </w:t>
-      </w:r>
+        <w:t>Ray casting</w:t>
+      </w:r>
+      <w:r>
+        <w:t xml:space="preserve"> e </w:t>
+      </w:r>
+      <w:r>
+        <w:t>definir</w:t>
+      </w:r>
+      <w:r>
+        <w:t xml:space="preserve"> quais </w:t>
+      </w:r>
+      <w:proofErr w:type="spellStart"/>
       <w:r>
         <w:rPr>
           <w:i/>
           <w:iCs/>
         </w:rPr>
-        <w:t>Ray casting</w:t>
+        <w:t>tags</w:t>
+      </w:r>
+      <w:proofErr w:type="spellEnd"/>
+      <w:r>
+        <w:t xml:space="preserve"> </w:t>
+      </w:r>
+      <w:r>
+        <w:t>são</w:t>
+      </w:r>
+      <w:r>
+        <w:t xml:space="preserve"> </w:t>
+      </w:r>
+      <w:r>
+        <w:t>relevante</w:t>
+      </w:r>
+      <w:r>
+        <w:t xml:space="preserve">s </w:t>
+      </w:r>
+      <w:r>
+        <w:t xml:space="preserve">para </w:t>
+      </w:r>
+      <w:r>
+        <w:t>a detecção do agente</w:t>
+      </w:r>
+      <w:r>
+        <w:t xml:space="preserve">, </w:t>
+      </w:r>
+      <w:r>
+        <w:t>no caso do peixe</w:t>
+      </w:r>
+      <w:r>
+        <w:t>,</w:t>
+      </w:r>
+      <w:r>
+        <w:t xml:space="preserve"> outros peixes, as comidas e os ovos</w:t>
       </w:r>
       <w:r>
         <w:t>.</w:t>
@@ -4414,12 +4904,14 @@
       <w:r>
         <w:t xml:space="preserve">O </w:t>
       </w:r>
+      <w:proofErr w:type="spellStart"/>
       <w:r>
         <w:rPr>
           <w:rStyle w:val="TF-COURIER9"/>
         </w:rPr>
         <w:t>RigidBody</w:t>
       </w:r>
+      <w:proofErr w:type="spellEnd"/>
       <w:r>
         <w:t xml:space="preserve"> </w:t>
       </w:r>
@@ -4491,9 +4983,9 @@
           <w:noProof/>
         </w:rPr>
         <w:drawing>
-          <wp:inline distT="0" distB="0" distL="0" distR="0" wp14:anchorId="2EEEACB6" wp14:editId="1626ADCA">
-            <wp:extent cx="3409950" cy="4047937"/>
-            <wp:effectExtent l="19050" t="19050" r="19050" b="10160"/>
+          <wp:inline distT="0" distB="0" distL="0" distR="0" wp14:anchorId="2EEEACB6" wp14:editId="78E25609">
+            <wp:extent cx="2950934" cy="4047937"/>
+            <wp:effectExtent l="19050" t="19050" r="20955" b="10160"/>
             <wp:docPr id="17" name="Imagem 17"/>
             <wp:cNvGraphicFramePr>
               <a:graphicFrameLocks xmlns:a="http://schemas.openxmlformats.org/drawingml/2006/main" noChangeAspect="1"/>
@@ -4502,7 +4994,7 @@
               <a:graphicData uri="http://schemas.openxmlformats.org/drawingml/2006/picture">
                 <pic:pic xmlns:pic="http://schemas.openxmlformats.org/drawingml/2006/picture">
                   <pic:nvPicPr>
-                    <pic:cNvPr id="0" name="Picture 13"/>
+                    <pic:cNvPr id="17" name="Imagem 17"/>
                     <pic:cNvPicPr>
                       <a:picLocks noChangeAspect="1" noChangeArrowheads="1"/>
                     </pic:cNvPicPr>
@@ -4515,7 +5007,6 @@
                         </a:ext>
                       </a:extLst>
                     </a:blip>
-                    <a:srcRect/>
                     <a:stretch>
                       <a:fillRect/>
                     </a:stretch>
@@ -4523,7 +5014,7 @@
                   <pic:spPr bwMode="auto">
                     <a:xfrm>
                       <a:off x="0" y="0"/>
-                      <a:ext cx="3427663" cy="4068964"/>
+                      <a:ext cx="2950934" cy="4047937"/>
                     </a:xfrm>
                     <a:prstGeom prst="rect">
                       <a:avLst/>
@@ -4576,12 +5067,14 @@
       <w:r>
         <w:t xml:space="preserve"> pela biblioteca </w:t>
       </w:r>
+      <w:proofErr w:type="spellStart"/>
       <w:r>
         <w:rPr>
           <w:rStyle w:val="TF-COURIER9"/>
         </w:rPr>
         <w:t>AIFishes</w:t>
       </w:r>
+      <w:proofErr w:type="spellEnd"/>
       <w:r>
         <w:rPr>
           <w:i/>
@@ -4602,12 +5095,14 @@
       <w:r>
         <w:t xml:space="preserve">script </w:t>
       </w:r>
+      <w:proofErr w:type="spellStart"/>
       <w:r>
         <w:rPr>
           <w:rStyle w:val="TF-COURIER9"/>
         </w:rPr>
         <w:t>Fish</w:t>
       </w:r>
+      <w:proofErr w:type="spellEnd"/>
       <w:r>
         <w:t>.</w:t>
       </w:r>
@@ -4618,7 +5113,15 @@
         <w:t>A</w:t>
       </w:r>
       <w:r>
-        <w:t xml:space="preserve"> rotina de alimentação foi criada por Losada (2019)</w:t>
+        <w:t xml:space="preserve"> rotina de alimentação foi criada por </w:t>
+      </w:r>
+      <w:proofErr w:type="spellStart"/>
+      <w:r>
+        <w:t>Losada</w:t>
+      </w:r>
+      <w:proofErr w:type="spellEnd"/>
+      <w:r>
+        <w:t xml:space="preserve"> (2019)</w:t>
       </w:r>
       <w:r>
         <w:t xml:space="preserve"> e só permitia </w:t>
@@ -4636,7 +5139,15 @@
         <w:t>Ambas as rotinas foram reescritas para</w:t>
       </w:r>
       <w:r>
-        <w:t xml:space="preserve"> que a biblioteca ML-Agents </w:t>
+        <w:t xml:space="preserve"> que a biblioteca ML-</w:t>
+      </w:r>
+      <w:proofErr w:type="spellStart"/>
+      <w:r>
+        <w:t>Agents</w:t>
+      </w:r>
+      <w:proofErr w:type="spellEnd"/>
+      <w:r>
+        <w:t xml:space="preserve"> </w:t>
       </w:r>
       <w:r>
         <w:t>ficasse responsável por decidir</w:t>
@@ -4742,12 +5253,14 @@
         </w:rPr>
         <w:t xml:space="preserve">o componente </w:t>
       </w:r>
+      <w:proofErr w:type="spellStart"/>
       <w:r>
         <w:rPr>
           <w:rStyle w:val="TF-COURIER9"/>
         </w:rPr>
         <w:t>RigidBody</w:t>
       </w:r>
+      <w:proofErr w:type="spellEnd"/>
       <w:r>
         <w:t xml:space="preserve">, </w:t>
       </w:r>
@@ -4866,23 +5379,35 @@
         </w:rPr>
       </w:pPr>
       <w:r>
-        <w:t xml:space="preserve">Além disso foram adicionados os métodos específicos do ML-Agents </w:t>
-      </w:r>
+        <w:t>Além disso foram adicionados os métodos específicos do ML-</w:t>
+      </w:r>
+      <w:proofErr w:type="spellStart"/>
+      <w:r>
+        <w:t>Agents</w:t>
+      </w:r>
+      <w:proofErr w:type="spellEnd"/>
+      <w:r>
+        <w:t xml:space="preserve"> </w:t>
+      </w:r>
+      <w:proofErr w:type="spellStart"/>
       <w:r>
         <w:rPr>
           <w:rStyle w:val="TF-COURIER9"/>
         </w:rPr>
         <w:t>CollectObservations</w:t>
       </w:r>
+      <w:proofErr w:type="spellEnd"/>
       <w:r>
         <w:t xml:space="preserve"> e </w:t>
       </w:r>
+      <w:proofErr w:type="spellStart"/>
       <w:r>
         <w:rPr>
           <w:rStyle w:val="TF-COURIER9"/>
         </w:rPr>
         <w:t>OnActionReceived</w:t>
       </w:r>
+      <w:proofErr w:type="spellEnd"/>
       <w:r>
         <w:t xml:space="preserve"> (</w:t>
       </w:r>
@@ -4922,12 +5447,14 @@
       <w:r>
         <w:t xml:space="preserve"> </w:t>
       </w:r>
+      <w:proofErr w:type="spellStart"/>
       <w:r>
         <w:rPr>
           <w:rStyle w:val="TF-COURIER9"/>
         </w:rPr>
         <w:t>CollectObservations</w:t>
       </w:r>
+      <w:proofErr w:type="spellEnd"/>
       <w:r>
         <w:t xml:space="preserve"> </w:t>
       </w:r>
@@ -4941,7 +5468,15 @@
         <w:t>informar</w:t>
       </w:r>
       <w:r>
-        <w:t xml:space="preserve"> ao ML-Agents valores relevantes que impactarão n</w:t>
+        <w:t xml:space="preserve"> ao ML-</w:t>
+      </w:r>
+      <w:proofErr w:type="spellStart"/>
+      <w:r>
+        <w:t>Agents</w:t>
+      </w:r>
+      <w:proofErr w:type="spellEnd"/>
+      <w:r>
+        <w:t xml:space="preserve"> valores relevantes que impactarão n</w:t>
       </w:r>
       <w:r>
         <w:t>o</w:t>
@@ -4955,30 +5490,36 @@
       <w:r>
         <w:t xml:space="preserve">, a distância da comida, o gênero e a velocidade de execução do aquário. O método </w:t>
       </w:r>
+      <w:proofErr w:type="spellStart"/>
       <w:r>
         <w:rPr>
           <w:rStyle w:val="TF-COURIER9"/>
         </w:rPr>
         <w:t>OnActionReceived</w:t>
       </w:r>
+      <w:proofErr w:type="spellEnd"/>
       <w:r>
         <w:t xml:space="preserve"> é responsável por fazer as decisões dos agentes baseado em 2 vetores, o </w:t>
       </w:r>
+      <w:proofErr w:type="spellStart"/>
       <w:r>
         <w:rPr>
           <w:rStyle w:val="TF-COURIER9"/>
         </w:rPr>
         <w:t>DiscreteActions</w:t>
       </w:r>
+      <w:proofErr w:type="spellEnd"/>
       <w:r>
         <w:t xml:space="preserve"> e o </w:t>
       </w:r>
+      <w:proofErr w:type="spellStart"/>
       <w:r>
         <w:rPr>
           <w:rStyle w:val="TF-COURIER9"/>
         </w:rPr>
         <w:t>ContinuousActions</w:t>
       </w:r>
+      <w:proofErr w:type="spellEnd"/>
       <w:r>
         <w:rPr>
           <w:rFonts w:ascii="Consolas" w:hAnsi="Consolas" w:cs="Consolas"/>
@@ -5002,12 +5543,14 @@
       <w:r>
         <w:t xml:space="preserve"> </w:t>
       </w:r>
+      <w:proofErr w:type="spellStart"/>
       <w:r>
         <w:rPr>
           <w:rStyle w:val="TF-COURIER9"/>
         </w:rPr>
         <w:t>DiscreteActions</w:t>
       </w:r>
+      <w:proofErr w:type="spellEnd"/>
       <w:r>
         <w:t xml:space="preserve"> é responsável por informar números inteiros. No projeto os valores podem vir zerados ou um, sendo que zerado representa não realizar a ação e um representa realizar a ação. A primeira posição do vetor controla a ação de alimentação</w:t>
       </w:r>
@@ -5023,12 +5566,14 @@
       <w:r>
         <w:t xml:space="preserve">. O vetor </w:t>
       </w:r>
+      <w:proofErr w:type="spellStart"/>
       <w:r>
         <w:rPr>
           <w:rStyle w:val="TF-COURIER9"/>
         </w:rPr>
         <w:t>ContinuousActions</w:t>
       </w:r>
+      <w:proofErr w:type="spellEnd"/>
       <w:r>
         <w:t xml:space="preserve"> contém números racionais que variam entre zero e um. No trabalho ele foi utilizado para definir a posição do aquário que o peixe deve nadar.</w:t>
       </w:r>
@@ -5078,33 +5623,39 @@
       <w:r>
         <w:t xml:space="preserve"> </w:t>
       </w:r>
+      <w:proofErr w:type="spellStart"/>
       <w:r>
         <w:rPr>
           <w:rStyle w:val="TF-COURIER9"/>
         </w:rPr>
         <w:t>CollectObservations</w:t>
       </w:r>
+      <w:proofErr w:type="spellEnd"/>
       <w:r>
         <w:t xml:space="preserve"> e </w:t>
       </w:r>
+      <w:proofErr w:type="spellStart"/>
       <w:r>
         <w:rPr>
           <w:rStyle w:val="TF-COURIER9"/>
         </w:rPr>
         <w:t>OnActionReceived</w:t>
       </w:r>
+      <w:proofErr w:type="spellEnd"/>
       <w:r>
         <w:t xml:space="preserve"> no script</w:t>
       </w:r>
       <w:r>
         <w:t xml:space="preserve"> </w:t>
       </w:r>
+      <w:proofErr w:type="spellStart"/>
       <w:r>
         <w:rPr>
           <w:rStyle w:val="TF-COURIER9"/>
         </w:rPr>
         <w:t>Fish</w:t>
       </w:r>
+      <w:proofErr w:type="spellEnd"/>
     </w:p>
     <w:p>
       <w:pPr>
@@ -5325,12 +5876,28 @@
       <w:r>
         <w:t xml:space="preserve"> componente </w:t>
       </w:r>
+      <w:proofErr w:type="spellStart"/>
       <w:r>
         <w:rPr>
           <w:rStyle w:val="TF-COURIER9"/>
         </w:rPr>
-        <w:t>Behavior Parameters</w:t>
-      </w:r>
+        <w:t>Behavior</w:t>
+      </w:r>
+      <w:proofErr w:type="spellEnd"/>
+      <w:r>
+        <w:rPr>
+          <w:rStyle w:val="TF-COURIER9"/>
+        </w:rPr>
+        <w:t xml:space="preserve"> </w:t>
+      </w:r>
+      <w:proofErr w:type="spellStart"/>
+      <w:r>
+        <w:rPr>
+          <w:rStyle w:val="TF-COURIER9"/>
+        </w:rPr>
+        <w:t>Parameters</w:t>
+      </w:r>
+      <w:proofErr w:type="spellEnd"/>
       <w:r>
         <w:t>.</w:t>
       </w:r>
@@ -6147,12 +6714,14 @@
       <w:r>
         <w:t xml:space="preserve"> reprodução são o </w:t>
       </w:r>
+      <w:proofErr w:type="spellStart"/>
       <w:r>
         <w:rPr>
           <w:rStyle w:val="TF-COURIER9"/>
         </w:rPr>
         <w:t>layEgg</w:t>
       </w:r>
+      <w:proofErr w:type="spellEnd"/>
       <w:r>
         <w:t xml:space="preserve"> e </w:t>
       </w:r>
@@ -6208,7 +6777,13 @@
         <w:t xml:space="preserve"> e vincular ele</w:t>
       </w:r>
       <w:r>
-        <w:t xml:space="preserve"> a espécie</w:t>
+        <w:t xml:space="preserve"> </w:t>
+      </w:r>
+      <w:r>
+        <w:t>à</w:t>
+      </w:r>
+      <w:r>
+        <w:t xml:space="preserve"> espécie</w:t>
       </w:r>
       <w:r>
         <w:t>.</w:t>
@@ -6307,12 +6882,14 @@
       <w:r>
         <w:t xml:space="preserve">a classe </w:t>
       </w:r>
+      <w:proofErr w:type="spellStart"/>
       <w:r>
         <w:rPr>
           <w:rStyle w:val="TF-COURIER9"/>
         </w:rPr>
         <w:t>EggFish</w:t>
       </w:r>
+      <w:proofErr w:type="spellEnd"/>
     </w:p>
     <w:p>
       <w:pPr>
@@ -6495,12 +7072,14 @@
       <w:r>
         <w:t xml:space="preserve"> da classe </w:t>
       </w:r>
+      <w:proofErr w:type="spellStart"/>
       <w:r>
         <w:rPr>
           <w:rStyle w:val="TF-COURIER9"/>
         </w:rPr>
         <w:t>EggFish</w:t>
       </w:r>
+      <w:proofErr w:type="spellEnd"/>
     </w:p>
     <w:p>
       <w:pPr>
@@ -6784,6 +7363,45 @@
         <w:pStyle w:val="TF-TEXTO"/>
       </w:pPr>
       <w:r>
+        <w:t xml:space="preserve">Para avaliar o projeto, foi realizada uma reunião no dia 13 de dezembro de 2021 com o especialista </w:t>
+      </w:r>
+      <w:r>
+        <w:t>Sérgio Luiz Althoff</w:t>
+      </w:r>
+      <w:r>
+        <w:t xml:space="preserve">, doutor em Biologia Animal. Durante a reunião foi apresentado o aquário virtual e o seu funcionamento para o especialista, o qual fez algumas sugestões de melhorias futuras. </w:t>
+      </w:r>
+      <w:r>
+        <w:t>As sugestões foram: u</w:t>
+      </w:r>
+      <w:r>
+        <w:t xml:space="preserve">tilização de espécies encontradas </w:t>
+      </w:r>
+      <w:r>
+        <w:lastRenderedPageBreak/>
+        <w:t>nos aquários do Brasil</w:t>
+      </w:r>
+      <w:r>
+        <w:t>;</w:t>
+      </w:r>
+      <w:r>
+        <w:t xml:space="preserve"> exibição das causas biológicas da morte dos peixes</w:t>
+      </w:r>
+      <w:r>
+        <w:t>;</w:t>
+      </w:r>
+      <w:r>
+        <w:t xml:space="preserve"> adição de espécies </w:t>
+      </w:r>
+      <w:r>
+        <w:t>que são agressivas em relação a outras espécies.</w:t>
+      </w:r>
+    </w:p>
+    <w:p>
+      <w:pPr>
+        <w:pStyle w:val="TF-TEXTO"/>
+      </w:pPr>
+      <w:r>
         <w:t>A</w:t>
       </w:r>
       <w:r>
@@ -6823,7 +7441,13 @@
         <w:t xml:space="preserve"> do aquário</w:t>
       </w:r>
       <w:r>
-        <w:t xml:space="preserve"> o peixe foi capaz de se alimentar</w:t>
+        <w:t xml:space="preserve"> o peixe foi capaz de se </w:t>
+      </w:r>
+      <w:r>
+        <w:t xml:space="preserve">reproduzir e se </w:t>
+      </w:r>
+      <w:r>
+        <w:t>alimentar</w:t>
       </w:r>
       <w:r>
         <w:t xml:space="preserve"> de forma adequada,</w:t>
@@ -6832,6 +7456,9 @@
         <w:t xml:space="preserve"> </w:t>
       </w:r>
       <w:r>
+        <w:t xml:space="preserve">gerando novos peixe e </w:t>
+      </w:r>
+      <w:r>
         <w:t>evitando passar da saúde máxima</w:t>
       </w:r>
       <w:r>
@@ -6841,68 +7468,339 @@
         <w:t xml:space="preserve"> </w:t>
       </w:r>
       <w:r>
+        <w:t>Porém</w:t>
+      </w:r>
+      <w:r>
+        <w:t>,</w:t>
+      </w:r>
+      <w:r>
+        <w:t xml:space="preserve"> </w:t>
+      </w:r>
+      <w:r>
+        <w:t xml:space="preserve">os peixes passaram a repetir uma </w:t>
+      </w:r>
+      <w:r>
+        <w:t>sequência</w:t>
+      </w:r>
+      <w:r>
+        <w:t xml:space="preserve"> de movimentação que </w:t>
+      </w:r>
+      <w:r>
+        <w:t>definiram como ideal</w:t>
+      </w:r>
+      <w:r>
+        <w:t>, diferentemente do que acontece em um aquário normal</w:t>
+      </w:r>
+      <w:r>
+        <w:t>.</w:t>
+      </w:r>
+      <w:r>
+        <w:t xml:space="preserve"> </w:t>
+      </w:r>
+      <w:r>
+        <w:t>C</w:t>
+      </w:r>
+      <w:r>
+        <w:t>om isso</w:t>
+      </w:r>
+      <w:r>
+        <w:t>,</w:t>
+      </w:r>
+      <w:r>
+        <w:t xml:space="preserve"> se </w:t>
+      </w:r>
+      <w:r>
+        <w:t>perdeu um pouco da naturalidade</w:t>
+      </w:r>
+      <w:r>
+        <w:t xml:space="preserve"> dos peixes</w:t>
+      </w:r>
+      <w:r>
+        <w:t xml:space="preserve"> </w:t>
+      </w:r>
+      <w:r>
+        <w:t>com o</w:t>
+      </w:r>
+      <w:r>
+        <w:t xml:space="preserve"> uso do ML-</w:t>
+      </w:r>
+      <w:proofErr w:type="spellStart"/>
+      <w:r>
+        <w:t>Agents</w:t>
+      </w:r>
+      <w:proofErr w:type="spellEnd"/>
+      <w:r>
+        <w:t>.</w:t>
+      </w:r>
+      <w:r>
+        <w:t xml:space="preserve"> Foram realizados testes das rotinas já existentes para validar</w:t>
+      </w:r>
+      <w:r>
+        <w:t xml:space="preserve"> as implementações de </w:t>
+      </w:r>
+      <w:proofErr w:type="spellStart"/>
+      <w:r>
+        <w:t>Losada</w:t>
+      </w:r>
+      <w:proofErr w:type="spellEnd"/>
+      <w:r>
+        <w:t xml:space="preserve"> (2019) e Silva (2020) e elas continuaram funcionando.</w:t>
+      </w:r>
+    </w:p>
+    <w:p>
+      <w:pPr>
+        <w:pStyle w:val="TF-TEXTO"/>
+      </w:pPr>
+      <w:r>
+        <w:t>No início da adição da biblioteca ML-</w:t>
+      </w:r>
+      <w:proofErr w:type="spellStart"/>
+      <w:r>
+        <w:t>Agents</w:t>
+      </w:r>
+      <w:proofErr w:type="spellEnd"/>
+      <w:r>
+        <w:t xml:space="preserve"> ao simulador</w:t>
+      </w:r>
+      <w:r>
+        <w:t>,</w:t>
+      </w:r>
+      <w:r>
+        <w:t xml:space="preserve"> encontrou dificuldades relacionas </w:t>
+      </w:r>
+      <w:r>
+        <w:t>à</w:t>
+      </w:r>
+      <w:r>
+        <w:t>s rotinas de movimentação</w:t>
+      </w:r>
+      <w:r>
+        <w:t xml:space="preserve"> dos peixes</w:t>
+      </w:r>
+      <w:r>
+        <w:t>,</w:t>
+      </w:r>
+      <w:r>
+        <w:t xml:space="preserve"> pois</w:t>
+      </w:r>
+      <w:r>
+        <w:t xml:space="preserve"> elas</w:t>
+      </w:r>
+      <w:r>
+        <w:t xml:space="preserve"> não respeitavam as colisões geradas pel</w:t>
+      </w:r>
+      <w:r>
+        <w:t>o motor gráfico Unity</w:t>
+      </w:r>
+      <w:r>
+        <w:t>.</w:t>
+      </w:r>
+      <w:r>
+        <w:t xml:space="preserve"> </w:t>
+      </w:r>
+      <w:r>
+        <w:t>D</w:t>
+      </w:r>
+      <w:r>
+        <w:t>essa forma</w:t>
+      </w:r>
+      <w:r>
+        <w:t>,</w:t>
+      </w:r>
+      <w:r>
+        <w:t xml:space="preserve"> se fez necessário alterar </w:t>
+      </w:r>
+      <w:r>
+        <w:t xml:space="preserve">essas rotinas para </w:t>
+      </w:r>
+      <w:r>
+        <w:t>que, quando o ML-</w:t>
+      </w:r>
+      <w:proofErr w:type="spellStart"/>
+      <w:r>
+        <w:t>Agents</w:t>
+      </w:r>
+      <w:proofErr w:type="spellEnd"/>
+      <w:r>
+        <w:t xml:space="preserve"> definisse a localização que o peixe deseja se mover</w:t>
+      </w:r>
+      <w:r>
+        <w:t>, ele fosse capaz de se mover</w:t>
+      </w:r>
+      <w:r>
+        <w:t xml:space="preserve"> sem colidir</w:t>
+      </w:r>
+      <w:r>
+        <w:t xml:space="preserve"> com outros agentes</w:t>
+      </w:r>
+      <w:r>
+        <w:t>.</w:t>
+      </w:r>
+    </w:p>
+    <w:p>
+      <w:pPr>
+        <w:pStyle w:val="TF-TEXTO"/>
+      </w:pPr>
+      <w:r>
+        <w:t>O</w:t>
+      </w:r>
+      <w:r>
+        <w:t>utro</w:t>
+      </w:r>
+      <w:r>
+        <w:t xml:space="preserve"> problema </w:t>
+      </w:r>
+      <w:r>
+        <w:t xml:space="preserve">foi </w:t>
+      </w:r>
+      <w:r>
+        <w:t>encontrado ao vincular a</w:t>
+      </w:r>
+      <w:r>
+        <w:t>s novas rotinas</w:t>
+      </w:r>
+      <w:r>
+        <w:t xml:space="preserve"> </w:t>
+      </w:r>
+      <w:r>
+        <w:t xml:space="preserve">ao </w:t>
+      </w:r>
+      <w:r>
+        <w:t>multiplayer</w:t>
+      </w:r>
+      <w:r>
+        <w:t>.</w:t>
+      </w:r>
+      <w:r>
+        <w:t xml:space="preserve"> </w:t>
+      </w:r>
+      <w:r>
         <w:t>A</w:t>
       </w:r>
       <w:r>
-        <w:t>lém de</w:t>
-      </w:r>
-      <w:r>
-        <w:t xml:space="preserve"> </w:t>
-      </w:r>
-      <w:r>
-        <w:t xml:space="preserve">conseguir </w:t>
-      </w:r>
-      <w:r>
-        <w:t>reproduzi</w:t>
-      </w:r>
-      <w:r>
-        <w:t>r</w:t>
-      </w:r>
-      <w:r>
-        <w:t xml:space="preserve"> </w:t>
-      </w:r>
-      <w:r>
-        <w:t xml:space="preserve">adequadamente </w:t>
-      </w:r>
-      <w:r>
-        <w:t>para geração de novos</w:t>
-      </w:r>
-      <w:r>
-        <w:t xml:space="preserve"> peixes de mesma espécie.</w:t>
-      </w:r>
-      <w:r>
-        <w:t xml:space="preserve"> Porém a movimentação do peixe</w:t>
-      </w:r>
-      <w:r>
-        <w:t xml:space="preserve"> </w:t>
-      </w:r>
-      <w:r>
-        <w:t>perdeu um pouco d</w:t>
-      </w:r>
-      <w:r>
-        <w:t>a naturalidade por estar utilizando o ML-Agents</w:t>
-      </w:r>
-      <w:r>
-        <w:t xml:space="preserve">, os peixes </w:t>
-      </w:r>
-      <w:r>
-        <w:lastRenderedPageBreak/>
-        <w:t xml:space="preserve">passaram a repetir uma </w:t>
-      </w:r>
-      <w:r>
-        <w:t>sequência</w:t>
-      </w:r>
-      <w:r>
-        <w:t xml:space="preserve"> de movimentação que </w:t>
-      </w:r>
-      <w:r>
-        <w:t>definiram como ideal, diferentemente do que acontece em um aquário normal.</w:t>
-      </w:r>
-      <w:r>
-        <w:t xml:space="preserve"> Foram realizados testes das rotinas já existentes para validar</w:t>
-      </w:r>
-      <w:r>
-        <w:t xml:space="preserve"> as implementações de Losada (2019) e Silva (2020) e elas continuaram funcionando.</w:t>
+        <w:t xml:space="preserve"> biblioteca utilizada por </w:t>
+      </w:r>
+      <w:r>
+        <w:t xml:space="preserve">Silva (2020), </w:t>
+      </w:r>
+      <w:proofErr w:type="spellStart"/>
+      <w:r>
+        <w:rPr>
+          <w:rStyle w:val="TF-COURIER9"/>
+        </w:rPr>
+        <w:t>Mirror</w:t>
+      </w:r>
+      <w:proofErr w:type="spellEnd"/>
+      <w:r>
+        <w:t>, permite apenas</w:t>
+      </w:r>
+      <w:r>
+        <w:t xml:space="preserve"> a adição de um</w:t>
+      </w:r>
+      <w:r>
+        <w:t xml:space="preserve"> modelo de fabricação</w:t>
+      </w:r>
+      <w:r>
+        <w:t xml:space="preserve"> como jogador</w:t>
+      </w:r>
+      <w:r>
+        <w:t>.</w:t>
+      </w:r>
+      <w:r>
+        <w:t xml:space="preserve"> </w:t>
+      </w:r>
+      <w:r>
+        <w:t>Porém, c</w:t>
+      </w:r>
+      <w:r>
+        <w:t>ada espécie</w:t>
+      </w:r>
+      <w:r>
+        <w:t xml:space="preserve"> de peixe</w:t>
+      </w:r>
+      <w:r>
+        <w:t xml:space="preserve"> está separada em um modelo de fabricação</w:t>
+      </w:r>
+      <w:r>
+        <w:t>, por isso</w:t>
+      </w:r>
+      <w:r>
+        <w:t xml:space="preserve"> só é possível definir um</w:t>
+      </w:r>
+      <w:r>
+        <w:t>a espécie</w:t>
+      </w:r>
+      <w:r>
+        <w:t xml:space="preserve"> </w:t>
+      </w:r>
+      <w:r>
+        <w:t xml:space="preserve">a ser sincronizado como jogador </w:t>
+      </w:r>
+      <w:r>
+        <w:t>na biblioteca</w:t>
+      </w:r>
+      <w:r>
+        <w:t>.</w:t>
+      </w:r>
+      <w:r>
+        <w:t xml:space="preserve"> A parte de reprodução também não</w:t>
+      </w:r>
+      <w:r>
+        <w:t xml:space="preserve"> está funcionando</w:t>
+      </w:r>
+      <w:r>
+        <w:t xml:space="preserve"> para o</w:t>
+      </w:r>
+      <w:r>
+        <w:t xml:space="preserve"> </w:t>
+      </w:r>
+      <w:r>
+        <w:t>multipl</w:t>
+      </w:r>
+      <w:r>
+        <w:t>ayer</w:t>
+      </w:r>
+      <w:r>
+        <w:t>.</w:t>
+      </w:r>
+      <w:r>
+        <w:t xml:space="preserve"> </w:t>
+      </w:r>
+      <w:r>
+        <w:t xml:space="preserve">Silva (2020) desenvolveu a rotina de multiplayer de forma que apenas sincronizasse </w:t>
+      </w:r>
+      <w:r>
+        <w:t>a posição, animação e rotação dos</w:t>
+      </w:r>
+      <w:r>
+        <w:t xml:space="preserve"> peixes</w:t>
+      </w:r>
+      <w:r>
+        <w:t>.</w:t>
+      </w:r>
+      <w:r>
+        <w:t xml:space="preserve"> </w:t>
+      </w:r>
+      <w:r>
+        <w:t>Com isso,</w:t>
+      </w:r>
+      <w:r>
+        <w:t xml:space="preserve"> todos os outros elementos </w:t>
+      </w:r>
+      <w:r>
+        <w:t>do aquário são rodados individualmente em cada aplicativo</w:t>
+      </w:r>
+      <w:r>
+        <w:t xml:space="preserve">, </w:t>
+      </w:r>
+      <w:r>
+        <w:t xml:space="preserve">incluindo </w:t>
+      </w:r>
+      <w:r>
+        <w:t>a parte reprodutiva dos agentes</w:t>
+      </w:r>
+      <w:r>
+        <w:t>.</w:t>
       </w:r>
     </w:p>
     <w:p>
@@ -6910,31 +7808,22 @@
         <w:pStyle w:val="TF-TEXTO"/>
       </w:pPr>
       <w:r>
-        <w:t>No início da adição da biblioteca ML-Agents ao simulador</w:t>
-      </w:r>
-      <w:r>
-        <w:t>,</w:t>
-      </w:r>
-      <w:r>
-        <w:t xml:space="preserve"> encontrou dificuldades relacionas as rotinas de movimentação</w:t>
-      </w:r>
-      <w:r>
-        <w:t xml:space="preserve"> dos peixes</w:t>
-      </w:r>
-      <w:r>
-        <w:t>,</w:t>
-      </w:r>
-      <w:r>
-        <w:t xml:space="preserve"> pois</w:t>
-      </w:r>
-      <w:r>
-        <w:t xml:space="preserve"> elas</w:t>
-      </w:r>
-      <w:r>
-        <w:t xml:space="preserve"> não respeitavam as colisões geradas pel</w:t>
-      </w:r>
-      <w:r>
-        <w:t>o motor gráfico Unity</w:t>
+        <w:t xml:space="preserve">O trabalho se mostrou relevante </w:t>
+      </w:r>
+      <w:r>
+        <w:t xml:space="preserve">em relação aos trabalhos correlatos, pois neles </w:t>
+      </w:r>
+      <w:r>
+        <w:t>os agentes</w:t>
+      </w:r>
+      <w:r>
+        <w:t xml:space="preserve"> não são capazes de se reproduzirem</w:t>
+      </w:r>
+      <w:r>
+        <w:t xml:space="preserve"> </w:t>
+      </w:r>
+      <w:r>
+        <w:t>com o uso de animação comportamental</w:t>
       </w:r>
       <w:r>
         <w:t>.</w:t>
@@ -6943,232 +7832,9 @@
         <w:t xml:space="preserve"> </w:t>
       </w:r>
       <w:r>
-        <w:t>D</w:t>
-      </w:r>
-      <w:r>
-        <w:t>essa forma</w:t>
-      </w:r>
-      <w:r>
-        <w:t>,</w:t>
-      </w:r>
-      <w:r>
-        <w:t xml:space="preserve"> se fez necessário alterar </w:t>
-      </w:r>
-      <w:r>
-        <w:t xml:space="preserve">essas rotinas para </w:t>
-      </w:r>
-      <w:r>
-        <w:t>que, quando o ML-Agents definisse a localização que o peixe deseja se mover</w:t>
-      </w:r>
-      <w:r>
-        <w:t>, ele fosse capaz de se mover</w:t>
-      </w:r>
-      <w:r>
-        <w:t xml:space="preserve"> sem colidir</w:t>
-      </w:r>
-      <w:r>
-        <w:t xml:space="preserve"> com outros agentes</w:t>
-      </w:r>
-      <w:r>
-        <w:t>.</w:t>
-      </w:r>
-    </w:p>
-    <w:p>
-      <w:pPr>
-        <w:pStyle w:val="TF-TEXTO"/>
-      </w:pPr>
-      <w:r>
-        <w:t>O</w:t>
-      </w:r>
-      <w:r>
-        <w:t>utro</w:t>
-      </w:r>
-      <w:r>
-        <w:t xml:space="preserve"> problema </w:t>
-      </w:r>
-      <w:r>
-        <w:t xml:space="preserve">foi </w:t>
-      </w:r>
-      <w:r>
-        <w:t>encontrado ao vincular a</w:t>
-      </w:r>
-      <w:r>
-        <w:t>s novas rotinas</w:t>
-      </w:r>
-      <w:r>
-        <w:t xml:space="preserve"> </w:t>
-      </w:r>
-      <w:r>
-        <w:t xml:space="preserve">ao </w:t>
-      </w:r>
-      <w:r>
-        <w:t>multiplayer</w:t>
-      </w:r>
-      <w:r>
-        <w:t>.</w:t>
-      </w:r>
-      <w:r>
-        <w:t xml:space="preserve"> </w:t>
-      </w:r>
-      <w:r>
         <w:t>A</w:t>
       </w:r>
       <w:r>
-        <w:t xml:space="preserve"> biblioteca utilizada por </w:t>
-      </w:r>
-      <w:r>
-        <w:t xml:space="preserve">Silva (2020), </w:t>
-      </w:r>
-      <w:r>
-        <w:rPr>
-          <w:rStyle w:val="TF-COURIER9"/>
-        </w:rPr>
-        <w:t>Mirror</w:t>
-      </w:r>
-      <w:r>
-        <w:t>, permite apenas</w:t>
-      </w:r>
-      <w:r>
-        <w:t xml:space="preserve"> a adição de um</w:t>
-      </w:r>
-      <w:r>
-        <w:t xml:space="preserve"> modelo de fabricação</w:t>
-      </w:r>
-      <w:r>
-        <w:t xml:space="preserve"> como jogador</w:t>
-      </w:r>
-      <w:r>
-        <w:t>.</w:t>
-      </w:r>
-      <w:r>
-        <w:t xml:space="preserve"> </w:t>
-      </w:r>
-      <w:r>
-        <w:t>Porém, c</w:t>
-      </w:r>
-      <w:r>
-        <w:t>ada espécie</w:t>
-      </w:r>
-      <w:r>
-        <w:t xml:space="preserve"> de peixe</w:t>
-      </w:r>
-      <w:r>
-        <w:t xml:space="preserve"> está separada em um modelo de fabricação</w:t>
-      </w:r>
-      <w:r>
-        <w:t>, por isso</w:t>
-      </w:r>
-      <w:r>
-        <w:t xml:space="preserve"> só é possível definir um</w:t>
-      </w:r>
-      <w:r>
-        <w:t>a espécie</w:t>
-      </w:r>
-      <w:r>
-        <w:t xml:space="preserve"> </w:t>
-      </w:r>
-      <w:r>
-        <w:t xml:space="preserve">a ser sincronizado como jogador </w:t>
-      </w:r>
-      <w:r>
-        <w:t>na biblioteca</w:t>
-      </w:r>
-      <w:r>
-        <w:t>.</w:t>
-      </w:r>
-      <w:r>
-        <w:t xml:space="preserve"> A parte de reprodução também não</w:t>
-      </w:r>
-      <w:r>
-        <w:t xml:space="preserve"> está funcionando</w:t>
-      </w:r>
-      <w:r>
-        <w:t xml:space="preserve"> para o</w:t>
-      </w:r>
-      <w:r>
-        <w:t xml:space="preserve"> </w:t>
-      </w:r>
-      <w:r>
-        <w:t>multipl</w:t>
-      </w:r>
-      <w:r>
-        <w:t>ayer</w:t>
-      </w:r>
-      <w:r>
-        <w:t>.</w:t>
-      </w:r>
-      <w:r>
-        <w:t xml:space="preserve"> </w:t>
-      </w:r>
-      <w:r>
-        <w:t xml:space="preserve">Silva (2020) desenvolveu a rotina de multiplayer de forma que apenas sincronizasse </w:t>
-      </w:r>
-      <w:r>
-        <w:t>a posição, animação e rotação dos</w:t>
-      </w:r>
-      <w:r>
-        <w:t xml:space="preserve"> peixes</w:t>
-      </w:r>
-      <w:r>
-        <w:t>.</w:t>
-      </w:r>
-      <w:r>
-        <w:t xml:space="preserve"> </w:t>
-      </w:r>
-      <w:r>
-        <w:t>Com isso,</w:t>
-      </w:r>
-      <w:r>
-        <w:t xml:space="preserve"> todos os outros elementos </w:t>
-      </w:r>
-      <w:r>
-        <w:t>do aquário são rodados individualmente em cada aplicativo</w:t>
-      </w:r>
-      <w:r>
-        <w:t xml:space="preserve">, </w:t>
-      </w:r>
-      <w:r>
-        <w:t xml:space="preserve">incluindo </w:t>
-      </w:r>
-      <w:r>
-        <w:t>a parte reprodutiva dos agentes</w:t>
-      </w:r>
-      <w:r>
-        <w:t>.</w:t>
-      </w:r>
-    </w:p>
-    <w:p>
-      <w:pPr>
-        <w:pStyle w:val="TF-TEXTO"/>
-      </w:pPr>
-      <w:r>
-        <w:t xml:space="preserve">O trabalho se mostrou relevante </w:t>
-      </w:r>
-      <w:r>
-        <w:t xml:space="preserve">em relação aos trabalhos correlatos, pois neles </w:t>
-      </w:r>
-      <w:r>
-        <w:t>os agentes</w:t>
-      </w:r>
-      <w:r>
-        <w:t xml:space="preserve"> não são capazes de se reproduzirem</w:t>
-      </w:r>
-      <w:r>
-        <w:t xml:space="preserve"> </w:t>
-      </w:r>
-      <w:r>
-        <w:t>com o uso de animação comportamental</w:t>
-      </w:r>
-      <w:r>
-        <w:t>.</w:t>
-      </w:r>
-      <w:r>
-        <w:t xml:space="preserve"> </w:t>
-      </w:r>
-      <w:r>
-        <w:t>A</w:t>
-      </w:r>
-      <w:r>
         <w:t>lém disso, todas as rotinas do</w:t>
       </w:r>
       <w:r>
@@ -7178,7 +7844,15 @@
         <w:t>gerenciadas</w:t>
       </w:r>
       <w:r>
-        <w:t xml:space="preserve"> pelo ML-Agents em um ambiente de movimentação em três dimensões</w:t>
+        <w:t xml:space="preserve"> pelo ML-</w:t>
+      </w:r>
+      <w:proofErr w:type="spellStart"/>
+      <w:r>
+        <w:t>Agents</w:t>
+      </w:r>
+      <w:proofErr w:type="spellEnd"/>
+      <w:r>
+        <w:t xml:space="preserve"> em um ambiente de movimentação em três dimensões</w:t>
       </w:r>
       <w:r>
         <w:t xml:space="preserve"> com agentes operando </w:t>
@@ -7256,7 +7930,15 @@
         <w:t xml:space="preserve"> aquário. </w:t>
       </w:r>
       <w:r>
-        <w:t>Com o uso da biblioteca ML-Agents foi possível</w:t>
+        <w:t>Com o uso da biblioteca ML-</w:t>
+      </w:r>
+      <w:proofErr w:type="spellStart"/>
+      <w:r>
+        <w:t>Agents</w:t>
+      </w:r>
+      <w:proofErr w:type="spellEnd"/>
+      <w:r>
+        <w:t xml:space="preserve"> foi possível</w:t>
       </w:r>
       <w:r>
         <w:t xml:space="preserve"> </w:t>
@@ -7294,7 +7976,15 @@
         <w:t xml:space="preserve">A biblioteca </w:t>
       </w:r>
       <w:r>
-        <w:t>Unity ML Agents, permitiu</w:t>
+        <w:t xml:space="preserve">Unity ML </w:t>
+      </w:r>
+      <w:proofErr w:type="spellStart"/>
+      <w:r>
+        <w:t>Agents</w:t>
+      </w:r>
+      <w:proofErr w:type="spellEnd"/>
+      <w:r>
+        <w:t xml:space="preserve"> permitiu</w:t>
       </w:r>
       <w:r>
         <w:t xml:space="preserve"> o desenvolvimento dos agentes</w:t>
@@ -7362,8 +8052,13 @@
         <w:t>r o</w:t>
       </w:r>
       <w:r>
-        <w:t>s vários algoritmos de aprendizado do ML Agents</w:t>
-      </w:r>
+        <w:t xml:space="preserve">s vários algoritmos de aprendizado do ML </w:t>
+      </w:r>
+      <w:proofErr w:type="spellStart"/>
+      <w:r>
+        <w:t>Agents</w:t>
+      </w:r>
+      <w:proofErr w:type="spellEnd"/>
       <w:r>
         <w:t xml:space="preserve"> (</w:t>
       </w:r>
@@ -7598,9 +8293,11 @@
       <w:r>
         <w:t xml:space="preserve">. Porto Alegre: </w:t>
       </w:r>
+      <w:proofErr w:type="spellStart"/>
       <w:r>
         <w:t>Amgh</w:t>
       </w:r>
+      <w:proofErr w:type="spellEnd"/>
       <w:r>
         <w:t>, 2012.</w:t>
       </w:r>
@@ -7732,6 +8429,7 @@
         <w:pStyle w:val="TF-REFERNCIASITEM"/>
       </w:pPr>
       <w:r>
+        <w:lastRenderedPageBreak/>
         <w:t xml:space="preserve">JULIANI, </w:t>
       </w:r>
       <w:r>
@@ -7821,7 +8519,6 @@
         <w:pStyle w:val="TF-REFERNCIASITEM"/>
       </w:pPr>
       <w:r>
-        <w:lastRenderedPageBreak/>
         <w:t>MACHADO</w:t>
       </w:r>
       <w:r>
@@ -7919,8 +8616,13 @@
         </w:rPr>
         <w:t xml:space="preserve">. </w:t>
       </w:r>
-      <w:r>
-        <w:t>Tokyo: Springer, 1990.</w:t>
+      <w:proofErr w:type="spellStart"/>
+      <w:r>
+        <w:t>Tokyo</w:t>
+      </w:r>
+      <w:proofErr w:type="spellEnd"/>
+      <w:r>
+        <w:t>: Springer, 1990.</w:t>
       </w:r>
     </w:p>
     <w:p>
@@ -8000,18 +8702,44 @@
       <w:r>
         <w:t xml:space="preserve">. </w:t>
       </w:r>
+      <w:proofErr w:type="spellStart"/>
       <w:r>
         <w:rPr>
           <w:b/>
           <w:bCs/>
         </w:rPr>
-        <w:t>Behavioral animation</w:t>
-      </w:r>
+        <w:t>Behavioral</w:t>
+      </w:r>
+      <w:proofErr w:type="spellEnd"/>
+      <w:r>
+        <w:rPr>
+          <w:b/>
+          <w:bCs/>
+        </w:rPr>
+        <w:t xml:space="preserve"> </w:t>
+      </w:r>
+      <w:proofErr w:type="spellStart"/>
+      <w:r>
+        <w:rPr>
+          <w:b/>
+          <w:bCs/>
+        </w:rPr>
+        <w:t>animation</w:t>
+      </w:r>
+      <w:proofErr w:type="spellEnd"/>
       <w:r>
         <w:t xml:space="preserve">. </w:t>
       </w:r>
       <w:r>
-        <w:t>[S.l.]</w:t>
+        <w:t>[</w:t>
+      </w:r>
+      <w:proofErr w:type="spellStart"/>
+      <w:r>
+        <w:t>S.l</w:t>
+      </w:r>
+      <w:proofErr w:type="spellEnd"/>
+      <w:r>
+        <w:t>.]</w:t>
       </w:r>
       <w:r>
         <w:t>, [</w:t>
@@ -8242,7 +8970,21 @@
         <w:rPr>
           <w:lang w:val="en-US"/>
         </w:rPr>
-        <w:t>The ACM SIGGRAPH / Eurographics Symposium on Computer Animation</w:t>
+        <w:t xml:space="preserve">The ACM SIGGRAPH / </w:t>
+      </w:r>
+      <w:proofErr w:type="spellStart"/>
+      <w:r>
+        <w:rPr>
+          <w:lang w:val="en-US"/>
+        </w:rPr>
+        <w:t>Eurographics</w:t>
+      </w:r>
+      <w:proofErr w:type="spellEnd"/>
+      <w:r>
+        <w:rPr>
+          <w:lang w:val="en-US"/>
+        </w:rPr>
+        <w:t xml:space="preserve"> Symposium on Computer Animation</w:t>
       </w:r>
       <w:r>
         <w:rPr>
@@ -8299,12 +9041,14 @@
         </w:rPr>
         <w:t xml:space="preserve"> </w:t>
       </w:r>
+      <w:proofErr w:type="spellStart"/>
       <w:r>
         <w:rPr>
           <w:lang w:val="en-US"/>
         </w:rPr>
         <w:t>Goslan</w:t>
       </w:r>
+      <w:proofErr w:type="spellEnd"/>
       <w:r>
         <w:rPr>
           <w:lang w:val="en-US"/>
@@ -8316,7 +9060,20 @@
           <w:lang w:val="en-US"/>
         </w:rPr>
         <w:tab/>
-        <w:t>Eurographics Association</w:t>
+      </w:r>
+      <w:proofErr w:type="spellStart"/>
+      <w:r>
+        <w:rPr>
+          <w:lang w:val="en-US"/>
+        </w:rPr>
+        <w:t>Eurographics</w:t>
+      </w:r>
+      <w:proofErr w:type="spellEnd"/>
+      <w:r>
+        <w:rPr>
+          <w:lang w:val="en-US"/>
+        </w:rPr>
+        <w:t xml:space="preserve"> Association</w:t>
       </w:r>
       <w:r>
         <w:rPr>

</xml_diff>

<commit_message>
Correções finais do artigo
</commit_message>
<xml_diff>
--- a/tcc_bcc_2021_2_carmachado_CarlosEduardoMachado-VF.docx
+++ b/tcc_bcc_2021_2_carmachado_CarlosEduardoMachado-VF.docx
@@ -1178,7 +1178,7 @@
       </w:tblPr>
       <w:tblGrid>
         <w:gridCol w:w="1698"/>
-        <w:gridCol w:w="7823"/>
+        <w:gridCol w:w="7822"/>
       </w:tblGrid>
       <w:tr>
         <w:tc>
@@ -1587,7 +1587,7 @@
       </w:tblPr>
       <w:tblGrid>
         <w:gridCol w:w="1698"/>
-        <w:gridCol w:w="7823"/>
+        <w:gridCol w:w="7822"/>
       </w:tblGrid>
       <w:tr>
         <w:tc>
@@ -1905,7 +1905,13 @@
         <w:t>biblioteca diferente</w:t>
       </w:r>
       <w:r>
-        <w:t xml:space="preserve"> para o treinamento dos agentes</w:t>
+        <w:t xml:space="preserve"> para o</w:t>
+      </w:r>
+      <w:r>
+        <w:t xml:space="preserve"> desenvolvimento e</w:t>
+      </w:r>
+      <w:r>
+        <w:t xml:space="preserve"> treinamento dos agentes</w:t>
       </w:r>
       <w:r>
         <w:t>.</w:t>
@@ -1983,7 +1989,7 @@
       </w:tblPr>
       <w:tblGrid>
         <w:gridCol w:w="1698"/>
-        <w:gridCol w:w="7823"/>
+        <w:gridCol w:w="7822"/>
       </w:tblGrid>
       <w:tr>
         <w:tc>
@@ -2790,9 +2796,9 @@
           <w:noProof/>
         </w:rPr>
         <w:drawing>
-          <wp:inline distT="0" distB="0" distL="0" distR="0" wp14:anchorId="5E68650B" wp14:editId="7B74DF69">
-            <wp:extent cx="4529455" cy="4448209"/>
-            <wp:effectExtent l="19050" t="19050" r="23495" b="28575"/>
+          <wp:inline distT="0" distB="0" distL="0" distR="0" wp14:anchorId="5E68650B" wp14:editId="02749084">
+            <wp:extent cx="4529455" cy="4442091"/>
+            <wp:effectExtent l="19050" t="19050" r="23495" b="15875"/>
             <wp:docPr id="16" name="Imagem 16"/>
             <wp:cNvGraphicFramePr>
               <a:graphicFrameLocks xmlns:a="http://schemas.openxmlformats.org/drawingml/2006/main" noChangeAspect="1"/>
@@ -2821,7 +2827,7 @@
                   <pic:spPr bwMode="auto">
                     <a:xfrm>
                       <a:off x="0" y="0"/>
-                      <a:ext cx="4529455" cy="4448209"/>
+                      <a:ext cx="4529455" cy="4442091"/>
                     </a:xfrm>
                     <a:prstGeom prst="rect">
                       <a:avLst/>
@@ -2976,9 +2982,9 @@
           <w:noProof/>
         </w:rPr>
         <w:drawing>
-          <wp:inline distT="0" distB="0" distL="0" distR="0" wp14:anchorId="03F29C3B" wp14:editId="11CF0AE9">
-            <wp:extent cx="4431543" cy="2772555"/>
-            <wp:effectExtent l="19050" t="19050" r="26670" b="27940"/>
+          <wp:inline distT="0" distB="0" distL="0" distR="0" wp14:anchorId="03F29C3B" wp14:editId="188F5321">
+            <wp:extent cx="4431543" cy="2711839"/>
+            <wp:effectExtent l="19050" t="19050" r="26670" b="12700"/>
             <wp:docPr id="4" name="Imagem 4"/>
             <wp:cNvGraphicFramePr>
               <a:graphicFrameLocks xmlns:a="http://schemas.openxmlformats.org/drawingml/2006/main" noChangeAspect="1"/>
@@ -3007,7 +3013,7 @@
                   <pic:spPr bwMode="auto">
                     <a:xfrm>
                       <a:off x="0" y="0"/>
-                      <a:ext cx="4431543" cy="2772555"/>
+                      <a:ext cx="4431543" cy="2711839"/>
                     </a:xfrm>
                     <a:prstGeom prst="rect">
                       <a:avLst/>
@@ -4371,9 +4377,9 @@
           <w:noProof/>
         </w:rPr>
         <w:drawing>
-          <wp:inline distT="0" distB="0" distL="0" distR="0" wp14:anchorId="2EEEACB6" wp14:editId="78E25609">
-            <wp:extent cx="2950934" cy="4047937"/>
-            <wp:effectExtent l="19050" t="19050" r="20955" b="10160"/>
+          <wp:inline distT="0" distB="0" distL="0" distR="0" wp14:anchorId="2EEEACB6" wp14:editId="429721BE">
+            <wp:extent cx="3327656" cy="4187867"/>
+            <wp:effectExtent l="19050" t="19050" r="25400" b="22225"/>
             <wp:docPr id="17" name="Imagem 17"/>
             <wp:cNvGraphicFramePr>
               <a:graphicFrameLocks xmlns:a="http://schemas.openxmlformats.org/drawingml/2006/main" noChangeAspect="1"/>
@@ -4402,7 +4408,7 @@
                   <pic:spPr bwMode="auto">
                     <a:xfrm>
                       <a:off x="0" y="0"/>
-                      <a:ext cx="2950934" cy="4047937"/>
+                      <a:ext cx="3327656" cy="4187867"/>
                     </a:xfrm>
                     <a:prstGeom prst="rect">
                       <a:avLst/>
@@ -4968,9 +4974,9 @@
           <w:noProof/>
         </w:rPr>
         <w:drawing>
-          <wp:inline distT="0" distB="0" distL="0" distR="0" wp14:anchorId="5BB58AAD" wp14:editId="1850DE6C">
-            <wp:extent cx="4251940" cy="4111018"/>
-            <wp:effectExtent l="19050" t="19050" r="15875" b="22860"/>
+          <wp:inline distT="0" distB="0" distL="0" distR="0" wp14:anchorId="5BB58AAD" wp14:editId="101D3B47">
+            <wp:extent cx="4887446" cy="4193581"/>
+            <wp:effectExtent l="19050" t="19050" r="27940" b="16510"/>
             <wp:docPr id="9" name="Imagem 9"/>
             <wp:cNvGraphicFramePr>
               <a:graphicFrameLocks xmlns:a="http://schemas.openxmlformats.org/drawingml/2006/main" noChangeAspect="1"/>
@@ -4997,7 +5003,7 @@
                   <pic:spPr>
                     <a:xfrm>
                       <a:off x="0" y="0"/>
-                      <a:ext cx="4251940" cy="4111018"/>
+                      <a:ext cx="4887446" cy="4193581"/>
                     </a:xfrm>
                     <a:prstGeom prst="rect">
                       <a:avLst/>
@@ -5244,6 +5250,12 @@
         <w:t>episódio</w:t>
       </w:r>
       <w:r>
+        <w:t>, para os treinamentos foram configuradas vinte mil ações</w:t>
+      </w:r>
+      <w:r>
+        <w:t xml:space="preserve"> por episódio</w:t>
+      </w:r>
+      <w:r>
         <w:t>.</w:t>
       </w:r>
       <w:r>
@@ -5312,9 +5324,6 @@
       <w:r>
         <w:t>.</w:t>
       </w:r>
-      <w:r>
-        <w:t xml:space="preserve"> </w:t>
-      </w:r>
     </w:p>
     <w:p>
       <w:pPr>
@@ -5372,16 +5381,22 @@
         <w:t xml:space="preserve"> </w:t>
       </w:r>
       <w:r>
-        <w:t xml:space="preserve">gerados a partir da reprodução </w:t>
+        <w:t>gerados a partir da reprodução</w:t>
+      </w:r>
+      <w:r>
+        <w:t xml:space="preserve"> foram configurados para</w:t>
+      </w:r>
+      <w:r>
+        <w:t xml:space="preserve"> </w:t>
       </w:r>
       <w:r>
         <w:t xml:space="preserve">não </w:t>
       </w:r>
       <w:r>
-        <w:t>nasciam</w:t>
-      </w:r>
-      <w:r>
-        <w:t>, fazendo com que o ovo apenas desaparecesse</w:t>
+        <w:t>nasceram</w:t>
+      </w:r>
+      <w:r>
+        <w:t>, mantendo os dez peixes durante todos os episódios</w:t>
       </w:r>
       <w:r>
         <w:t>.</w:t>
@@ -6640,10 +6655,13 @@
         <w:t>;</w:t>
       </w:r>
       <w:r>
-        <w:t xml:space="preserve"> adição de espécies </w:t>
-      </w:r>
-      <w:r>
-        <w:t>que são agressivas em relação a outras espécies.</w:t>
+        <w:t xml:space="preserve"> adição de espécies</w:t>
+      </w:r>
+      <w:r>
+        <w:t xml:space="preserve"> que agridem e comem</w:t>
+      </w:r>
+      <w:r>
+        <w:t xml:space="preserve"> outras espécies.</w:t>
       </w:r>
     </w:p>
     <w:p>
@@ -8215,7 +8233,7 @@
     <w:sectPr>
       <w:footerReference w:type="default" r:id="rId25"/>
       <w:footerReference w:type="first" r:id="rId26"/>
-      <w:pgSz w:w="11907" w:h="16840" w:code="9"/>
+      <w:pgSz w:w="11906" w:h="16838" w:code="9"/>
       <w:pgMar w:top="1701" w:right="1134" w:bottom="1134" w:left="1134" w:header="720" w:footer="720" w:gutter="0"/>
       <w:cols w:space="708"/>
       <w:docGrid w:linePitch="360"/>

</xml_diff>